<commit_message>
Added ed more NER models and report section on NER
</commit_message>
<xml_diff>
--- a/Report.docx
+++ b/Report.docx
@@ -79,6 +79,7 @@
           <w:id w:val="144713526"/>
           <w:citation/>
         </w:sdtPr>
+        <w:sdtEndPr/>
         <w:sdtContent>
           <w:r>
             <w:fldChar w:fldCharType="begin"/>
@@ -130,65 +131,4224 @@
       </w:r>
       <w:proofErr w:type="spellEnd"/>
       <w:r>
-        <w:t>” into three tokens, since it doesn’t seem to recognize the forward slash as a stop character. However, it still proves fairly useful at distinguishing periods which should belong within a token (e.g. “1.8 m” or “Y.M.C.A.”).</w:t>
+        <w:t>” into three tokens, since it doesn’t seem to recognize the forward slash as a stop character. However, it still proves fairly useful at distinguishing periods which should belong within a token (e.g. “1.8 m” or “Y.M.C.A.”)</w:t>
+      </w:r>
+      <w:r>
+        <w:t>, and at recognizing things like phone numbers as one single token</w:t>
+      </w:r>
+      <w:r>
+        <w:t>.</w:t>
+      </w:r>
+    </w:p>
+    <w:p>
+      <w:pPr>
+        <w:pStyle w:val="Heading2"/>
+      </w:pPr>
+      <w:r>
+        <w:t>Part-of-Speech Tagger</w:t>
+      </w:r>
+    </w:p>
+    <w:p>
+      <w:pPr>
+        <w:pStyle w:val="Heading2"/>
+      </w:pPr>
+      <w:r>
+        <w:t>Phrase Detector</w:t>
+      </w:r>
+    </w:p>
+    <w:p>
+      <w:pPr>
+        <w:pStyle w:val="Heading2"/>
+      </w:pPr>
+      <w:r>
+        <w:t>Ranker</w:t>
+      </w:r>
+    </w:p>
+    <w:p>
+      <w:pPr>
+        <w:pStyle w:val="Heading2"/>
+      </w:pPr>
+      <w:r>
+        <w:t xml:space="preserve">Entity </w:t>
+      </w:r>
+      <w:proofErr w:type="spellStart"/>
+      <w:r>
+        <w:t>Extracter</w:t>
+      </w:r>
+      <w:proofErr w:type="spellEnd"/>
+    </w:p>
+    <w:p>
+      <w:proofErr w:type="spellStart"/>
+      <w:r>
+        <w:t>OpenNLP</w:t>
+      </w:r>
+      <w:proofErr w:type="spellEnd"/>
+      <w:r>
+        <w:t xml:space="preserve"> provides a suite of NER models for extracting several kinds of entities such as people, dates, money, etc. [1] We used several of these models along with the </w:t>
+      </w:r>
+      <w:proofErr w:type="spellStart"/>
+      <w:r>
+        <w:t>NameFinderME</w:t>
+      </w:r>
+      <w:proofErr w:type="spellEnd"/>
+      <w:r>
+        <w:t xml:space="preserve"> class of </w:t>
+      </w:r>
+      <w:proofErr w:type="spellStart"/>
+      <w:r>
+        <w:t>OpenNLP</w:t>
+      </w:r>
+      <w:proofErr w:type="spellEnd"/>
+      <w:r>
+        <w:t xml:space="preserve">, which provides an API for using these models in order to extract entities from an array of tokens. The results had varying degrees of </w:t>
+      </w:r>
+      <w:r>
+        <w:lastRenderedPageBreak/>
+        <w:t>success, depending on the model. For instance, the date entity model proved to be not very useful, since it returned many instances of “noise”, in the form of capitalized words which the model recognized as dates for some inexplicable reason. It also failed to parse the days of simple date formats such as “29th September 2015”, instead returning just the month and year. Overall, the best results seem to have been obtained by</w:t>
+      </w:r>
+      <w:r>
+        <w:t xml:space="preserve"> the organization entity model, which are comparable to what could have been obtained by a simple regular expression analysis (e.g. a regex that matches all </w:t>
+      </w:r>
+      <w:r>
+        <w:t>groups of at least two capitalized words in the middle of a sentence). It also seems to suffer some of the same drawbacks as the person entity model: they both have trouble separating entities which are very close together, and will sometimes clump, for instance, several names of different people into a single entity. This seems to happen often with the person model, though also occasionally with the organization model.</w:t>
+      </w:r>
+    </w:p>
+    <w:p>
+      <w:pPr>
+        <w:pStyle w:val="Heading3"/>
+      </w:pPr>
+      <w:r>
+        <w:t>Example of extracted organizations</w:t>
+      </w:r>
+    </w:p>
+    <w:p>
+      <w:pPr>
+        <w:adjustRightInd w:val="0"/>
+        <w:spacing w:after="0" w:line="240" w:lineRule="auto"/>
+        <w:ind w:firstLine="0"/>
+        <w:contextualSpacing/>
+        <w:rPr>
+          <w:rFonts w:ascii="Courier New" w:hAnsi="Courier New" w:cs="Courier New"/>
+          <w:sz w:val="20"/>
+          <w:szCs w:val="20"/>
+        </w:rPr>
+      </w:pPr>
+      <w:r>
+        <w:rPr>
+          <w:rFonts w:ascii="Courier New" w:hAnsi="Courier New" w:cs="Courier New"/>
+          <w:sz w:val="20"/>
+          <w:szCs w:val="20"/>
+        </w:rPr>
+        <w:t>YPA</w:t>
+      </w:r>
+    </w:p>
+    <w:p>
+      <w:pPr>
+        <w:adjustRightInd w:val="0"/>
+        <w:spacing w:after="0" w:line="240" w:lineRule="auto"/>
+        <w:ind w:firstLine="0"/>
+        <w:contextualSpacing/>
+        <w:rPr>
+          <w:rFonts w:ascii="Courier New" w:hAnsi="Courier New" w:cs="Courier New"/>
+          <w:sz w:val="20"/>
+          <w:szCs w:val="20"/>
+        </w:rPr>
+      </w:pPr>
+      <w:r>
+        <w:rPr>
+          <w:rFonts w:ascii="Courier New" w:hAnsi="Courier New" w:cs="Courier New"/>
+          <w:sz w:val="20"/>
+          <w:szCs w:val="20"/>
+        </w:rPr>
+        <w:t>Research Information</w:t>
+      </w:r>
+    </w:p>
+    <w:p>
+      <w:pPr>
+        <w:adjustRightInd w:val="0"/>
+        <w:spacing w:after="0" w:line="240" w:lineRule="auto"/>
+        <w:ind w:firstLine="0"/>
+        <w:contextualSpacing/>
+        <w:rPr>
+          <w:rFonts w:ascii="Courier New" w:hAnsi="Courier New" w:cs="Courier New"/>
+          <w:sz w:val="20"/>
+          <w:szCs w:val="20"/>
+        </w:rPr>
+      </w:pPr>
+      <w:r>
+        <w:rPr>
+          <w:rFonts w:ascii="Courier New" w:hAnsi="Courier New" w:cs="Courier New"/>
+          <w:sz w:val="20"/>
+          <w:szCs w:val="20"/>
+        </w:rPr>
+        <w:t>Natural Language Engineering</w:t>
+      </w:r>
+    </w:p>
+    <w:p>
+      <w:pPr>
+        <w:adjustRightInd w:val="0"/>
+        <w:spacing w:after="0" w:line="240" w:lineRule="auto"/>
+        <w:ind w:firstLine="0"/>
+        <w:contextualSpacing/>
+        <w:rPr>
+          <w:rFonts w:ascii="Courier New" w:hAnsi="Courier New" w:cs="Courier New"/>
+          <w:sz w:val="20"/>
+          <w:szCs w:val="20"/>
+        </w:rPr>
+      </w:pPr>
+      <w:r>
+        <w:rPr>
+          <w:rFonts w:ascii="Courier New" w:hAnsi="Courier New" w:cs="Courier New"/>
+          <w:sz w:val="20"/>
+          <w:szCs w:val="20"/>
+        </w:rPr>
+        <w:t>YPA</w:t>
+      </w:r>
+    </w:p>
+    <w:p>
+      <w:pPr>
+        <w:adjustRightInd w:val="0"/>
+        <w:spacing w:after="0" w:line="240" w:lineRule="auto"/>
+        <w:ind w:firstLine="0"/>
+        <w:contextualSpacing/>
+        <w:rPr>
+          <w:rFonts w:ascii="Courier New" w:hAnsi="Courier New" w:cs="Courier New"/>
+          <w:sz w:val="20"/>
+          <w:szCs w:val="20"/>
+        </w:rPr>
+      </w:pPr>
+      <w:r>
+        <w:rPr>
+          <w:rFonts w:ascii="Courier New" w:hAnsi="Courier New" w:cs="Courier New"/>
+          <w:sz w:val="20"/>
+          <w:szCs w:val="20"/>
+        </w:rPr>
+        <w:t>Research Information</w:t>
+      </w:r>
+    </w:p>
+    <w:p>
+      <w:pPr>
+        <w:adjustRightInd w:val="0"/>
+        <w:spacing w:after="0" w:line="240" w:lineRule="auto"/>
+        <w:ind w:firstLine="0"/>
+        <w:contextualSpacing/>
+        <w:rPr>
+          <w:rFonts w:ascii="Courier New" w:hAnsi="Courier New" w:cs="Courier New"/>
+          <w:sz w:val="20"/>
+          <w:szCs w:val="20"/>
+        </w:rPr>
+      </w:pPr>
+      <w:r>
+        <w:rPr>
+          <w:rFonts w:ascii="Courier New" w:hAnsi="Courier New" w:cs="Courier New"/>
+          <w:sz w:val="20"/>
+          <w:szCs w:val="20"/>
+        </w:rPr>
+        <w:t>Natural Language Engineering</w:t>
+      </w:r>
+    </w:p>
+    <w:p>
+      <w:pPr>
+        <w:adjustRightInd w:val="0"/>
+        <w:spacing w:after="0" w:line="240" w:lineRule="auto"/>
+        <w:ind w:firstLine="0"/>
+        <w:contextualSpacing/>
+        <w:rPr>
+          <w:rFonts w:ascii="Courier New" w:hAnsi="Courier New" w:cs="Courier New"/>
+          <w:sz w:val="20"/>
+          <w:szCs w:val="20"/>
+        </w:rPr>
+      </w:pPr>
+      <w:r>
+        <w:rPr>
+          <w:rFonts w:ascii="Courier New" w:hAnsi="Courier New" w:cs="Courier New"/>
+          <w:sz w:val="20"/>
+          <w:szCs w:val="20"/>
+        </w:rPr>
+        <w:t>Research Information Research</w:t>
+      </w:r>
+    </w:p>
+    <w:p>
+      <w:pPr>
+        <w:adjustRightInd w:val="0"/>
+        <w:spacing w:after="0" w:line="240" w:lineRule="auto"/>
+        <w:ind w:firstLine="0"/>
+        <w:contextualSpacing/>
+        <w:rPr>
+          <w:rFonts w:ascii="Courier New" w:hAnsi="Courier New" w:cs="Courier New"/>
+          <w:sz w:val="20"/>
+          <w:szCs w:val="20"/>
+        </w:rPr>
+      </w:pPr>
+      <w:r>
+        <w:rPr>
+          <w:rFonts w:ascii="Courier New" w:hAnsi="Courier New" w:cs="Courier New"/>
+          <w:sz w:val="20"/>
+          <w:szCs w:val="20"/>
+        </w:rPr>
+        <w:t>Computation Group</w:t>
+      </w:r>
+    </w:p>
+    <w:p>
+      <w:pPr>
+        <w:adjustRightInd w:val="0"/>
+        <w:spacing w:after="0" w:line="240" w:lineRule="auto"/>
+        <w:ind w:firstLine="0"/>
+        <w:contextualSpacing/>
+        <w:rPr>
+          <w:rFonts w:ascii="Courier New" w:hAnsi="Courier New" w:cs="Courier New"/>
+          <w:sz w:val="20"/>
+          <w:szCs w:val="20"/>
+        </w:rPr>
+      </w:pPr>
+      <w:r>
+        <w:rPr>
+          <w:rFonts w:ascii="Courier New" w:hAnsi="Courier New" w:cs="Courier New"/>
+          <w:sz w:val="20"/>
+          <w:szCs w:val="20"/>
+        </w:rPr>
+        <w:t>LAC</w:t>
+      </w:r>
+    </w:p>
+    <w:p>
+      <w:pPr>
+        <w:adjustRightInd w:val="0"/>
+        <w:spacing w:after="0" w:line="240" w:lineRule="auto"/>
+        <w:ind w:firstLine="0"/>
+        <w:contextualSpacing/>
+        <w:rPr>
+          <w:rFonts w:ascii="Courier New" w:hAnsi="Courier New" w:cs="Courier New"/>
+          <w:sz w:val="20"/>
+          <w:szCs w:val="20"/>
+        </w:rPr>
+      </w:pPr>
+      <w:r>
+        <w:rPr>
+          <w:rFonts w:ascii="Courier New" w:hAnsi="Courier New" w:cs="Courier New"/>
+          <w:sz w:val="20"/>
+          <w:szCs w:val="20"/>
+        </w:rPr>
+        <w:t>LAC</w:t>
+      </w:r>
+    </w:p>
+    <w:p>
+      <w:pPr>
+        <w:adjustRightInd w:val="0"/>
+        <w:spacing w:after="0" w:line="240" w:lineRule="auto"/>
+        <w:ind w:firstLine="0"/>
+        <w:contextualSpacing/>
+        <w:rPr>
+          <w:rFonts w:ascii="Courier New" w:hAnsi="Courier New" w:cs="Courier New"/>
+          <w:sz w:val="20"/>
+          <w:szCs w:val="20"/>
+        </w:rPr>
+      </w:pPr>
+      <w:r>
+        <w:rPr>
+          <w:rFonts w:ascii="Courier New" w:hAnsi="Courier New" w:cs="Courier New"/>
+          <w:sz w:val="20"/>
+          <w:szCs w:val="20"/>
+        </w:rPr>
+        <w:t>University of Essex</w:t>
+      </w:r>
+    </w:p>
+    <w:p>
+      <w:pPr>
+        <w:adjustRightInd w:val="0"/>
+        <w:spacing w:after="0" w:line="240" w:lineRule="auto"/>
+        <w:ind w:firstLine="0"/>
+        <w:contextualSpacing/>
+        <w:rPr>
+          <w:rFonts w:ascii="Courier New" w:hAnsi="Courier New" w:cs="Courier New"/>
+          <w:sz w:val="20"/>
+          <w:szCs w:val="20"/>
+        </w:rPr>
+      </w:pPr>
+      <w:r>
+        <w:rPr>
+          <w:rFonts w:ascii="Courier New" w:hAnsi="Courier New" w:cs="Courier New"/>
+          <w:sz w:val="20"/>
+          <w:szCs w:val="20"/>
+        </w:rPr>
+        <w:t>Current</w:t>
+      </w:r>
+    </w:p>
+    <w:p>
+      <w:pPr>
+        <w:adjustRightInd w:val="0"/>
+        <w:spacing w:after="0" w:line="240" w:lineRule="auto"/>
+        <w:ind w:firstLine="0"/>
+        <w:contextualSpacing/>
+        <w:rPr>
+          <w:rFonts w:ascii="Courier New" w:hAnsi="Courier New" w:cs="Courier New"/>
+          <w:sz w:val="20"/>
+          <w:szCs w:val="20"/>
+        </w:rPr>
+      </w:pPr>
+      <w:r>
+        <w:rPr>
+          <w:rFonts w:ascii="Courier New" w:hAnsi="Courier New" w:cs="Courier New"/>
+          <w:sz w:val="20"/>
+          <w:szCs w:val="20"/>
+        </w:rPr>
+        <w:t>IGGI</w:t>
+      </w:r>
+    </w:p>
+    <w:p>
+      <w:pPr>
+        <w:adjustRightInd w:val="0"/>
+        <w:spacing w:after="0" w:line="240" w:lineRule="auto"/>
+        <w:ind w:firstLine="0"/>
+        <w:contextualSpacing/>
+        <w:rPr>
+          <w:rFonts w:ascii="Courier New" w:hAnsi="Courier New" w:cs="Courier New"/>
+          <w:sz w:val="20"/>
+          <w:szCs w:val="20"/>
+        </w:rPr>
+      </w:pPr>
+      <w:r>
+        <w:rPr>
+          <w:rFonts w:ascii="Courier New" w:hAnsi="Courier New" w:cs="Courier New"/>
+          <w:sz w:val="20"/>
+          <w:szCs w:val="20"/>
+        </w:rPr>
+        <w:t>University of Essex</w:t>
+      </w:r>
+    </w:p>
+    <w:p>
+      <w:pPr>
+        <w:adjustRightInd w:val="0"/>
+        <w:spacing w:after="0" w:line="240" w:lineRule="auto"/>
+        <w:ind w:firstLine="0"/>
+        <w:contextualSpacing/>
+        <w:rPr>
+          <w:rFonts w:ascii="Courier New" w:hAnsi="Courier New" w:cs="Courier New"/>
+          <w:sz w:val="20"/>
+          <w:szCs w:val="20"/>
+        </w:rPr>
+      </w:pPr>
+      <w:r>
+        <w:rPr>
+          <w:rFonts w:ascii="Courier New" w:hAnsi="Courier New" w:cs="Courier New"/>
+          <w:sz w:val="20"/>
+          <w:szCs w:val="20"/>
+        </w:rPr>
+        <w:t>University of York</w:t>
+      </w:r>
+    </w:p>
+    <w:p>
+      <w:pPr>
+        <w:adjustRightInd w:val="0"/>
+        <w:spacing w:after="0" w:line="240" w:lineRule="auto"/>
+        <w:ind w:firstLine="0"/>
+        <w:contextualSpacing/>
+        <w:rPr>
+          <w:rFonts w:ascii="Courier New" w:hAnsi="Courier New" w:cs="Courier New"/>
+          <w:sz w:val="20"/>
+          <w:szCs w:val="20"/>
+        </w:rPr>
+      </w:pPr>
+      <w:r>
+        <w:rPr>
+          <w:rFonts w:ascii="Courier New" w:hAnsi="Courier New" w:cs="Courier New"/>
+          <w:sz w:val="20"/>
+          <w:szCs w:val="20"/>
+        </w:rPr>
+        <w:t>University of London</w:t>
+      </w:r>
+    </w:p>
+    <w:p>
+      <w:pPr>
+        <w:adjustRightInd w:val="0"/>
+        <w:spacing w:after="0" w:line="240" w:lineRule="auto"/>
+        <w:ind w:firstLine="0"/>
+        <w:contextualSpacing/>
+        <w:rPr>
+          <w:rFonts w:ascii="Courier New" w:hAnsi="Courier New" w:cs="Courier New"/>
+          <w:sz w:val="20"/>
+          <w:szCs w:val="20"/>
+        </w:rPr>
+      </w:pPr>
+      <w:proofErr w:type="spellStart"/>
+      <w:r>
+        <w:rPr>
+          <w:rFonts w:ascii="Courier New" w:hAnsi="Courier New" w:cs="Courier New"/>
+          <w:sz w:val="20"/>
+          <w:szCs w:val="20"/>
+        </w:rPr>
+        <w:t>Poesio</w:t>
+      </w:r>
+      <w:proofErr w:type="spellEnd"/>
+      <w:r>
+        <w:rPr>
+          <w:rFonts w:ascii="Courier New" w:hAnsi="Courier New" w:cs="Courier New"/>
+          <w:sz w:val="20"/>
+          <w:szCs w:val="20"/>
+        </w:rPr>
+        <w:t>/</w:t>
+      </w:r>
+      <w:proofErr w:type="spellStart"/>
+      <w:r>
+        <w:rPr>
+          <w:rFonts w:ascii="Courier New" w:hAnsi="Courier New" w:cs="Courier New"/>
+          <w:sz w:val="20"/>
+          <w:szCs w:val="20"/>
+        </w:rPr>
+        <w:t>Kruschwitz</w:t>
+      </w:r>
+      <w:proofErr w:type="spellEnd"/>
+    </w:p>
+    <w:p>
+      <w:pPr>
+        <w:adjustRightInd w:val="0"/>
+        <w:spacing w:after="0" w:line="240" w:lineRule="auto"/>
+        <w:ind w:firstLine="0"/>
+        <w:contextualSpacing/>
+        <w:rPr>
+          <w:rFonts w:ascii="Courier New" w:hAnsi="Courier New" w:cs="Courier New"/>
+          <w:sz w:val="20"/>
+          <w:szCs w:val="20"/>
+        </w:rPr>
+      </w:pPr>
+      <w:r>
+        <w:rPr>
+          <w:rFonts w:ascii="Courier New" w:hAnsi="Courier New" w:cs="Courier New"/>
+          <w:sz w:val="20"/>
+          <w:szCs w:val="20"/>
+        </w:rPr>
+        <w:t>Human Rights</w:t>
+      </w:r>
+    </w:p>
+    <w:p>
+      <w:pPr>
+        <w:adjustRightInd w:val="0"/>
+        <w:spacing w:after="0" w:line="240" w:lineRule="auto"/>
+        <w:ind w:firstLine="0"/>
+        <w:contextualSpacing/>
+        <w:rPr>
+          <w:rFonts w:ascii="Courier New" w:hAnsi="Courier New" w:cs="Courier New"/>
+          <w:sz w:val="20"/>
+          <w:szCs w:val="20"/>
+        </w:rPr>
+      </w:pPr>
+      <w:r>
+        <w:rPr>
+          <w:rFonts w:ascii="Courier New" w:hAnsi="Courier New" w:cs="Courier New"/>
+          <w:sz w:val="20"/>
+          <w:szCs w:val="20"/>
+        </w:rPr>
+        <w:t>Computation Group</w:t>
+      </w:r>
+    </w:p>
+    <w:p>
+      <w:pPr>
+        <w:adjustRightInd w:val="0"/>
+        <w:spacing w:after="0" w:line="240" w:lineRule="auto"/>
+        <w:ind w:firstLine="0"/>
+        <w:contextualSpacing/>
+        <w:rPr>
+          <w:rFonts w:ascii="Courier New" w:hAnsi="Courier New" w:cs="Courier New"/>
+          <w:sz w:val="20"/>
+          <w:szCs w:val="20"/>
+        </w:rPr>
+      </w:pPr>
+      <w:r>
+        <w:rPr>
+          <w:rFonts w:ascii="Courier New" w:hAnsi="Courier New" w:cs="Courier New"/>
+          <w:sz w:val="20"/>
+          <w:szCs w:val="20"/>
+        </w:rPr>
+        <w:t>MBS Group</w:t>
+      </w:r>
+    </w:p>
+    <w:p>
+      <w:pPr>
+        <w:adjustRightInd w:val="0"/>
+        <w:spacing w:after="0" w:line="240" w:lineRule="auto"/>
+        <w:ind w:firstLine="0"/>
+        <w:contextualSpacing/>
+        <w:rPr>
+          <w:rFonts w:ascii="Courier New" w:hAnsi="Courier New" w:cs="Courier New"/>
+          <w:sz w:val="20"/>
+          <w:szCs w:val="20"/>
+        </w:rPr>
+      </w:pPr>
+      <w:r>
+        <w:rPr>
+          <w:rFonts w:ascii="Courier New" w:hAnsi="Courier New" w:cs="Courier New"/>
+          <w:sz w:val="20"/>
+          <w:szCs w:val="20"/>
+        </w:rPr>
+        <w:t>Signal Media</w:t>
+      </w:r>
+    </w:p>
+    <w:p>
+      <w:pPr>
+        <w:adjustRightInd w:val="0"/>
+        <w:spacing w:after="0" w:line="240" w:lineRule="auto"/>
+        <w:ind w:firstLine="0"/>
+        <w:contextualSpacing/>
+        <w:rPr>
+          <w:rFonts w:ascii="Courier New" w:hAnsi="Courier New" w:cs="Courier New"/>
+          <w:sz w:val="20"/>
+          <w:szCs w:val="20"/>
+        </w:rPr>
+      </w:pPr>
+      <w:r>
+        <w:rPr>
+          <w:rFonts w:ascii="Courier New" w:hAnsi="Courier New" w:cs="Courier New"/>
+          <w:sz w:val="20"/>
+          <w:szCs w:val="20"/>
+        </w:rPr>
+        <w:t>University Lead PI</w:t>
+      </w:r>
+    </w:p>
+    <w:p>
+      <w:pPr>
+        <w:adjustRightInd w:val="0"/>
+        <w:spacing w:after="0" w:line="240" w:lineRule="auto"/>
+        <w:ind w:firstLine="0"/>
+        <w:contextualSpacing/>
+        <w:rPr>
+          <w:rFonts w:ascii="Courier New" w:hAnsi="Courier New" w:cs="Courier New"/>
+          <w:sz w:val="20"/>
+          <w:szCs w:val="20"/>
+        </w:rPr>
+      </w:pPr>
+      <w:r>
+        <w:rPr>
+          <w:rFonts w:ascii="Courier New" w:hAnsi="Courier New" w:cs="Courier New"/>
+          <w:sz w:val="20"/>
+          <w:szCs w:val="20"/>
+        </w:rPr>
+        <w:t>Best KTP Partnership</w:t>
+      </w:r>
+    </w:p>
+    <w:p>
+      <w:pPr>
+        <w:adjustRightInd w:val="0"/>
+        <w:spacing w:after="0" w:line="240" w:lineRule="auto"/>
+        <w:ind w:firstLine="0"/>
+        <w:contextualSpacing/>
+        <w:rPr>
+          <w:rFonts w:ascii="Courier New" w:hAnsi="Courier New" w:cs="Courier New"/>
+          <w:sz w:val="20"/>
+          <w:szCs w:val="20"/>
+        </w:rPr>
+      </w:pPr>
+      <w:r>
+        <w:rPr>
+          <w:rFonts w:ascii="Courier New" w:hAnsi="Courier New" w:cs="Courier New"/>
+          <w:sz w:val="20"/>
+          <w:szCs w:val="20"/>
+        </w:rPr>
+        <w:t>Public Engagement Blogs</w:t>
+      </w:r>
+    </w:p>
+    <w:p>
+      <w:pPr>
+        <w:adjustRightInd w:val="0"/>
+        <w:spacing w:after="0" w:line="240" w:lineRule="auto"/>
+        <w:ind w:firstLine="0"/>
+        <w:contextualSpacing/>
+        <w:rPr>
+          <w:rFonts w:ascii="Courier New" w:hAnsi="Courier New" w:cs="Courier New"/>
+          <w:sz w:val="20"/>
+          <w:szCs w:val="20"/>
+        </w:rPr>
+      </w:pPr>
+      <w:r>
+        <w:rPr>
+          <w:rFonts w:ascii="Courier New" w:hAnsi="Courier New" w:cs="Courier New"/>
+          <w:sz w:val="20"/>
+          <w:szCs w:val="20"/>
+        </w:rPr>
+        <w:t>Assisted Information Seeking</w:t>
+      </w:r>
+    </w:p>
+    <w:p>
+      <w:pPr>
+        <w:adjustRightInd w:val="0"/>
+        <w:spacing w:after="0" w:line="240" w:lineRule="auto"/>
+        <w:ind w:firstLine="0"/>
+        <w:contextualSpacing/>
+        <w:rPr>
+          <w:rFonts w:ascii="Courier New" w:hAnsi="Courier New" w:cs="Courier New"/>
+          <w:sz w:val="20"/>
+          <w:szCs w:val="20"/>
+        </w:rPr>
+      </w:pPr>
+      <w:r>
+        <w:rPr>
+          <w:rFonts w:ascii="Courier New" w:hAnsi="Courier New" w:cs="Courier New"/>
+          <w:sz w:val="20"/>
+          <w:szCs w:val="20"/>
+        </w:rPr>
+        <w:t>School of Computer Science</w:t>
+      </w:r>
+    </w:p>
+    <w:p>
+      <w:pPr>
+        <w:adjustRightInd w:val="0"/>
+        <w:spacing w:after="0" w:line="240" w:lineRule="auto"/>
+        <w:ind w:firstLine="0"/>
+        <w:contextualSpacing/>
+        <w:rPr>
+          <w:rFonts w:ascii="Courier New" w:hAnsi="Courier New" w:cs="Courier New"/>
+          <w:sz w:val="20"/>
+          <w:szCs w:val="20"/>
+        </w:rPr>
+      </w:pPr>
+      <w:r>
+        <w:rPr>
+          <w:rFonts w:ascii="Courier New" w:hAnsi="Courier New" w:cs="Courier New"/>
+          <w:sz w:val="20"/>
+          <w:szCs w:val="20"/>
+        </w:rPr>
+        <w:t>Electronic Engineering</w:t>
+      </w:r>
+    </w:p>
+    <w:p>
+      <w:pPr>
+        <w:adjustRightInd w:val="0"/>
+        <w:spacing w:after="0" w:line="240" w:lineRule="auto"/>
+        <w:ind w:firstLine="0"/>
+        <w:contextualSpacing/>
+        <w:rPr>
+          <w:rFonts w:ascii="Courier New" w:hAnsi="Courier New" w:cs="Courier New"/>
+          <w:sz w:val="20"/>
+          <w:szCs w:val="20"/>
+        </w:rPr>
+      </w:pPr>
+      <w:r>
+        <w:rPr>
+          <w:rFonts w:ascii="Courier New" w:hAnsi="Courier New" w:cs="Courier New"/>
+          <w:sz w:val="20"/>
+          <w:szCs w:val="20"/>
+        </w:rPr>
+        <w:t>University Aberdeen</w:t>
+      </w:r>
+    </w:p>
+    <w:p>
+      <w:pPr>
+        <w:adjustRightInd w:val="0"/>
+        <w:spacing w:after="0" w:line="240" w:lineRule="auto"/>
+        <w:ind w:firstLine="0"/>
+        <w:contextualSpacing/>
+        <w:rPr>
+          <w:rFonts w:ascii="Courier New" w:hAnsi="Courier New" w:cs="Courier New"/>
+          <w:sz w:val="20"/>
+          <w:szCs w:val="20"/>
+        </w:rPr>
+      </w:pPr>
+      <w:r>
+        <w:rPr>
+          <w:rFonts w:ascii="Courier New" w:hAnsi="Courier New" w:cs="Courier New"/>
+          <w:sz w:val="20"/>
+          <w:szCs w:val="20"/>
+        </w:rPr>
+        <w:t>School of Computer Science</w:t>
+      </w:r>
+    </w:p>
+    <w:p>
+      <w:pPr>
+        <w:adjustRightInd w:val="0"/>
+        <w:spacing w:after="0" w:line="240" w:lineRule="auto"/>
+        <w:ind w:firstLine="0"/>
+        <w:contextualSpacing/>
+        <w:rPr>
+          <w:rFonts w:ascii="Courier New" w:hAnsi="Courier New" w:cs="Courier New"/>
+          <w:sz w:val="20"/>
+          <w:szCs w:val="20"/>
+        </w:rPr>
+      </w:pPr>
+      <w:r>
+        <w:rPr>
+          <w:rFonts w:ascii="Courier New" w:hAnsi="Courier New" w:cs="Courier New"/>
+          <w:sz w:val="20"/>
+          <w:szCs w:val="20"/>
+        </w:rPr>
+        <w:t>Electronic Engineering</w:t>
+      </w:r>
+    </w:p>
+    <w:p>
+      <w:pPr>
+        <w:adjustRightInd w:val="0"/>
+        <w:spacing w:after="0" w:line="240" w:lineRule="auto"/>
+        <w:ind w:firstLine="0"/>
+        <w:contextualSpacing/>
+        <w:rPr>
+          <w:rFonts w:ascii="Courier New" w:hAnsi="Courier New" w:cs="Courier New"/>
+          <w:sz w:val="20"/>
+          <w:szCs w:val="20"/>
+        </w:rPr>
+      </w:pPr>
+      <w:r>
+        <w:rPr>
+          <w:rFonts w:ascii="Courier New" w:hAnsi="Courier New" w:cs="Courier New"/>
+          <w:sz w:val="20"/>
+          <w:szCs w:val="20"/>
+        </w:rPr>
+        <w:t>School of Computer Science</w:t>
+      </w:r>
+    </w:p>
+    <w:p>
+      <w:pPr>
+        <w:adjustRightInd w:val="0"/>
+        <w:spacing w:after="0" w:line="240" w:lineRule="auto"/>
+        <w:ind w:firstLine="0"/>
+        <w:contextualSpacing/>
+        <w:rPr>
+          <w:rFonts w:ascii="Courier New" w:hAnsi="Courier New" w:cs="Courier New"/>
+          <w:sz w:val="20"/>
+          <w:szCs w:val="20"/>
+        </w:rPr>
+      </w:pPr>
+      <w:r>
+        <w:rPr>
+          <w:rFonts w:ascii="Courier New" w:hAnsi="Courier New" w:cs="Courier New"/>
+          <w:sz w:val="20"/>
+          <w:szCs w:val="20"/>
+        </w:rPr>
+        <w:t>Electronic Engineering</w:t>
+      </w:r>
+    </w:p>
+    <w:p>
+      <w:pPr>
+        <w:adjustRightInd w:val="0"/>
+        <w:spacing w:after="0" w:line="240" w:lineRule="auto"/>
+        <w:ind w:firstLine="0"/>
+        <w:contextualSpacing/>
+        <w:rPr>
+          <w:rFonts w:ascii="Courier New" w:hAnsi="Courier New" w:cs="Courier New"/>
+          <w:sz w:val="20"/>
+          <w:szCs w:val="20"/>
+        </w:rPr>
+      </w:pPr>
+      <w:r>
+        <w:rPr>
+          <w:rFonts w:ascii="Courier New" w:hAnsi="Courier New" w:cs="Courier New"/>
+          <w:sz w:val="20"/>
+          <w:szCs w:val="20"/>
+        </w:rPr>
+        <w:t>Active Web Solutions</w:t>
+      </w:r>
+    </w:p>
+    <w:p>
+      <w:pPr>
+        <w:adjustRightInd w:val="0"/>
+        <w:spacing w:after="0" w:line="240" w:lineRule="auto"/>
+        <w:ind w:firstLine="0"/>
+        <w:contextualSpacing/>
+        <w:rPr>
+          <w:rFonts w:ascii="Courier New" w:hAnsi="Courier New" w:cs="Courier New"/>
+          <w:sz w:val="20"/>
+          <w:szCs w:val="20"/>
+        </w:rPr>
+      </w:pPr>
+      <w:r>
+        <w:rPr>
+          <w:rFonts w:ascii="Courier New" w:hAnsi="Courier New" w:cs="Courier New"/>
+          <w:sz w:val="20"/>
+          <w:szCs w:val="20"/>
+        </w:rPr>
+        <w:t>ESRC</w:t>
+      </w:r>
+    </w:p>
+    <w:p>
+      <w:pPr>
+        <w:adjustRightInd w:val="0"/>
+        <w:spacing w:after="0" w:line="240" w:lineRule="auto"/>
+        <w:ind w:firstLine="0"/>
+        <w:contextualSpacing/>
+        <w:rPr>
+          <w:rFonts w:ascii="Courier New" w:hAnsi="Courier New" w:cs="Courier New"/>
+          <w:sz w:val="20"/>
+          <w:szCs w:val="20"/>
+        </w:rPr>
+      </w:pPr>
+      <w:r>
+        <w:rPr>
+          <w:rFonts w:ascii="Courier New" w:hAnsi="Courier New" w:cs="Courier New"/>
+          <w:sz w:val="20"/>
+          <w:szCs w:val="20"/>
+        </w:rPr>
+        <w:t>EPSRC</w:t>
+      </w:r>
+    </w:p>
+    <w:p>
+      <w:pPr>
+        <w:adjustRightInd w:val="0"/>
+        <w:spacing w:after="0" w:line="240" w:lineRule="auto"/>
+        <w:ind w:firstLine="0"/>
+        <w:contextualSpacing/>
+        <w:rPr>
+          <w:rFonts w:ascii="Courier New" w:hAnsi="Courier New" w:cs="Courier New"/>
+          <w:sz w:val="20"/>
+          <w:szCs w:val="20"/>
+        </w:rPr>
+      </w:pPr>
+      <w:r>
+        <w:rPr>
+          <w:rFonts w:ascii="Courier New" w:hAnsi="Courier New" w:cs="Courier New"/>
+          <w:sz w:val="20"/>
+          <w:szCs w:val="20"/>
+        </w:rPr>
+        <w:t>BT</w:t>
+      </w:r>
+    </w:p>
+    <w:p>
+      <w:pPr>
+        <w:adjustRightInd w:val="0"/>
+        <w:spacing w:after="0" w:line="240" w:lineRule="auto"/>
+        <w:ind w:firstLine="0"/>
+        <w:contextualSpacing/>
+        <w:rPr>
+          <w:rFonts w:ascii="Courier New" w:hAnsi="Courier New" w:cs="Courier New"/>
+          <w:sz w:val="20"/>
+          <w:szCs w:val="20"/>
+        </w:rPr>
+      </w:pPr>
+      <w:r>
+        <w:rPr>
+          <w:rFonts w:ascii="Courier New" w:hAnsi="Courier New" w:cs="Courier New"/>
+          <w:sz w:val="20"/>
+          <w:szCs w:val="20"/>
+        </w:rPr>
+        <w:t>IRSG</w:t>
+      </w:r>
+    </w:p>
+    <w:p>
+      <w:pPr>
+        <w:adjustRightInd w:val="0"/>
+        <w:spacing w:after="0" w:line="240" w:lineRule="auto"/>
+        <w:ind w:firstLine="0"/>
+        <w:contextualSpacing/>
+        <w:rPr>
+          <w:rFonts w:ascii="Courier New" w:hAnsi="Courier New" w:cs="Courier New"/>
+          <w:sz w:val="20"/>
+          <w:szCs w:val="20"/>
+        </w:rPr>
+      </w:pPr>
+      <w:proofErr w:type="spellStart"/>
+      <w:r>
+        <w:rPr>
+          <w:rFonts w:ascii="Courier New" w:hAnsi="Courier New" w:cs="Courier New"/>
+          <w:sz w:val="20"/>
+          <w:szCs w:val="20"/>
+        </w:rPr>
+        <w:t>Programme</w:t>
+      </w:r>
+      <w:proofErr w:type="spellEnd"/>
+      <w:r>
+        <w:rPr>
+          <w:rFonts w:ascii="Courier New" w:hAnsi="Courier New" w:cs="Courier New"/>
+          <w:sz w:val="20"/>
+          <w:szCs w:val="20"/>
+        </w:rPr>
+        <w:t xml:space="preserve"> Committee</w:t>
+      </w:r>
+    </w:p>
+    <w:p>
+      <w:pPr>
+        <w:adjustRightInd w:val="0"/>
+        <w:spacing w:after="0" w:line="240" w:lineRule="auto"/>
+        <w:ind w:firstLine="0"/>
+        <w:contextualSpacing/>
+        <w:rPr>
+          <w:rFonts w:ascii="Courier New" w:hAnsi="Courier New" w:cs="Courier New"/>
+          <w:sz w:val="20"/>
+          <w:szCs w:val="20"/>
+        </w:rPr>
+      </w:pPr>
+      <w:proofErr w:type="spellStart"/>
+      <w:r>
+        <w:rPr>
+          <w:rFonts w:ascii="Courier New" w:hAnsi="Courier New" w:cs="Courier New"/>
+          <w:sz w:val="20"/>
+          <w:szCs w:val="20"/>
+        </w:rPr>
+        <w:t>Programme</w:t>
+      </w:r>
+      <w:proofErr w:type="spellEnd"/>
+      <w:r>
+        <w:rPr>
+          <w:rFonts w:ascii="Courier New" w:hAnsi="Courier New" w:cs="Courier New"/>
+          <w:sz w:val="20"/>
+          <w:szCs w:val="20"/>
+        </w:rPr>
+        <w:t xml:space="preserve"> Committee</w:t>
+      </w:r>
+    </w:p>
+    <w:p>
+      <w:pPr>
+        <w:adjustRightInd w:val="0"/>
+        <w:spacing w:after="0" w:line="240" w:lineRule="auto"/>
+        <w:ind w:firstLine="0"/>
+        <w:contextualSpacing/>
+        <w:rPr>
+          <w:rFonts w:ascii="Courier New" w:hAnsi="Courier New" w:cs="Courier New"/>
+          <w:sz w:val="20"/>
+          <w:szCs w:val="20"/>
+        </w:rPr>
+      </w:pPr>
+      <w:proofErr w:type="spellStart"/>
+      <w:r>
+        <w:rPr>
+          <w:rFonts w:ascii="Courier New" w:hAnsi="Courier New" w:cs="Courier New"/>
+          <w:sz w:val="20"/>
+          <w:szCs w:val="20"/>
+        </w:rPr>
+        <w:t>Programme</w:t>
+      </w:r>
+      <w:proofErr w:type="spellEnd"/>
+      <w:r>
+        <w:rPr>
+          <w:rFonts w:ascii="Courier New" w:hAnsi="Courier New" w:cs="Courier New"/>
+          <w:sz w:val="20"/>
+          <w:szCs w:val="20"/>
+        </w:rPr>
+        <w:t xml:space="preserve"> Committee</w:t>
+      </w:r>
+    </w:p>
+    <w:p>
+      <w:pPr>
+        <w:adjustRightInd w:val="0"/>
+        <w:spacing w:after="0" w:line="240" w:lineRule="auto"/>
+        <w:ind w:firstLine="0"/>
+        <w:contextualSpacing/>
+        <w:rPr>
+          <w:rFonts w:ascii="Courier New" w:hAnsi="Courier New" w:cs="Courier New"/>
+          <w:sz w:val="20"/>
+          <w:szCs w:val="20"/>
+        </w:rPr>
+      </w:pPr>
+      <w:proofErr w:type="spellStart"/>
+      <w:r>
+        <w:rPr>
+          <w:rFonts w:ascii="Courier New" w:hAnsi="Courier New" w:cs="Courier New"/>
+          <w:sz w:val="20"/>
+          <w:szCs w:val="20"/>
+        </w:rPr>
+        <w:t>Programme</w:t>
+      </w:r>
+      <w:proofErr w:type="spellEnd"/>
+      <w:r>
+        <w:rPr>
+          <w:rFonts w:ascii="Courier New" w:hAnsi="Courier New" w:cs="Courier New"/>
+          <w:sz w:val="20"/>
+          <w:szCs w:val="20"/>
+        </w:rPr>
+        <w:t xml:space="preserve"> Committee</w:t>
+      </w:r>
+    </w:p>
+    <w:p>
+      <w:pPr>
+        <w:adjustRightInd w:val="0"/>
+        <w:spacing w:after="0" w:line="240" w:lineRule="auto"/>
+        <w:ind w:firstLine="0"/>
+        <w:contextualSpacing/>
+        <w:rPr>
+          <w:rFonts w:ascii="Courier New" w:hAnsi="Courier New" w:cs="Courier New"/>
+          <w:sz w:val="20"/>
+          <w:szCs w:val="20"/>
+        </w:rPr>
+      </w:pPr>
+      <w:r>
+        <w:rPr>
+          <w:rFonts w:ascii="Courier New" w:hAnsi="Courier New" w:cs="Courier New"/>
+          <w:sz w:val="20"/>
+          <w:szCs w:val="20"/>
+        </w:rPr>
+        <w:t>Scientific Committee</w:t>
+      </w:r>
+    </w:p>
+    <w:p>
+      <w:pPr>
+        <w:adjustRightInd w:val="0"/>
+        <w:spacing w:after="0" w:line="240" w:lineRule="auto"/>
+        <w:ind w:firstLine="0"/>
+        <w:contextualSpacing/>
+        <w:rPr>
+          <w:rFonts w:ascii="Courier New" w:hAnsi="Courier New" w:cs="Courier New"/>
+          <w:sz w:val="20"/>
+          <w:szCs w:val="20"/>
+        </w:rPr>
+      </w:pPr>
+      <w:proofErr w:type="spellStart"/>
+      <w:r>
+        <w:rPr>
+          <w:rFonts w:ascii="Courier New" w:hAnsi="Courier New" w:cs="Courier New"/>
+          <w:sz w:val="20"/>
+          <w:szCs w:val="20"/>
+        </w:rPr>
+        <w:t>Programme</w:t>
+      </w:r>
+      <w:proofErr w:type="spellEnd"/>
+      <w:r>
+        <w:rPr>
+          <w:rFonts w:ascii="Courier New" w:hAnsi="Courier New" w:cs="Courier New"/>
+          <w:sz w:val="20"/>
+          <w:szCs w:val="20"/>
+        </w:rPr>
+        <w:t xml:space="preserve"> Committee</w:t>
+      </w:r>
+    </w:p>
+    <w:p>
+      <w:pPr>
+        <w:adjustRightInd w:val="0"/>
+        <w:spacing w:after="0" w:line="240" w:lineRule="auto"/>
+        <w:ind w:firstLine="0"/>
+        <w:contextualSpacing/>
+        <w:rPr>
+          <w:rFonts w:ascii="Courier New" w:hAnsi="Courier New" w:cs="Courier New"/>
+          <w:sz w:val="20"/>
+          <w:szCs w:val="20"/>
+        </w:rPr>
+      </w:pPr>
+      <w:r>
+        <w:rPr>
+          <w:rFonts w:ascii="Courier New" w:hAnsi="Courier New" w:cs="Courier New"/>
+          <w:sz w:val="20"/>
+          <w:szCs w:val="20"/>
+        </w:rPr>
+        <w:t>Search Solutions</w:t>
+      </w:r>
+    </w:p>
+    <w:p>
+      <w:pPr>
+        <w:adjustRightInd w:val="0"/>
+        <w:spacing w:after="0" w:line="240" w:lineRule="auto"/>
+        <w:ind w:firstLine="0"/>
+        <w:contextualSpacing/>
+        <w:rPr>
+          <w:rFonts w:ascii="Courier New" w:hAnsi="Courier New" w:cs="Courier New"/>
+          <w:sz w:val="20"/>
+          <w:szCs w:val="20"/>
+        </w:rPr>
+      </w:pPr>
+      <w:proofErr w:type="spellStart"/>
+      <w:r>
+        <w:rPr>
+          <w:rFonts w:ascii="Courier New" w:hAnsi="Courier New" w:cs="Courier New"/>
+          <w:sz w:val="20"/>
+          <w:szCs w:val="20"/>
+        </w:rPr>
+        <w:t>Programme</w:t>
+      </w:r>
+      <w:proofErr w:type="spellEnd"/>
+      <w:r>
+        <w:rPr>
+          <w:rFonts w:ascii="Courier New" w:hAnsi="Courier New" w:cs="Courier New"/>
+          <w:sz w:val="20"/>
+          <w:szCs w:val="20"/>
+        </w:rPr>
+        <w:t xml:space="preserve"> Committee</w:t>
+      </w:r>
+    </w:p>
+    <w:p>
+      <w:pPr>
+        <w:adjustRightInd w:val="0"/>
+        <w:spacing w:after="0" w:line="240" w:lineRule="auto"/>
+        <w:ind w:firstLine="0"/>
+        <w:contextualSpacing/>
+        <w:rPr>
+          <w:rFonts w:ascii="Courier New" w:hAnsi="Courier New" w:cs="Courier New"/>
+          <w:sz w:val="20"/>
+          <w:szCs w:val="20"/>
+        </w:rPr>
+      </w:pPr>
+      <w:r>
+        <w:rPr>
+          <w:rFonts w:ascii="Courier New" w:hAnsi="Courier New" w:cs="Courier New"/>
+          <w:sz w:val="20"/>
+          <w:szCs w:val="20"/>
+        </w:rPr>
+        <w:t>IR Track</w:t>
+      </w:r>
+    </w:p>
+    <w:p>
+      <w:pPr>
+        <w:adjustRightInd w:val="0"/>
+        <w:spacing w:after="0" w:line="240" w:lineRule="auto"/>
+        <w:ind w:firstLine="0"/>
+        <w:contextualSpacing/>
+        <w:rPr>
+          <w:rFonts w:ascii="Courier New" w:hAnsi="Courier New" w:cs="Courier New"/>
+          <w:sz w:val="20"/>
+          <w:szCs w:val="20"/>
+        </w:rPr>
+      </w:pPr>
+      <w:proofErr w:type="spellStart"/>
+      <w:r>
+        <w:rPr>
+          <w:rFonts w:ascii="Courier New" w:hAnsi="Courier New" w:cs="Courier New"/>
+          <w:sz w:val="20"/>
+          <w:szCs w:val="20"/>
+        </w:rPr>
+        <w:t>Programme</w:t>
+      </w:r>
+      <w:proofErr w:type="spellEnd"/>
+      <w:r>
+        <w:rPr>
+          <w:rFonts w:ascii="Courier New" w:hAnsi="Courier New" w:cs="Courier New"/>
+          <w:sz w:val="20"/>
+          <w:szCs w:val="20"/>
+        </w:rPr>
+        <w:t xml:space="preserve"> Committee</w:t>
+      </w:r>
+    </w:p>
+    <w:p>
+      <w:pPr>
+        <w:adjustRightInd w:val="0"/>
+        <w:spacing w:after="0" w:line="240" w:lineRule="auto"/>
+        <w:ind w:firstLine="0"/>
+        <w:contextualSpacing/>
+        <w:rPr>
+          <w:rFonts w:ascii="Courier New" w:hAnsi="Courier New" w:cs="Courier New"/>
+          <w:sz w:val="20"/>
+          <w:szCs w:val="20"/>
+        </w:rPr>
+      </w:pPr>
+      <w:proofErr w:type="spellStart"/>
+      <w:r>
+        <w:rPr>
+          <w:rFonts w:ascii="Courier New" w:hAnsi="Courier New" w:cs="Courier New"/>
+          <w:sz w:val="20"/>
+          <w:szCs w:val="20"/>
+        </w:rPr>
+        <w:t>Programme</w:t>
+      </w:r>
+      <w:proofErr w:type="spellEnd"/>
+      <w:r>
+        <w:rPr>
+          <w:rFonts w:ascii="Courier New" w:hAnsi="Courier New" w:cs="Courier New"/>
+          <w:sz w:val="20"/>
+          <w:szCs w:val="20"/>
+        </w:rPr>
+        <w:t xml:space="preserve"> Committee</w:t>
+      </w:r>
+    </w:p>
+    <w:p>
+      <w:pPr>
+        <w:adjustRightInd w:val="0"/>
+        <w:spacing w:after="0" w:line="240" w:lineRule="auto"/>
+        <w:ind w:firstLine="0"/>
+        <w:contextualSpacing/>
+        <w:rPr>
+          <w:rFonts w:ascii="Courier New" w:hAnsi="Courier New" w:cs="Courier New"/>
+          <w:sz w:val="20"/>
+          <w:szCs w:val="20"/>
+        </w:rPr>
+      </w:pPr>
+      <w:proofErr w:type="spellStart"/>
+      <w:r>
+        <w:rPr>
+          <w:rFonts w:ascii="Courier New" w:hAnsi="Courier New" w:cs="Courier New"/>
+          <w:sz w:val="20"/>
+          <w:szCs w:val="20"/>
+        </w:rPr>
+        <w:t>Programme</w:t>
+      </w:r>
+      <w:proofErr w:type="spellEnd"/>
+      <w:r>
+        <w:rPr>
+          <w:rFonts w:ascii="Courier New" w:hAnsi="Courier New" w:cs="Courier New"/>
+          <w:sz w:val="20"/>
+          <w:szCs w:val="20"/>
+        </w:rPr>
+        <w:t xml:space="preserve"> Committee</w:t>
+      </w:r>
+    </w:p>
+    <w:p>
+      <w:pPr>
+        <w:adjustRightInd w:val="0"/>
+        <w:spacing w:after="0" w:line="240" w:lineRule="auto"/>
+        <w:ind w:firstLine="0"/>
+        <w:contextualSpacing/>
+        <w:rPr>
+          <w:rFonts w:ascii="Courier New" w:hAnsi="Courier New" w:cs="Courier New"/>
+          <w:sz w:val="20"/>
+          <w:szCs w:val="20"/>
+        </w:rPr>
+      </w:pPr>
+      <w:proofErr w:type="spellStart"/>
+      <w:r>
+        <w:rPr>
+          <w:rFonts w:ascii="Courier New" w:hAnsi="Courier New" w:cs="Courier New"/>
+          <w:sz w:val="20"/>
+          <w:szCs w:val="20"/>
+        </w:rPr>
+        <w:t>Programme</w:t>
+      </w:r>
+      <w:proofErr w:type="spellEnd"/>
+      <w:r>
+        <w:rPr>
+          <w:rFonts w:ascii="Courier New" w:hAnsi="Courier New" w:cs="Courier New"/>
+          <w:sz w:val="20"/>
+          <w:szCs w:val="20"/>
+        </w:rPr>
+        <w:t xml:space="preserve"> Committee</w:t>
+      </w:r>
+    </w:p>
+    <w:p>
+      <w:pPr>
+        <w:adjustRightInd w:val="0"/>
+        <w:spacing w:after="0" w:line="240" w:lineRule="auto"/>
+        <w:ind w:firstLine="0"/>
+        <w:contextualSpacing/>
+        <w:rPr>
+          <w:rFonts w:ascii="Courier New" w:hAnsi="Courier New" w:cs="Courier New"/>
+          <w:sz w:val="20"/>
+          <w:szCs w:val="20"/>
+        </w:rPr>
+      </w:pPr>
+      <w:r>
+        <w:rPr>
+          <w:rFonts w:ascii="Courier New" w:hAnsi="Courier New" w:cs="Courier New"/>
+          <w:sz w:val="20"/>
+          <w:szCs w:val="20"/>
+        </w:rPr>
+        <w:t>AAAI</w:t>
+      </w:r>
+    </w:p>
+    <w:p>
+      <w:pPr>
+        <w:adjustRightInd w:val="0"/>
+        <w:spacing w:after="0" w:line="240" w:lineRule="auto"/>
+        <w:ind w:firstLine="0"/>
+        <w:contextualSpacing/>
+        <w:rPr>
+          <w:rFonts w:ascii="Courier New" w:hAnsi="Courier New" w:cs="Courier New"/>
+          <w:sz w:val="20"/>
+          <w:szCs w:val="20"/>
+        </w:rPr>
+      </w:pPr>
+      <w:r>
+        <w:rPr>
+          <w:rFonts w:ascii="Courier New" w:hAnsi="Courier New" w:cs="Courier New"/>
+          <w:sz w:val="20"/>
+          <w:szCs w:val="20"/>
+        </w:rPr>
+        <w:t>Student Program</w:t>
+      </w:r>
+    </w:p>
+    <w:p>
+      <w:pPr>
+        <w:adjustRightInd w:val="0"/>
+        <w:spacing w:after="0" w:line="240" w:lineRule="auto"/>
+        <w:ind w:firstLine="0"/>
+        <w:contextualSpacing/>
+        <w:rPr>
+          <w:rFonts w:ascii="Courier New" w:hAnsi="Courier New" w:cs="Courier New"/>
+          <w:sz w:val="20"/>
+          <w:szCs w:val="20"/>
+        </w:rPr>
+      </w:pPr>
+      <w:proofErr w:type="spellStart"/>
+      <w:r>
+        <w:rPr>
+          <w:rFonts w:ascii="Courier New" w:hAnsi="Courier New" w:cs="Courier New"/>
+          <w:sz w:val="20"/>
+          <w:szCs w:val="20"/>
+        </w:rPr>
+        <w:t>Programme</w:t>
+      </w:r>
+      <w:proofErr w:type="spellEnd"/>
+      <w:r>
+        <w:rPr>
+          <w:rFonts w:ascii="Courier New" w:hAnsi="Courier New" w:cs="Courier New"/>
+          <w:sz w:val="20"/>
+          <w:szCs w:val="20"/>
+        </w:rPr>
+        <w:t xml:space="preserve"> Committee</w:t>
+      </w:r>
+    </w:p>
+    <w:p>
+      <w:pPr>
+        <w:adjustRightInd w:val="0"/>
+        <w:spacing w:after="0" w:line="240" w:lineRule="auto"/>
+        <w:ind w:firstLine="0"/>
+        <w:contextualSpacing/>
+        <w:rPr>
+          <w:rFonts w:ascii="Courier New" w:hAnsi="Courier New" w:cs="Courier New"/>
+          <w:sz w:val="20"/>
+          <w:szCs w:val="20"/>
+        </w:rPr>
+      </w:pPr>
+      <w:r>
+        <w:rPr>
+          <w:rFonts w:ascii="Courier New" w:hAnsi="Courier New" w:cs="Courier New"/>
+          <w:sz w:val="20"/>
+          <w:szCs w:val="20"/>
+        </w:rPr>
+        <w:t>CLEF</w:t>
+      </w:r>
+    </w:p>
+    <w:p>
+      <w:pPr>
+        <w:adjustRightInd w:val="0"/>
+        <w:spacing w:after="0" w:line="240" w:lineRule="auto"/>
+        <w:ind w:firstLine="0"/>
+        <w:contextualSpacing/>
+        <w:rPr>
+          <w:rFonts w:ascii="Courier New" w:hAnsi="Courier New" w:cs="Courier New"/>
+          <w:sz w:val="20"/>
+          <w:szCs w:val="20"/>
+        </w:rPr>
+      </w:pPr>
+      <w:r>
+        <w:rPr>
+          <w:rFonts w:ascii="Courier New" w:hAnsi="Courier New" w:cs="Courier New"/>
+          <w:sz w:val="20"/>
+          <w:szCs w:val="20"/>
+        </w:rPr>
+        <w:t>Steering Committee</w:t>
+      </w:r>
+    </w:p>
+    <w:p>
+      <w:pPr>
+        <w:adjustRightInd w:val="0"/>
+        <w:spacing w:after="0" w:line="240" w:lineRule="auto"/>
+        <w:ind w:firstLine="0"/>
+        <w:contextualSpacing/>
+        <w:rPr>
+          <w:rFonts w:ascii="Courier New" w:hAnsi="Courier New" w:cs="Courier New"/>
+          <w:sz w:val="20"/>
+          <w:szCs w:val="20"/>
+        </w:rPr>
+      </w:pPr>
+      <w:proofErr w:type="spellStart"/>
+      <w:r>
+        <w:rPr>
+          <w:rFonts w:ascii="Courier New" w:hAnsi="Courier New" w:cs="Courier New"/>
+          <w:sz w:val="20"/>
+          <w:szCs w:val="20"/>
+        </w:rPr>
+        <w:t>Programme</w:t>
+      </w:r>
+      <w:proofErr w:type="spellEnd"/>
+      <w:r>
+        <w:rPr>
+          <w:rFonts w:ascii="Courier New" w:hAnsi="Courier New" w:cs="Courier New"/>
+          <w:sz w:val="20"/>
+          <w:szCs w:val="20"/>
+        </w:rPr>
+        <w:t xml:space="preserve"> Committee</w:t>
+      </w:r>
+    </w:p>
+    <w:p>
+      <w:pPr>
+        <w:adjustRightInd w:val="0"/>
+        <w:spacing w:after="0" w:line="240" w:lineRule="auto"/>
+        <w:ind w:firstLine="0"/>
+        <w:contextualSpacing/>
+        <w:rPr>
+          <w:rFonts w:ascii="Courier New" w:hAnsi="Courier New" w:cs="Courier New"/>
+          <w:sz w:val="20"/>
+          <w:szCs w:val="20"/>
+        </w:rPr>
+      </w:pPr>
+      <w:proofErr w:type="spellStart"/>
+      <w:r>
+        <w:rPr>
+          <w:rFonts w:ascii="Courier New" w:hAnsi="Courier New" w:cs="Courier New"/>
+          <w:sz w:val="20"/>
+          <w:szCs w:val="20"/>
+        </w:rPr>
+        <w:t>Programme</w:t>
+      </w:r>
+      <w:proofErr w:type="spellEnd"/>
+      <w:r>
+        <w:rPr>
+          <w:rFonts w:ascii="Courier New" w:hAnsi="Courier New" w:cs="Courier New"/>
+          <w:sz w:val="20"/>
+          <w:szCs w:val="20"/>
+        </w:rPr>
+        <w:t xml:space="preserve"> Committee</w:t>
+      </w:r>
+    </w:p>
+    <w:p>
+      <w:pPr>
+        <w:adjustRightInd w:val="0"/>
+        <w:spacing w:after="0" w:line="240" w:lineRule="auto"/>
+        <w:ind w:firstLine="0"/>
+        <w:contextualSpacing/>
+        <w:rPr>
+          <w:rFonts w:ascii="Courier New" w:hAnsi="Courier New" w:cs="Courier New"/>
+          <w:sz w:val="20"/>
+          <w:szCs w:val="20"/>
+        </w:rPr>
+      </w:pPr>
+      <w:proofErr w:type="spellStart"/>
+      <w:r>
+        <w:rPr>
+          <w:rFonts w:ascii="Courier New" w:hAnsi="Courier New" w:cs="Courier New"/>
+          <w:sz w:val="20"/>
+          <w:szCs w:val="20"/>
+        </w:rPr>
+        <w:t>Programme</w:t>
+      </w:r>
+      <w:proofErr w:type="spellEnd"/>
+      <w:r>
+        <w:rPr>
+          <w:rFonts w:ascii="Courier New" w:hAnsi="Courier New" w:cs="Courier New"/>
+          <w:sz w:val="20"/>
+          <w:szCs w:val="20"/>
+        </w:rPr>
+        <w:t xml:space="preserve"> Committee</w:t>
+      </w:r>
+    </w:p>
+    <w:p>
+      <w:pPr>
+        <w:adjustRightInd w:val="0"/>
+        <w:spacing w:after="0" w:line="240" w:lineRule="auto"/>
+        <w:ind w:firstLine="0"/>
+        <w:contextualSpacing/>
+        <w:rPr>
+          <w:rFonts w:ascii="Courier New" w:hAnsi="Courier New" w:cs="Courier New"/>
+          <w:sz w:val="20"/>
+          <w:szCs w:val="20"/>
+        </w:rPr>
+      </w:pPr>
+      <w:proofErr w:type="spellStart"/>
+      <w:r>
+        <w:rPr>
+          <w:rFonts w:ascii="Courier New" w:hAnsi="Courier New" w:cs="Courier New"/>
+          <w:sz w:val="20"/>
+          <w:szCs w:val="20"/>
+        </w:rPr>
+        <w:t>Programme</w:t>
+      </w:r>
+      <w:proofErr w:type="spellEnd"/>
+      <w:r>
+        <w:rPr>
+          <w:rFonts w:ascii="Courier New" w:hAnsi="Courier New" w:cs="Courier New"/>
+          <w:sz w:val="20"/>
+          <w:szCs w:val="20"/>
+        </w:rPr>
+        <w:t xml:space="preserve"> Committee</w:t>
+      </w:r>
+    </w:p>
+    <w:p>
+      <w:pPr>
+        <w:adjustRightInd w:val="0"/>
+        <w:spacing w:after="0" w:line="240" w:lineRule="auto"/>
+        <w:ind w:firstLine="0"/>
+        <w:contextualSpacing/>
+        <w:rPr>
+          <w:rFonts w:ascii="Courier New" w:hAnsi="Courier New" w:cs="Courier New"/>
+          <w:sz w:val="20"/>
+          <w:szCs w:val="20"/>
+        </w:rPr>
+      </w:pPr>
+      <w:proofErr w:type="spellStart"/>
+      <w:r>
+        <w:rPr>
+          <w:rFonts w:ascii="Courier New" w:hAnsi="Courier New" w:cs="Courier New"/>
+          <w:sz w:val="20"/>
+          <w:szCs w:val="20"/>
+        </w:rPr>
+        <w:t>Programme</w:t>
+      </w:r>
+      <w:proofErr w:type="spellEnd"/>
+      <w:r>
+        <w:rPr>
+          <w:rFonts w:ascii="Courier New" w:hAnsi="Courier New" w:cs="Courier New"/>
+          <w:sz w:val="20"/>
+          <w:szCs w:val="20"/>
+        </w:rPr>
+        <w:t xml:space="preserve"> Committee</w:t>
+      </w:r>
+    </w:p>
+    <w:p>
+      <w:pPr>
+        <w:adjustRightInd w:val="0"/>
+        <w:spacing w:after="0" w:line="240" w:lineRule="auto"/>
+        <w:ind w:firstLine="0"/>
+        <w:contextualSpacing/>
+        <w:rPr>
+          <w:rFonts w:ascii="Courier New" w:hAnsi="Courier New" w:cs="Courier New"/>
+          <w:sz w:val="20"/>
+          <w:szCs w:val="20"/>
+        </w:rPr>
+      </w:pPr>
+      <w:r>
+        <w:rPr>
+          <w:rFonts w:ascii="Courier New" w:hAnsi="Courier New" w:cs="Courier New"/>
+          <w:sz w:val="20"/>
+          <w:szCs w:val="20"/>
+        </w:rPr>
+        <w:t>Search Solutions</w:t>
+      </w:r>
+    </w:p>
+    <w:p>
+      <w:pPr>
+        <w:adjustRightInd w:val="0"/>
+        <w:spacing w:after="0" w:line="240" w:lineRule="auto"/>
+        <w:ind w:firstLine="0"/>
+        <w:contextualSpacing/>
+        <w:rPr>
+          <w:rFonts w:ascii="Courier New" w:hAnsi="Courier New" w:cs="Courier New"/>
+          <w:sz w:val="20"/>
+          <w:szCs w:val="20"/>
+        </w:rPr>
+      </w:pPr>
+      <w:proofErr w:type="spellStart"/>
+      <w:r>
+        <w:rPr>
+          <w:rFonts w:ascii="Courier New" w:hAnsi="Courier New" w:cs="Courier New"/>
+          <w:sz w:val="20"/>
+          <w:szCs w:val="20"/>
+        </w:rPr>
+        <w:t>Programme</w:t>
+      </w:r>
+      <w:proofErr w:type="spellEnd"/>
+      <w:r>
+        <w:rPr>
+          <w:rFonts w:ascii="Courier New" w:hAnsi="Courier New" w:cs="Courier New"/>
+          <w:sz w:val="20"/>
+          <w:szCs w:val="20"/>
+        </w:rPr>
+        <w:t xml:space="preserve"> Committee</w:t>
+      </w:r>
+    </w:p>
+    <w:p>
+      <w:pPr>
+        <w:adjustRightInd w:val="0"/>
+        <w:spacing w:after="0" w:line="240" w:lineRule="auto"/>
+        <w:ind w:firstLine="0"/>
+        <w:contextualSpacing/>
+        <w:rPr>
+          <w:rFonts w:ascii="Courier New" w:hAnsi="Courier New" w:cs="Courier New"/>
+          <w:sz w:val="20"/>
+          <w:szCs w:val="20"/>
+        </w:rPr>
+      </w:pPr>
+      <w:r>
+        <w:rPr>
+          <w:rFonts w:ascii="Courier New" w:hAnsi="Courier New" w:cs="Courier New"/>
+          <w:sz w:val="20"/>
+          <w:szCs w:val="20"/>
+        </w:rPr>
+        <w:t>IR</w:t>
+      </w:r>
+    </w:p>
+    <w:p>
+      <w:pPr>
+        <w:adjustRightInd w:val="0"/>
+        <w:spacing w:after="0" w:line="240" w:lineRule="auto"/>
+        <w:ind w:firstLine="0"/>
+        <w:contextualSpacing/>
+        <w:rPr>
+          <w:rFonts w:ascii="Courier New" w:hAnsi="Courier New" w:cs="Courier New"/>
+          <w:sz w:val="20"/>
+          <w:szCs w:val="20"/>
+        </w:rPr>
+      </w:pPr>
+      <w:proofErr w:type="spellStart"/>
+      <w:r>
+        <w:rPr>
+          <w:rFonts w:ascii="Courier New" w:hAnsi="Courier New" w:cs="Courier New"/>
+          <w:sz w:val="20"/>
+          <w:szCs w:val="20"/>
+        </w:rPr>
+        <w:t>Programme</w:t>
+      </w:r>
+      <w:proofErr w:type="spellEnd"/>
+      <w:r>
+        <w:rPr>
+          <w:rFonts w:ascii="Courier New" w:hAnsi="Courier New" w:cs="Courier New"/>
+          <w:sz w:val="20"/>
+          <w:szCs w:val="20"/>
+        </w:rPr>
+        <w:t xml:space="preserve"> Committee</w:t>
+      </w:r>
+    </w:p>
+    <w:p>
+      <w:pPr>
+        <w:adjustRightInd w:val="0"/>
+        <w:spacing w:after="0" w:line="240" w:lineRule="auto"/>
+        <w:ind w:firstLine="0"/>
+        <w:contextualSpacing/>
+        <w:rPr>
+          <w:rFonts w:ascii="Courier New" w:hAnsi="Courier New" w:cs="Courier New"/>
+          <w:sz w:val="20"/>
+          <w:szCs w:val="20"/>
+        </w:rPr>
+      </w:pPr>
+      <w:proofErr w:type="spellStart"/>
+      <w:r>
+        <w:rPr>
+          <w:rFonts w:ascii="Courier New" w:hAnsi="Courier New" w:cs="Courier New"/>
+          <w:sz w:val="20"/>
+          <w:szCs w:val="20"/>
+        </w:rPr>
+        <w:t>Programme</w:t>
+      </w:r>
+      <w:proofErr w:type="spellEnd"/>
+      <w:r>
+        <w:rPr>
+          <w:rFonts w:ascii="Courier New" w:hAnsi="Courier New" w:cs="Courier New"/>
+          <w:sz w:val="20"/>
+          <w:szCs w:val="20"/>
+        </w:rPr>
+        <w:t xml:space="preserve"> Committee</w:t>
+      </w:r>
+    </w:p>
+    <w:p>
+      <w:pPr>
+        <w:adjustRightInd w:val="0"/>
+        <w:spacing w:after="0" w:line="240" w:lineRule="auto"/>
+        <w:ind w:firstLine="0"/>
+        <w:contextualSpacing/>
+        <w:rPr>
+          <w:rFonts w:ascii="Courier New" w:hAnsi="Courier New" w:cs="Courier New"/>
+          <w:sz w:val="20"/>
+          <w:szCs w:val="20"/>
+        </w:rPr>
+      </w:pPr>
+      <w:r>
+        <w:rPr>
+          <w:rFonts w:ascii="Courier New" w:hAnsi="Courier New" w:cs="Courier New"/>
+          <w:sz w:val="20"/>
+          <w:szCs w:val="20"/>
+        </w:rPr>
+        <w:t>IRF</w:t>
+      </w:r>
+    </w:p>
+    <w:p>
+      <w:pPr>
+        <w:adjustRightInd w:val="0"/>
+        <w:spacing w:after="0" w:line="240" w:lineRule="auto"/>
+        <w:ind w:firstLine="0"/>
+        <w:contextualSpacing/>
+        <w:rPr>
+          <w:rFonts w:ascii="Courier New" w:hAnsi="Courier New" w:cs="Courier New"/>
+          <w:sz w:val="20"/>
+          <w:szCs w:val="20"/>
+        </w:rPr>
+      </w:pPr>
+      <w:proofErr w:type="spellStart"/>
+      <w:r>
+        <w:rPr>
+          <w:rFonts w:ascii="Courier New" w:hAnsi="Courier New" w:cs="Courier New"/>
+          <w:sz w:val="20"/>
+          <w:szCs w:val="20"/>
+        </w:rPr>
+        <w:t>Programme</w:t>
+      </w:r>
+      <w:proofErr w:type="spellEnd"/>
+      <w:r>
+        <w:rPr>
+          <w:rFonts w:ascii="Courier New" w:hAnsi="Courier New" w:cs="Courier New"/>
+          <w:sz w:val="20"/>
+          <w:szCs w:val="20"/>
+        </w:rPr>
+        <w:t xml:space="preserve"> Committee</w:t>
+      </w:r>
+    </w:p>
+    <w:p>
+      <w:pPr>
+        <w:adjustRightInd w:val="0"/>
+        <w:spacing w:after="0" w:line="240" w:lineRule="auto"/>
+        <w:ind w:firstLine="0"/>
+        <w:contextualSpacing/>
+        <w:rPr>
+          <w:rFonts w:ascii="Courier New" w:hAnsi="Courier New" w:cs="Courier New"/>
+          <w:sz w:val="20"/>
+          <w:szCs w:val="20"/>
+        </w:rPr>
+      </w:pPr>
+      <w:proofErr w:type="spellStart"/>
+      <w:r>
+        <w:rPr>
+          <w:rFonts w:ascii="Courier New" w:hAnsi="Courier New" w:cs="Courier New"/>
+          <w:sz w:val="20"/>
+          <w:szCs w:val="20"/>
+        </w:rPr>
+        <w:t>Programme</w:t>
+      </w:r>
+      <w:proofErr w:type="spellEnd"/>
+      <w:r>
+        <w:rPr>
+          <w:rFonts w:ascii="Courier New" w:hAnsi="Courier New" w:cs="Courier New"/>
+          <w:sz w:val="20"/>
+          <w:szCs w:val="20"/>
+        </w:rPr>
+        <w:t xml:space="preserve"> Committee</w:t>
+      </w:r>
+    </w:p>
+    <w:p>
+      <w:pPr>
+        <w:adjustRightInd w:val="0"/>
+        <w:spacing w:after="0" w:line="240" w:lineRule="auto"/>
+        <w:ind w:firstLine="0"/>
+        <w:contextualSpacing/>
+        <w:rPr>
+          <w:rFonts w:ascii="Courier New" w:hAnsi="Courier New" w:cs="Courier New"/>
+          <w:sz w:val="20"/>
+          <w:szCs w:val="20"/>
+        </w:rPr>
+      </w:pPr>
+      <w:r>
+        <w:rPr>
+          <w:rFonts w:ascii="Courier New" w:hAnsi="Courier New" w:cs="Courier New"/>
+          <w:sz w:val="20"/>
+          <w:szCs w:val="20"/>
+        </w:rPr>
+        <w:t>Scientific Committee</w:t>
+      </w:r>
+    </w:p>
+    <w:p>
+      <w:pPr>
+        <w:adjustRightInd w:val="0"/>
+        <w:spacing w:after="0" w:line="240" w:lineRule="auto"/>
+        <w:ind w:firstLine="0"/>
+        <w:contextualSpacing/>
+        <w:rPr>
+          <w:rFonts w:ascii="Courier New" w:hAnsi="Courier New" w:cs="Courier New"/>
+          <w:sz w:val="20"/>
+          <w:szCs w:val="20"/>
+        </w:rPr>
+      </w:pPr>
+      <w:proofErr w:type="spellStart"/>
+      <w:r>
+        <w:rPr>
+          <w:rFonts w:ascii="Courier New" w:hAnsi="Courier New" w:cs="Courier New"/>
+          <w:sz w:val="20"/>
+          <w:szCs w:val="20"/>
+        </w:rPr>
+        <w:t>Programme</w:t>
+      </w:r>
+      <w:proofErr w:type="spellEnd"/>
+      <w:r>
+        <w:rPr>
+          <w:rFonts w:ascii="Courier New" w:hAnsi="Courier New" w:cs="Courier New"/>
+          <w:sz w:val="20"/>
+          <w:szCs w:val="20"/>
+        </w:rPr>
+        <w:t xml:space="preserve"> Committee</w:t>
+      </w:r>
+    </w:p>
+    <w:p>
+      <w:pPr>
+        <w:adjustRightInd w:val="0"/>
+        <w:spacing w:after="0" w:line="240" w:lineRule="auto"/>
+        <w:ind w:firstLine="0"/>
+        <w:contextualSpacing/>
+        <w:rPr>
+          <w:rFonts w:ascii="Courier New" w:hAnsi="Courier New" w:cs="Courier New"/>
+          <w:sz w:val="20"/>
+          <w:szCs w:val="20"/>
+        </w:rPr>
+      </w:pPr>
+      <w:proofErr w:type="spellStart"/>
+      <w:r>
+        <w:rPr>
+          <w:rFonts w:ascii="Courier New" w:hAnsi="Courier New" w:cs="Courier New"/>
+          <w:sz w:val="20"/>
+          <w:szCs w:val="20"/>
+        </w:rPr>
+        <w:t>Programme</w:t>
+      </w:r>
+      <w:proofErr w:type="spellEnd"/>
+      <w:r>
+        <w:rPr>
+          <w:rFonts w:ascii="Courier New" w:hAnsi="Courier New" w:cs="Courier New"/>
+          <w:sz w:val="20"/>
+          <w:szCs w:val="20"/>
+        </w:rPr>
+        <w:t xml:space="preserve"> Committee</w:t>
+      </w:r>
+    </w:p>
+    <w:p>
+      <w:pPr>
+        <w:adjustRightInd w:val="0"/>
+        <w:spacing w:after="0" w:line="240" w:lineRule="auto"/>
+        <w:ind w:firstLine="0"/>
+        <w:contextualSpacing/>
+        <w:rPr>
+          <w:rFonts w:ascii="Courier New" w:hAnsi="Courier New" w:cs="Courier New"/>
+          <w:sz w:val="20"/>
+          <w:szCs w:val="20"/>
+        </w:rPr>
+      </w:pPr>
+      <w:r>
+        <w:rPr>
+          <w:rFonts w:ascii="Courier New" w:hAnsi="Courier New" w:cs="Courier New"/>
+          <w:sz w:val="20"/>
+          <w:szCs w:val="20"/>
+        </w:rPr>
+        <w:t>Steering Committee</w:t>
+      </w:r>
+    </w:p>
+    <w:p>
+      <w:pPr>
+        <w:adjustRightInd w:val="0"/>
+        <w:spacing w:after="0" w:line="240" w:lineRule="auto"/>
+        <w:ind w:firstLine="0"/>
+        <w:contextualSpacing/>
+        <w:rPr>
+          <w:rFonts w:ascii="Courier New" w:hAnsi="Courier New" w:cs="Courier New"/>
+          <w:sz w:val="20"/>
+          <w:szCs w:val="20"/>
+        </w:rPr>
+      </w:pPr>
+      <w:r>
+        <w:rPr>
+          <w:rFonts w:ascii="Courier New" w:hAnsi="Courier New" w:cs="Courier New"/>
+          <w:sz w:val="20"/>
+          <w:szCs w:val="20"/>
+        </w:rPr>
+        <w:t>AAAI</w:t>
+      </w:r>
+    </w:p>
+    <w:p>
+      <w:pPr>
+        <w:adjustRightInd w:val="0"/>
+        <w:spacing w:after="0" w:line="240" w:lineRule="auto"/>
+        <w:ind w:firstLine="0"/>
+        <w:contextualSpacing/>
+        <w:rPr>
+          <w:rFonts w:ascii="Courier New" w:hAnsi="Courier New" w:cs="Courier New"/>
+          <w:sz w:val="20"/>
+          <w:szCs w:val="20"/>
+        </w:rPr>
+      </w:pPr>
+      <w:r>
+        <w:rPr>
+          <w:rFonts w:ascii="Courier New" w:hAnsi="Courier New" w:cs="Courier New"/>
+          <w:sz w:val="20"/>
+          <w:szCs w:val="20"/>
+        </w:rPr>
+        <w:t>Student Program</w:t>
+      </w:r>
+    </w:p>
+    <w:p>
+      <w:pPr>
+        <w:adjustRightInd w:val="0"/>
+        <w:spacing w:after="0" w:line="240" w:lineRule="auto"/>
+        <w:ind w:firstLine="0"/>
+        <w:contextualSpacing/>
+        <w:rPr>
+          <w:rFonts w:ascii="Courier New" w:hAnsi="Courier New" w:cs="Courier New"/>
+          <w:sz w:val="20"/>
+          <w:szCs w:val="20"/>
+        </w:rPr>
+      </w:pPr>
+      <w:proofErr w:type="spellStart"/>
+      <w:r>
+        <w:rPr>
+          <w:rFonts w:ascii="Courier New" w:hAnsi="Courier New" w:cs="Courier New"/>
+          <w:sz w:val="20"/>
+          <w:szCs w:val="20"/>
+        </w:rPr>
+        <w:t>Programme</w:t>
+      </w:r>
+      <w:proofErr w:type="spellEnd"/>
+      <w:r>
+        <w:rPr>
+          <w:rFonts w:ascii="Courier New" w:hAnsi="Courier New" w:cs="Courier New"/>
+          <w:sz w:val="20"/>
+          <w:szCs w:val="20"/>
+        </w:rPr>
+        <w:t xml:space="preserve"> Committee</w:t>
+      </w:r>
+    </w:p>
+    <w:p>
+      <w:pPr>
+        <w:adjustRightInd w:val="0"/>
+        <w:spacing w:after="0" w:line="240" w:lineRule="auto"/>
+        <w:ind w:firstLine="0"/>
+        <w:contextualSpacing/>
+        <w:rPr>
+          <w:rFonts w:ascii="Courier New" w:hAnsi="Courier New" w:cs="Courier New"/>
+          <w:sz w:val="20"/>
+          <w:szCs w:val="20"/>
+        </w:rPr>
+      </w:pPr>
+      <w:proofErr w:type="spellStart"/>
+      <w:r>
+        <w:rPr>
+          <w:rFonts w:ascii="Courier New" w:hAnsi="Courier New" w:cs="Courier New"/>
+          <w:sz w:val="20"/>
+          <w:szCs w:val="20"/>
+        </w:rPr>
+        <w:t>Programme</w:t>
+      </w:r>
+      <w:proofErr w:type="spellEnd"/>
+      <w:r>
+        <w:rPr>
+          <w:rFonts w:ascii="Courier New" w:hAnsi="Courier New" w:cs="Courier New"/>
+          <w:sz w:val="20"/>
+          <w:szCs w:val="20"/>
+        </w:rPr>
+        <w:t xml:space="preserve"> Committee</w:t>
+      </w:r>
+    </w:p>
+    <w:p>
+      <w:pPr>
+        <w:adjustRightInd w:val="0"/>
+        <w:spacing w:after="0" w:line="240" w:lineRule="auto"/>
+        <w:ind w:firstLine="0"/>
+        <w:contextualSpacing/>
+        <w:rPr>
+          <w:rFonts w:ascii="Courier New" w:hAnsi="Courier New" w:cs="Courier New"/>
+          <w:sz w:val="20"/>
+          <w:szCs w:val="20"/>
+        </w:rPr>
+      </w:pPr>
+      <w:r>
+        <w:rPr>
+          <w:rFonts w:ascii="Courier New" w:hAnsi="Courier New" w:cs="Courier New"/>
+          <w:sz w:val="20"/>
+          <w:szCs w:val="20"/>
+        </w:rPr>
+        <w:t>Search Solutions</w:t>
+      </w:r>
+    </w:p>
+    <w:p>
+      <w:pPr>
+        <w:adjustRightInd w:val="0"/>
+        <w:spacing w:after="0" w:line="240" w:lineRule="auto"/>
+        <w:ind w:firstLine="0"/>
+        <w:contextualSpacing/>
+        <w:rPr>
+          <w:rFonts w:ascii="Courier New" w:hAnsi="Courier New" w:cs="Courier New"/>
+          <w:sz w:val="20"/>
+          <w:szCs w:val="20"/>
+        </w:rPr>
+      </w:pPr>
+      <w:proofErr w:type="spellStart"/>
+      <w:r>
+        <w:rPr>
+          <w:rFonts w:ascii="Courier New" w:hAnsi="Courier New" w:cs="Courier New"/>
+          <w:sz w:val="20"/>
+          <w:szCs w:val="20"/>
+        </w:rPr>
+        <w:t>Programme</w:t>
+      </w:r>
+      <w:proofErr w:type="spellEnd"/>
+      <w:r>
+        <w:rPr>
+          <w:rFonts w:ascii="Courier New" w:hAnsi="Courier New" w:cs="Courier New"/>
+          <w:sz w:val="20"/>
+          <w:szCs w:val="20"/>
+        </w:rPr>
+        <w:t xml:space="preserve"> Committee</w:t>
+      </w:r>
+    </w:p>
+    <w:p>
+      <w:pPr>
+        <w:adjustRightInd w:val="0"/>
+        <w:spacing w:after="0" w:line="240" w:lineRule="auto"/>
+        <w:ind w:firstLine="0"/>
+        <w:contextualSpacing/>
+        <w:rPr>
+          <w:rFonts w:ascii="Courier New" w:hAnsi="Courier New" w:cs="Courier New"/>
+          <w:sz w:val="20"/>
+          <w:szCs w:val="20"/>
+        </w:rPr>
+      </w:pPr>
+      <w:proofErr w:type="spellStart"/>
+      <w:r>
+        <w:rPr>
+          <w:rFonts w:ascii="Courier New" w:hAnsi="Courier New" w:cs="Courier New"/>
+          <w:sz w:val="20"/>
+          <w:szCs w:val="20"/>
+        </w:rPr>
+        <w:t>Programme</w:t>
+      </w:r>
+      <w:proofErr w:type="spellEnd"/>
+      <w:r>
+        <w:rPr>
+          <w:rFonts w:ascii="Courier New" w:hAnsi="Courier New" w:cs="Courier New"/>
+          <w:sz w:val="20"/>
+          <w:szCs w:val="20"/>
+        </w:rPr>
+        <w:t xml:space="preserve"> Committee</w:t>
+      </w:r>
+    </w:p>
+    <w:p>
+      <w:pPr>
+        <w:adjustRightInd w:val="0"/>
+        <w:spacing w:after="0" w:line="240" w:lineRule="auto"/>
+        <w:ind w:firstLine="0"/>
+        <w:contextualSpacing/>
+        <w:rPr>
+          <w:rFonts w:ascii="Courier New" w:hAnsi="Courier New" w:cs="Courier New"/>
+          <w:sz w:val="20"/>
+          <w:szCs w:val="20"/>
+        </w:rPr>
+      </w:pPr>
+      <w:proofErr w:type="spellStart"/>
+      <w:r>
+        <w:rPr>
+          <w:rFonts w:ascii="Courier New" w:hAnsi="Courier New" w:cs="Courier New"/>
+          <w:sz w:val="20"/>
+          <w:szCs w:val="20"/>
+        </w:rPr>
+        <w:t>Programme</w:t>
+      </w:r>
+      <w:proofErr w:type="spellEnd"/>
+      <w:r>
+        <w:rPr>
+          <w:rFonts w:ascii="Courier New" w:hAnsi="Courier New" w:cs="Courier New"/>
+          <w:sz w:val="20"/>
+          <w:szCs w:val="20"/>
+        </w:rPr>
+        <w:t xml:space="preserve"> Committee</w:t>
+      </w:r>
+    </w:p>
+    <w:p>
+      <w:pPr>
+        <w:adjustRightInd w:val="0"/>
+        <w:spacing w:after="0" w:line="240" w:lineRule="auto"/>
+        <w:ind w:firstLine="0"/>
+        <w:contextualSpacing/>
+        <w:rPr>
+          <w:rFonts w:ascii="Courier New" w:hAnsi="Courier New" w:cs="Courier New"/>
+          <w:sz w:val="20"/>
+          <w:szCs w:val="20"/>
+        </w:rPr>
+      </w:pPr>
+      <w:proofErr w:type="spellStart"/>
+      <w:r>
+        <w:rPr>
+          <w:rFonts w:ascii="Courier New" w:hAnsi="Courier New" w:cs="Courier New"/>
+          <w:sz w:val="20"/>
+          <w:szCs w:val="20"/>
+        </w:rPr>
+        <w:t>Programme</w:t>
+      </w:r>
+      <w:proofErr w:type="spellEnd"/>
+      <w:r>
+        <w:rPr>
+          <w:rFonts w:ascii="Courier New" w:hAnsi="Courier New" w:cs="Courier New"/>
+          <w:sz w:val="20"/>
+          <w:szCs w:val="20"/>
+        </w:rPr>
+        <w:t xml:space="preserve"> Committee</w:t>
+      </w:r>
+    </w:p>
+    <w:p>
+      <w:pPr>
+        <w:adjustRightInd w:val="0"/>
+        <w:spacing w:after="0" w:line="240" w:lineRule="auto"/>
+        <w:ind w:firstLine="0"/>
+        <w:contextualSpacing/>
+        <w:rPr>
+          <w:rFonts w:ascii="Courier New" w:hAnsi="Courier New" w:cs="Courier New"/>
+          <w:sz w:val="20"/>
+          <w:szCs w:val="20"/>
+        </w:rPr>
+      </w:pPr>
+      <w:proofErr w:type="spellStart"/>
+      <w:r>
+        <w:rPr>
+          <w:rFonts w:ascii="Courier New" w:hAnsi="Courier New" w:cs="Courier New"/>
+          <w:sz w:val="20"/>
+          <w:szCs w:val="20"/>
+        </w:rPr>
+        <w:t>Programme</w:t>
+      </w:r>
+      <w:proofErr w:type="spellEnd"/>
+      <w:r>
+        <w:rPr>
+          <w:rFonts w:ascii="Courier New" w:hAnsi="Courier New" w:cs="Courier New"/>
+          <w:sz w:val="20"/>
+          <w:szCs w:val="20"/>
+        </w:rPr>
+        <w:t xml:space="preserve"> Committee</w:t>
+      </w:r>
+    </w:p>
+    <w:p>
+      <w:pPr>
+        <w:adjustRightInd w:val="0"/>
+        <w:spacing w:after="0" w:line="240" w:lineRule="auto"/>
+        <w:ind w:firstLine="0"/>
+        <w:contextualSpacing/>
+        <w:rPr>
+          <w:rFonts w:ascii="Courier New" w:hAnsi="Courier New" w:cs="Courier New"/>
+          <w:sz w:val="20"/>
+          <w:szCs w:val="20"/>
+        </w:rPr>
+      </w:pPr>
+      <w:proofErr w:type="spellStart"/>
+      <w:r>
+        <w:rPr>
+          <w:rFonts w:ascii="Courier New" w:hAnsi="Courier New" w:cs="Courier New"/>
+          <w:sz w:val="20"/>
+          <w:szCs w:val="20"/>
+        </w:rPr>
+        <w:t>Programme</w:t>
+      </w:r>
+      <w:proofErr w:type="spellEnd"/>
+      <w:r>
+        <w:rPr>
+          <w:rFonts w:ascii="Courier New" w:hAnsi="Courier New" w:cs="Courier New"/>
+          <w:sz w:val="20"/>
+          <w:szCs w:val="20"/>
+        </w:rPr>
+        <w:t xml:space="preserve"> Committee</w:t>
+      </w:r>
+    </w:p>
+    <w:p>
+      <w:pPr>
+        <w:adjustRightInd w:val="0"/>
+        <w:spacing w:after="0" w:line="240" w:lineRule="auto"/>
+        <w:ind w:firstLine="0"/>
+        <w:contextualSpacing/>
+        <w:rPr>
+          <w:rFonts w:ascii="Courier New" w:hAnsi="Courier New" w:cs="Courier New"/>
+          <w:sz w:val="20"/>
+          <w:szCs w:val="20"/>
+        </w:rPr>
+      </w:pPr>
+      <w:proofErr w:type="spellStart"/>
+      <w:r>
+        <w:rPr>
+          <w:rFonts w:ascii="Courier New" w:hAnsi="Courier New" w:cs="Courier New"/>
+          <w:sz w:val="20"/>
+          <w:szCs w:val="20"/>
+        </w:rPr>
+        <w:t>Programme</w:t>
+      </w:r>
+      <w:proofErr w:type="spellEnd"/>
+      <w:r>
+        <w:rPr>
+          <w:rFonts w:ascii="Courier New" w:hAnsi="Courier New" w:cs="Courier New"/>
+          <w:sz w:val="20"/>
+          <w:szCs w:val="20"/>
+        </w:rPr>
+        <w:t xml:space="preserve"> Committee</w:t>
+      </w:r>
+    </w:p>
+    <w:p>
+      <w:pPr>
+        <w:adjustRightInd w:val="0"/>
+        <w:spacing w:after="0" w:line="240" w:lineRule="auto"/>
+        <w:ind w:firstLine="0"/>
+        <w:contextualSpacing/>
+        <w:rPr>
+          <w:rFonts w:ascii="Courier New" w:hAnsi="Courier New" w:cs="Courier New"/>
+          <w:sz w:val="20"/>
+          <w:szCs w:val="20"/>
+        </w:rPr>
+      </w:pPr>
+      <w:r>
+        <w:rPr>
+          <w:rFonts w:ascii="Courier New" w:hAnsi="Courier New" w:cs="Courier New"/>
+          <w:sz w:val="20"/>
+          <w:szCs w:val="20"/>
+        </w:rPr>
+        <w:t>IRF</w:t>
+      </w:r>
+    </w:p>
+    <w:p>
+      <w:pPr>
+        <w:adjustRightInd w:val="0"/>
+        <w:spacing w:after="0" w:line="240" w:lineRule="auto"/>
+        <w:ind w:firstLine="0"/>
+        <w:contextualSpacing/>
+        <w:rPr>
+          <w:rFonts w:ascii="Courier New" w:hAnsi="Courier New" w:cs="Courier New"/>
+          <w:sz w:val="20"/>
+          <w:szCs w:val="20"/>
+        </w:rPr>
+      </w:pPr>
+      <w:proofErr w:type="spellStart"/>
+      <w:r>
+        <w:rPr>
+          <w:rFonts w:ascii="Courier New" w:hAnsi="Courier New" w:cs="Courier New"/>
+          <w:sz w:val="20"/>
+          <w:szCs w:val="20"/>
+        </w:rPr>
+        <w:t>Programme</w:t>
+      </w:r>
+      <w:proofErr w:type="spellEnd"/>
+      <w:r>
+        <w:rPr>
+          <w:rFonts w:ascii="Courier New" w:hAnsi="Courier New" w:cs="Courier New"/>
+          <w:sz w:val="20"/>
+          <w:szCs w:val="20"/>
+        </w:rPr>
+        <w:t xml:space="preserve"> Committee</w:t>
+      </w:r>
+    </w:p>
+    <w:p>
+      <w:pPr>
+        <w:adjustRightInd w:val="0"/>
+        <w:spacing w:after="0" w:line="240" w:lineRule="auto"/>
+        <w:ind w:firstLine="0"/>
+        <w:contextualSpacing/>
+        <w:rPr>
+          <w:rFonts w:ascii="Courier New" w:hAnsi="Courier New" w:cs="Courier New"/>
+          <w:sz w:val="20"/>
+          <w:szCs w:val="20"/>
+        </w:rPr>
+      </w:pPr>
+      <w:proofErr w:type="spellStart"/>
+      <w:r>
+        <w:rPr>
+          <w:rFonts w:ascii="Courier New" w:hAnsi="Courier New" w:cs="Courier New"/>
+          <w:sz w:val="20"/>
+          <w:szCs w:val="20"/>
+        </w:rPr>
+        <w:t>Programme</w:t>
+      </w:r>
+      <w:proofErr w:type="spellEnd"/>
+      <w:r>
+        <w:rPr>
+          <w:rFonts w:ascii="Courier New" w:hAnsi="Courier New" w:cs="Courier New"/>
+          <w:sz w:val="20"/>
+          <w:szCs w:val="20"/>
+        </w:rPr>
+        <w:t xml:space="preserve"> Committee</w:t>
+      </w:r>
+    </w:p>
+    <w:p>
+      <w:pPr>
+        <w:adjustRightInd w:val="0"/>
+        <w:spacing w:after="0" w:line="240" w:lineRule="auto"/>
+        <w:ind w:firstLine="0"/>
+        <w:contextualSpacing/>
+        <w:rPr>
+          <w:rFonts w:ascii="Courier New" w:hAnsi="Courier New" w:cs="Courier New"/>
+          <w:sz w:val="20"/>
+          <w:szCs w:val="20"/>
+        </w:rPr>
+      </w:pPr>
+      <w:proofErr w:type="spellStart"/>
+      <w:r>
+        <w:rPr>
+          <w:rFonts w:ascii="Courier New" w:hAnsi="Courier New" w:cs="Courier New"/>
+          <w:sz w:val="20"/>
+          <w:szCs w:val="20"/>
+        </w:rPr>
+        <w:t>Programme</w:t>
+      </w:r>
+      <w:proofErr w:type="spellEnd"/>
+      <w:r>
+        <w:rPr>
+          <w:rFonts w:ascii="Courier New" w:hAnsi="Courier New" w:cs="Courier New"/>
+          <w:sz w:val="20"/>
+          <w:szCs w:val="20"/>
+        </w:rPr>
+        <w:t xml:space="preserve"> Committee</w:t>
+      </w:r>
+    </w:p>
+    <w:p>
+      <w:pPr>
+        <w:adjustRightInd w:val="0"/>
+        <w:spacing w:after="0" w:line="240" w:lineRule="auto"/>
+        <w:ind w:firstLine="0"/>
+        <w:contextualSpacing/>
+        <w:rPr>
+          <w:rFonts w:ascii="Courier New" w:hAnsi="Courier New" w:cs="Courier New"/>
+          <w:sz w:val="20"/>
+          <w:szCs w:val="20"/>
+        </w:rPr>
+      </w:pPr>
+      <w:proofErr w:type="spellStart"/>
+      <w:r>
+        <w:rPr>
+          <w:rFonts w:ascii="Courier New" w:hAnsi="Courier New" w:cs="Courier New"/>
+          <w:sz w:val="20"/>
+          <w:szCs w:val="20"/>
+        </w:rPr>
+        <w:t>Programme</w:t>
+      </w:r>
+      <w:proofErr w:type="spellEnd"/>
+      <w:r>
+        <w:rPr>
+          <w:rFonts w:ascii="Courier New" w:hAnsi="Courier New" w:cs="Courier New"/>
+          <w:sz w:val="20"/>
+          <w:szCs w:val="20"/>
+        </w:rPr>
+        <w:t xml:space="preserve"> Committee</w:t>
+      </w:r>
+    </w:p>
+    <w:p>
+      <w:pPr>
+        <w:adjustRightInd w:val="0"/>
+        <w:spacing w:after="0" w:line="240" w:lineRule="auto"/>
+        <w:ind w:firstLine="0"/>
+        <w:contextualSpacing/>
+        <w:rPr>
+          <w:rFonts w:ascii="Courier New" w:hAnsi="Courier New" w:cs="Courier New"/>
+          <w:sz w:val="20"/>
+          <w:szCs w:val="20"/>
+        </w:rPr>
+      </w:pPr>
+      <w:r>
+        <w:rPr>
+          <w:rFonts w:ascii="Courier New" w:hAnsi="Courier New" w:cs="Courier New"/>
+          <w:sz w:val="20"/>
+          <w:szCs w:val="20"/>
+        </w:rPr>
+        <w:t>AAAI</w:t>
+      </w:r>
+    </w:p>
+    <w:p>
+      <w:pPr>
+        <w:adjustRightInd w:val="0"/>
+        <w:spacing w:after="0" w:line="240" w:lineRule="auto"/>
+        <w:ind w:firstLine="0"/>
+        <w:contextualSpacing/>
+        <w:rPr>
+          <w:rFonts w:ascii="Courier New" w:hAnsi="Courier New" w:cs="Courier New"/>
+          <w:sz w:val="20"/>
+          <w:szCs w:val="20"/>
+        </w:rPr>
+      </w:pPr>
+      <w:r>
+        <w:rPr>
+          <w:rFonts w:ascii="Courier New" w:hAnsi="Courier New" w:cs="Courier New"/>
+          <w:sz w:val="20"/>
+          <w:szCs w:val="20"/>
+        </w:rPr>
+        <w:t>Student Program</w:t>
+      </w:r>
+    </w:p>
+    <w:p>
+      <w:pPr>
+        <w:adjustRightInd w:val="0"/>
+        <w:spacing w:after="0" w:line="240" w:lineRule="auto"/>
+        <w:ind w:firstLine="0"/>
+        <w:contextualSpacing/>
+        <w:rPr>
+          <w:rFonts w:ascii="Courier New" w:hAnsi="Courier New" w:cs="Courier New"/>
+          <w:sz w:val="20"/>
+          <w:szCs w:val="20"/>
+        </w:rPr>
+      </w:pPr>
+      <w:proofErr w:type="spellStart"/>
+      <w:r>
+        <w:rPr>
+          <w:rFonts w:ascii="Courier New" w:hAnsi="Courier New" w:cs="Courier New"/>
+          <w:sz w:val="20"/>
+          <w:szCs w:val="20"/>
+        </w:rPr>
+        <w:t>Programme</w:t>
+      </w:r>
+      <w:proofErr w:type="spellEnd"/>
+      <w:r>
+        <w:rPr>
+          <w:rFonts w:ascii="Courier New" w:hAnsi="Courier New" w:cs="Courier New"/>
+          <w:sz w:val="20"/>
+          <w:szCs w:val="20"/>
+        </w:rPr>
+        <w:t xml:space="preserve"> Committee</w:t>
+      </w:r>
+    </w:p>
+    <w:p>
+      <w:pPr>
+        <w:adjustRightInd w:val="0"/>
+        <w:spacing w:after="0" w:line="240" w:lineRule="auto"/>
+        <w:ind w:firstLine="0"/>
+        <w:contextualSpacing/>
+        <w:rPr>
+          <w:rFonts w:ascii="Courier New" w:hAnsi="Courier New" w:cs="Courier New"/>
+          <w:sz w:val="20"/>
+          <w:szCs w:val="20"/>
+        </w:rPr>
+      </w:pPr>
+      <w:proofErr w:type="spellStart"/>
+      <w:r>
+        <w:rPr>
+          <w:rFonts w:ascii="Courier New" w:hAnsi="Courier New" w:cs="Courier New"/>
+          <w:sz w:val="20"/>
+          <w:szCs w:val="20"/>
+        </w:rPr>
+        <w:t>Programme</w:t>
+      </w:r>
+      <w:proofErr w:type="spellEnd"/>
+      <w:r>
+        <w:rPr>
+          <w:rFonts w:ascii="Courier New" w:hAnsi="Courier New" w:cs="Courier New"/>
+          <w:sz w:val="20"/>
+          <w:szCs w:val="20"/>
+        </w:rPr>
+        <w:t xml:space="preserve"> Committee</w:t>
+      </w:r>
+    </w:p>
+    <w:p>
+      <w:pPr>
+        <w:adjustRightInd w:val="0"/>
+        <w:spacing w:after="0" w:line="240" w:lineRule="auto"/>
+        <w:ind w:firstLine="0"/>
+        <w:contextualSpacing/>
+        <w:rPr>
+          <w:rFonts w:ascii="Courier New" w:hAnsi="Courier New" w:cs="Courier New"/>
+          <w:sz w:val="20"/>
+          <w:szCs w:val="20"/>
+        </w:rPr>
+      </w:pPr>
+      <w:r>
+        <w:rPr>
+          <w:rFonts w:ascii="Courier New" w:hAnsi="Courier New" w:cs="Courier New"/>
+          <w:sz w:val="20"/>
+          <w:szCs w:val="20"/>
+        </w:rPr>
+        <w:t>Directions</w:t>
+      </w:r>
+    </w:p>
+    <w:p>
+      <w:pPr>
+        <w:adjustRightInd w:val="0"/>
+        <w:spacing w:after="0" w:line="240" w:lineRule="auto"/>
+        <w:ind w:firstLine="0"/>
+        <w:contextualSpacing/>
+        <w:rPr>
+          <w:rFonts w:ascii="Courier New" w:hAnsi="Courier New" w:cs="Courier New"/>
+          <w:sz w:val="20"/>
+          <w:szCs w:val="20"/>
+        </w:rPr>
+      </w:pPr>
+      <w:proofErr w:type="spellStart"/>
+      <w:r>
+        <w:rPr>
+          <w:rFonts w:ascii="Courier New" w:hAnsi="Courier New" w:cs="Courier New"/>
+          <w:sz w:val="20"/>
+          <w:szCs w:val="20"/>
+        </w:rPr>
+        <w:t>Programme</w:t>
+      </w:r>
+      <w:proofErr w:type="spellEnd"/>
+      <w:r>
+        <w:rPr>
+          <w:rFonts w:ascii="Courier New" w:hAnsi="Courier New" w:cs="Courier New"/>
+          <w:sz w:val="20"/>
+          <w:szCs w:val="20"/>
+        </w:rPr>
+        <w:t xml:space="preserve"> Committee</w:t>
+      </w:r>
+    </w:p>
+    <w:p>
+      <w:pPr>
+        <w:adjustRightInd w:val="0"/>
+        <w:spacing w:after="0" w:line="240" w:lineRule="auto"/>
+        <w:ind w:firstLine="0"/>
+        <w:contextualSpacing/>
+        <w:rPr>
+          <w:rFonts w:ascii="Courier New" w:hAnsi="Courier New" w:cs="Courier New"/>
+          <w:sz w:val="20"/>
+          <w:szCs w:val="20"/>
+        </w:rPr>
+      </w:pPr>
+      <w:r>
+        <w:rPr>
+          <w:rFonts w:ascii="Courier New" w:hAnsi="Courier New" w:cs="Courier New"/>
+          <w:sz w:val="20"/>
+          <w:szCs w:val="20"/>
+        </w:rPr>
+        <w:t>Search Solutions</w:t>
+      </w:r>
+    </w:p>
+    <w:p>
+      <w:pPr>
+        <w:adjustRightInd w:val="0"/>
+        <w:spacing w:after="0" w:line="240" w:lineRule="auto"/>
+        <w:ind w:firstLine="0"/>
+        <w:contextualSpacing/>
+        <w:rPr>
+          <w:rFonts w:ascii="Courier New" w:hAnsi="Courier New" w:cs="Courier New"/>
+          <w:sz w:val="20"/>
+          <w:szCs w:val="20"/>
+        </w:rPr>
+      </w:pPr>
+      <w:proofErr w:type="spellStart"/>
+      <w:r>
+        <w:rPr>
+          <w:rFonts w:ascii="Courier New" w:hAnsi="Courier New" w:cs="Courier New"/>
+          <w:sz w:val="20"/>
+          <w:szCs w:val="20"/>
+        </w:rPr>
+        <w:t>Programme</w:t>
+      </w:r>
+      <w:proofErr w:type="spellEnd"/>
+      <w:r>
+        <w:rPr>
+          <w:rFonts w:ascii="Courier New" w:hAnsi="Courier New" w:cs="Courier New"/>
+          <w:sz w:val="20"/>
+          <w:szCs w:val="20"/>
+        </w:rPr>
+        <w:t xml:space="preserve"> Committee</w:t>
+      </w:r>
+    </w:p>
+    <w:p>
+      <w:pPr>
+        <w:adjustRightInd w:val="0"/>
+        <w:spacing w:after="0" w:line="240" w:lineRule="auto"/>
+        <w:ind w:firstLine="0"/>
+        <w:contextualSpacing/>
+        <w:rPr>
+          <w:rFonts w:ascii="Courier New" w:hAnsi="Courier New" w:cs="Courier New"/>
+          <w:sz w:val="20"/>
+          <w:szCs w:val="20"/>
+        </w:rPr>
+      </w:pPr>
+      <w:proofErr w:type="spellStart"/>
+      <w:r>
+        <w:rPr>
+          <w:rFonts w:ascii="Courier New" w:hAnsi="Courier New" w:cs="Courier New"/>
+          <w:sz w:val="20"/>
+          <w:szCs w:val="20"/>
+        </w:rPr>
+        <w:t>Programme</w:t>
+      </w:r>
+      <w:proofErr w:type="spellEnd"/>
+      <w:r>
+        <w:rPr>
+          <w:rFonts w:ascii="Courier New" w:hAnsi="Courier New" w:cs="Courier New"/>
+          <w:sz w:val="20"/>
+          <w:szCs w:val="20"/>
+        </w:rPr>
+        <w:t xml:space="preserve"> Committee</w:t>
+      </w:r>
+    </w:p>
+    <w:p>
+      <w:pPr>
+        <w:adjustRightInd w:val="0"/>
+        <w:spacing w:after="0" w:line="240" w:lineRule="auto"/>
+        <w:ind w:firstLine="0"/>
+        <w:contextualSpacing/>
+        <w:rPr>
+          <w:rFonts w:ascii="Courier New" w:hAnsi="Courier New" w:cs="Courier New"/>
+          <w:sz w:val="20"/>
+          <w:szCs w:val="20"/>
+        </w:rPr>
+      </w:pPr>
+      <w:proofErr w:type="spellStart"/>
+      <w:r>
+        <w:rPr>
+          <w:rFonts w:ascii="Courier New" w:hAnsi="Courier New" w:cs="Courier New"/>
+          <w:sz w:val="20"/>
+          <w:szCs w:val="20"/>
+        </w:rPr>
+        <w:t>Programme</w:t>
+      </w:r>
+      <w:proofErr w:type="spellEnd"/>
+      <w:r>
+        <w:rPr>
+          <w:rFonts w:ascii="Courier New" w:hAnsi="Courier New" w:cs="Courier New"/>
+          <w:sz w:val="20"/>
+          <w:szCs w:val="20"/>
+        </w:rPr>
+        <w:t xml:space="preserve"> Committee</w:t>
+      </w:r>
+    </w:p>
+    <w:p>
+      <w:pPr>
+        <w:adjustRightInd w:val="0"/>
+        <w:spacing w:after="0" w:line="240" w:lineRule="auto"/>
+        <w:ind w:firstLine="0"/>
+        <w:contextualSpacing/>
+        <w:rPr>
+          <w:rFonts w:ascii="Courier New" w:hAnsi="Courier New" w:cs="Courier New"/>
+          <w:sz w:val="20"/>
+          <w:szCs w:val="20"/>
+        </w:rPr>
+      </w:pPr>
+      <w:proofErr w:type="spellStart"/>
+      <w:r>
+        <w:rPr>
+          <w:rFonts w:ascii="Courier New" w:hAnsi="Courier New" w:cs="Courier New"/>
+          <w:sz w:val="20"/>
+          <w:szCs w:val="20"/>
+        </w:rPr>
+        <w:t>Programme</w:t>
+      </w:r>
+      <w:proofErr w:type="spellEnd"/>
+      <w:r>
+        <w:rPr>
+          <w:rFonts w:ascii="Courier New" w:hAnsi="Courier New" w:cs="Courier New"/>
+          <w:sz w:val="20"/>
+          <w:szCs w:val="20"/>
+        </w:rPr>
+        <w:t xml:space="preserve"> Committee</w:t>
+      </w:r>
+    </w:p>
+    <w:p>
+      <w:pPr>
+        <w:adjustRightInd w:val="0"/>
+        <w:spacing w:after="0" w:line="240" w:lineRule="auto"/>
+        <w:ind w:firstLine="0"/>
+        <w:contextualSpacing/>
+        <w:rPr>
+          <w:rFonts w:ascii="Courier New" w:hAnsi="Courier New" w:cs="Courier New"/>
+          <w:sz w:val="20"/>
+          <w:szCs w:val="20"/>
+        </w:rPr>
+      </w:pPr>
+      <w:r>
+        <w:rPr>
+          <w:rFonts w:ascii="Courier New" w:hAnsi="Courier New" w:cs="Courier New"/>
+          <w:sz w:val="20"/>
+          <w:szCs w:val="20"/>
+        </w:rPr>
+        <w:t>IRF</w:t>
+      </w:r>
+    </w:p>
+    <w:p>
+      <w:pPr>
+        <w:adjustRightInd w:val="0"/>
+        <w:spacing w:after="0" w:line="240" w:lineRule="auto"/>
+        <w:ind w:firstLine="0"/>
+        <w:contextualSpacing/>
+        <w:rPr>
+          <w:rFonts w:ascii="Courier New" w:hAnsi="Courier New" w:cs="Courier New"/>
+          <w:sz w:val="20"/>
+          <w:szCs w:val="20"/>
+        </w:rPr>
+      </w:pPr>
+      <w:proofErr w:type="spellStart"/>
+      <w:r>
+        <w:rPr>
+          <w:rFonts w:ascii="Courier New" w:hAnsi="Courier New" w:cs="Courier New"/>
+          <w:sz w:val="20"/>
+          <w:szCs w:val="20"/>
+        </w:rPr>
+        <w:t>Programme</w:t>
+      </w:r>
+      <w:proofErr w:type="spellEnd"/>
+      <w:r>
+        <w:rPr>
+          <w:rFonts w:ascii="Courier New" w:hAnsi="Courier New" w:cs="Courier New"/>
+          <w:sz w:val="20"/>
+          <w:szCs w:val="20"/>
+        </w:rPr>
+        <w:t xml:space="preserve"> Committee</w:t>
+      </w:r>
+    </w:p>
+    <w:p>
+      <w:pPr>
+        <w:adjustRightInd w:val="0"/>
+        <w:spacing w:after="0" w:line="240" w:lineRule="auto"/>
+        <w:ind w:firstLine="0"/>
+        <w:contextualSpacing/>
+        <w:rPr>
+          <w:rFonts w:ascii="Courier New" w:hAnsi="Courier New" w:cs="Courier New"/>
+          <w:sz w:val="20"/>
+          <w:szCs w:val="20"/>
+        </w:rPr>
+      </w:pPr>
+      <w:r>
+        <w:rPr>
+          <w:rFonts w:ascii="Courier New" w:hAnsi="Courier New" w:cs="Courier New"/>
+          <w:sz w:val="20"/>
+          <w:szCs w:val="20"/>
+        </w:rPr>
+        <w:t>Reviewing Board</w:t>
+      </w:r>
+    </w:p>
+    <w:p>
+      <w:pPr>
+        <w:adjustRightInd w:val="0"/>
+        <w:spacing w:after="0" w:line="240" w:lineRule="auto"/>
+        <w:ind w:firstLine="0"/>
+        <w:contextualSpacing/>
+        <w:rPr>
+          <w:rFonts w:ascii="Courier New" w:hAnsi="Courier New" w:cs="Courier New"/>
+          <w:sz w:val="20"/>
+          <w:szCs w:val="20"/>
+        </w:rPr>
+      </w:pPr>
+      <w:r>
+        <w:rPr>
+          <w:rFonts w:ascii="Courier New" w:hAnsi="Courier New" w:cs="Courier New"/>
+          <w:sz w:val="20"/>
+          <w:szCs w:val="20"/>
+        </w:rPr>
+        <w:t>NAACL Student Research Workshop</w:t>
+      </w:r>
+    </w:p>
+    <w:p>
+      <w:pPr>
+        <w:adjustRightInd w:val="0"/>
+        <w:spacing w:after="0" w:line="240" w:lineRule="auto"/>
+        <w:ind w:firstLine="0"/>
+        <w:contextualSpacing/>
+        <w:rPr>
+          <w:rFonts w:ascii="Courier New" w:hAnsi="Courier New" w:cs="Courier New"/>
+          <w:sz w:val="20"/>
+          <w:szCs w:val="20"/>
+        </w:rPr>
+      </w:pPr>
+      <w:proofErr w:type="spellStart"/>
+      <w:r>
+        <w:rPr>
+          <w:rFonts w:ascii="Courier New" w:hAnsi="Courier New" w:cs="Courier New"/>
+          <w:sz w:val="20"/>
+          <w:szCs w:val="20"/>
+        </w:rPr>
+        <w:t>Programme</w:t>
+      </w:r>
+      <w:proofErr w:type="spellEnd"/>
+      <w:r>
+        <w:rPr>
+          <w:rFonts w:ascii="Courier New" w:hAnsi="Courier New" w:cs="Courier New"/>
+          <w:sz w:val="20"/>
+          <w:szCs w:val="20"/>
+        </w:rPr>
+        <w:t xml:space="preserve"> Committee</w:t>
+      </w:r>
+    </w:p>
+    <w:p>
+      <w:pPr>
+        <w:adjustRightInd w:val="0"/>
+        <w:spacing w:after="0" w:line="240" w:lineRule="auto"/>
+        <w:ind w:firstLine="0"/>
+        <w:contextualSpacing/>
+        <w:rPr>
+          <w:rFonts w:ascii="Courier New" w:hAnsi="Courier New" w:cs="Courier New"/>
+          <w:sz w:val="20"/>
+          <w:szCs w:val="20"/>
+        </w:rPr>
+      </w:pPr>
+      <w:r>
+        <w:rPr>
+          <w:rFonts w:ascii="Courier New" w:hAnsi="Courier New" w:cs="Courier New"/>
+          <w:sz w:val="20"/>
+          <w:szCs w:val="20"/>
+        </w:rPr>
+        <w:t>Joint Workshop on Information Retrieval</w:t>
+      </w:r>
+    </w:p>
+    <w:p>
+      <w:pPr>
+        <w:adjustRightInd w:val="0"/>
+        <w:spacing w:after="0" w:line="240" w:lineRule="auto"/>
+        <w:ind w:firstLine="0"/>
+        <w:contextualSpacing/>
+        <w:rPr>
+          <w:rFonts w:ascii="Courier New" w:hAnsi="Courier New" w:cs="Courier New"/>
+          <w:sz w:val="20"/>
+          <w:szCs w:val="20"/>
+        </w:rPr>
+      </w:pPr>
+      <w:proofErr w:type="spellStart"/>
+      <w:r>
+        <w:rPr>
+          <w:rFonts w:ascii="Courier New" w:hAnsi="Courier New" w:cs="Courier New"/>
+          <w:sz w:val="20"/>
+          <w:szCs w:val="20"/>
+        </w:rPr>
+        <w:t>Programme</w:t>
+      </w:r>
+      <w:proofErr w:type="spellEnd"/>
+      <w:r>
+        <w:rPr>
+          <w:rFonts w:ascii="Courier New" w:hAnsi="Courier New" w:cs="Courier New"/>
+          <w:sz w:val="20"/>
+          <w:szCs w:val="20"/>
+        </w:rPr>
+        <w:t xml:space="preserve"> Committee</w:t>
+      </w:r>
+    </w:p>
+    <w:p>
+      <w:pPr>
+        <w:adjustRightInd w:val="0"/>
+        <w:spacing w:after="0" w:line="240" w:lineRule="auto"/>
+        <w:ind w:firstLine="0"/>
+        <w:contextualSpacing/>
+        <w:rPr>
+          <w:rFonts w:ascii="Courier New" w:hAnsi="Courier New" w:cs="Courier New"/>
+          <w:sz w:val="20"/>
+          <w:szCs w:val="20"/>
+        </w:rPr>
+      </w:pPr>
+      <w:proofErr w:type="spellStart"/>
+      <w:r>
+        <w:rPr>
+          <w:rFonts w:ascii="Courier New" w:hAnsi="Courier New" w:cs="Courier New"/>
+          <w:sz w:val="20"/>
+          <w:szCs w:val="20"/>
+        </w:rPr>
+        <w:t>Programme</w:t>
+      </w:r>
+      <w:proofErr w:type="spellEnd"/>
+      <w:r>
+        <w:rPr>
+          <w:rFonts w:ascii="Courier New" w:hAnsi="Courier New" w:cs="Courier New"/>
+          <w:sz w:val="20"/>
+          <w:szCs w:val="20"/>
+        </w:rPr>
+        <w:t xml:space="preserve"> Committee</w:t>
+      </w:r>
+    </w:p>
+    <w:p>
+      <w:pPr>
+        <w:adjustRightInd w:val="0"/>
+        <w:spacing w:after="0" w:line="240" w:lineRule="auto"/>
+        <w:ind w:firstLine="0"/>
+        <w:contextualSpacing/>
+        <w:rPr>
+          <w:rFonts w:ascii="Courier New" w:hAnsi="Courier New" w:cs="Courier New"/>
+          <w:sz w:val="20"/>
+          <w:szCs w:val="20"/>
+        </w:rPr>
+      </w:pPr>
+      <w:proofErr w:type="spellStart"/>
+      <w:r>
+        <w:rPr>
+          <w:rFonts w:ascii="Courier New" w:hAnsi="Courier New" w:cs="Courier New"/>
+          <w:sz w:val="20"/>
+          <w:szCs w:val="20"/>
+        </w:rPr>
+        <w:t>Programme</w:t>
+      </w:r>
+      <w:proofErr w:type="spellEnd"/>
+      <w:r>
+        <w:rPr>
+          <w:rFonts w:ascii="Courier New" w:hAnsi="Courier New" w:cs="Courier New"/>
+          <w:sz w:val="20"/>
+          <w:szCs w:val="20"/>
+        </w:rPr>
+        <w:t xml:space="preserve"> Committee</w:t>
+      </w:r>
+    </w:p>
+    <w:p>
+      <w:pPr>
+        <w:adjustRightInd w:val="0"/>
+        <w:spacing w:after="0" w:line="240" w:lineRule="auto"/>
+        <w:ind w:firstLine="0"/>
+        <w:contextualSpacing/>
+        <w:rPr>
+          <w:rFonts w:ascii="Courier New" w:hAnsi="Courier New" w:cs="Courier New"/>
+          <w:sz w:val="20"/>
+          <w:szCs w:val="20"/>
+        </w:rPr>
+      </w:pPr>
+      <w:proofErr w:type="spellStart"/>
+      <w:r>
+        <w:rPr>
+          <w:rFonts w:ascii="Courier New" w:hAnsi="Courier New" w:cs="Courier New"/>
+          <w:sz w:val="20"/>
+          <w:szCs w:val="20"/>
+        </w:rPr>
+        <w:t>Programme</w:t>
+      </w:r>
+      <w:proofErr w:type="spellEnd"/>
+      <w:r>
+        <w:rPr>
+          <w:rFonts w:ascii="Courier New" w:hAnsi="Courier New" w:cs="Courier New"/>
+          <w:sz w:val="20"/>
+          <w:szCs w:val="20"/>
+        </w:rPr>
+        <w:t xml:space="preserve"> Committee</w:t>
+      </w:r>
+    </w:p>
+    <w:p>
+      <w:pPr>
+        <w:adjustRightInd w:val="0"/>
+        <w:spacing w:after="0" w:line="240" w:lineRule="auto"/>
+        <w:ind w:firstLine="0"/>
+        <w:contextualSpacing/>
+        <w:rPr>
+          <w:rFonts w:ascii="Courier New" w:hAnsi="Courier New" w:cs="Courier New"/>
+          <w:sz w:val="20"/>
+          <w:szCs w:val="20"/>
+        </w:rPr>
+      </w:pPr>
+      <w:r>
+        <w:rPr>
+          <w:rFonts w:ascii="Courier New" w:hAnsi="Courier New" w:cs="Courier New"/>
+          <w:sz w:val="20"/>
+          <w:szCs w:val="20"/>
+        </w:rPr>
+        <w:t>Search Solutions</w:t>
+      </w:r>
+    </w:p>
+    <w:p>
+      <w:pPr>
+        <w:adjustRightInd w:val="0"/>
+        <w:spacing w:after="0" w:line="240" w:lineRule="auto"/>
+        <w:ind w:firstLine="0"/>
+        <w:contextualSpacing/>
+        <w:rPr>
+          <w:rFonts w:ascii="Courier New" w:hAnsi="Courier New" w:cs="Courier New"/>
+          <w:sz w:val="20"/>
+          <w:szCs w:val="20"/>
+        </w:rPr>
+      </w:pPr>
+      <w:proofErr w:type="spellStart"/>
+      <w:r>
+        <w:rPr>
+          <w:rFonts w:ascii="Courier New" w:hAnsi="Courier New" w:cs="Courier New"/>
+          <w:sz w:val="20"/>
+          <w:szCs w:val="20"/>
+        </w:rPr>
+        <w:t>Programme</w:t>
+      </w:r>
+      <w:proofErr w:type="spellEnd"/>
+      <w:r>
+        <w:rPr>
+          <w:rFonts w:ascii="Courier New" w:hAnsi="Courier New" w:cs="Courier New"/>
+          <w:sz w:val="20"/>
+          <w:szCs w:val="20"/>
+        </w:rPr>
+        <w:t xml:space="preserve"> Committee</w:t>
+      </w:r>
+    </w:p>
+    <w:p>
+      <w:pPr>
+        <w:adjustRightInd w:val="0"/>
+        <w:spacing w:after="0" w:line="240" w:lineRule="auto"/>
+        <w:ind w:firstLine="0"/>
+        <w:contextualSpacing/>
+        <w:rPr>
+          <w:rFonts w:ascii="Courier New" w:hAnsi="Courier New" w:cs="Courier New"/>
+          <w:sz w:val="20"/>
+          <w:szCs w:val="20"/>
+        </w:rPr>
+      </w:pPr>
+      <w:r>
+        <w:rPr>
+          <w:rFonts w:ascii="Courier New" w:hAnsi="Courier New" w:cs="Courier New"/>
+          <w:sz w:val="20"/>
+          <w:szCs w:val="20"/>
+        </w:rPr>
+        <w:t>Directions</w:t>
+      </w:r>
+    </w:p>
+    <w:p>
+      <w:pPr>
+        <w:adjustRightInd w:val="0"/>
+        <w:spacing w:after="0" w:line="240" w:lineRule="auto"/>
+        <w:ind w:firstLine="0"/>
+        <w:contextualSpacing/>
+        <w:rPr>
+          <w:rFonts w:ascii="Courier New" w:hAnsi="Courier New" w:cs="Courier New"/>
+          <w:sz w:val="20"/>
+          <w:szCs w:val="20"/>
+        </w:rPr>
+      </w:pPr>
+      <w:proofErr w:type="spellStart"/>
+      <w:r>
+        <w:rPr>
+          <w:rFonts w:ascii="Courier New" w:hAnsi="Courier New" w:cs="Courier New"/>
+          <w:sz w:val="20"/>
+          <w:szCs w:val="20"/>
+        </w:rPr>
+        <w:t>Programme</w:t>
+      </w:r>
+      <w:proofErr w:type="spellEnd"/>
+      <w:r>
+        <w:rPr>
+          <w:rFonts w:ascii="Courier New" w:hAnsi="Courier New" w:cs="Courier New"/>
+          <w:sz w:val="20"/>
+          <w:szCs w:val="20"/>
+        </w:rPr>
+        <w:t xml:space="preserve"> Committee</w:t>
+      </w:r>
+    </w:p>
+    <w:p>
+      <w:pPr>
+        <w:adjustRightInd w:val="0"/>
+        <w:spacing w:after="0" w:line="240" w:lineRule="auto"/>
+        <w:ind w:firstLine="0"/>
+        <w:contextualSpacing/>
+        <w:rPr>
+          <w:rFonts w:ascii="Courier New" w:hAnsi="Courier New" w:cs="Courier New"/>
+          <w:sz w:val="20"/>
+          <w:szCs w:val="20"/>
+        </w:rPr>
+      </w:pPr>
+      <w:proofErr w:type="spellStart"/>
+      <w:r>
+        <w:rPr>
+          <w:rFonts w:ascii="Courier New" w:hAnsi="Courier New" w:cs="Courier New"/>
+          <w:sz w:val="20"/>
+          <w:szCs w:val="20"/>
+        </w:rPr>
+        <w:t>Programme</w:t>
+      </w:r>
+      <w:proofErr w:type="spellEnd"/>
+      <w:r>
+        <w:rPr>
+          <w:rFonts w:ascii="Courier New" w:hAnsi="Courier New" w:cs="Courier New"/>
+          <w:sz w:val="20"/>
+          <w:szCs w:val="20"/>
+        </w:rPr>
+        <w:t xml:space="preserve"> Committee</w:t>
+      </w:r>
+    </w:p>
+    <w:p>
+      <w:pPr>
+        <w:adjustRightInd w:val="0"/>
+        <w:spacing w:after="0" w:line="240" w:lineRule="auto"/>
+        <w:ind w:firstLine="0"/>
+        <w:contextualSpacing/>
+        <w:rPr>
+          <w:rFonts w:ascii="Courier New" w:hAnsi="Courier New" w:cs="Courier New"/>
+          <w:sz w:val="20"/>
+          <w:szCs w:val="20"/>
+        </w:rPr>
+      </w:pPr>
+      <w:r>
+        <w:rPr>
+          <w:rFonts w:ascii="Courier New" w:hAnsi="Courier New" w:cs="Courier New"/>
+          <w:sz w:val="20"/>
+          <w:szCs w:val="20"/>
+        </w:rPr>
+        <w:t>Content Analysis Track</w:t>
+      </w:r>
+    </w:p>
+    <w:p>
+      <w:pPr>
+        <w:adjustRightInd w:val="0"/>
+        <w:spacing w:after="0" w:line="240" w:lineRule="auto"/>
+        <w:ind w:firstLine="0"/>
+        <w:contextualSpacing/>
+        <w:rPr>
+          <w:rFonts w:ascii="Courier New" w:hAnsi="Courier New" w:cs="Courier New"/>
+          <w:sz w:val="20"/>
+          <w:szCs w:val="20"/>
+        </w:rPr>
+      </w:pPr>
+      <w:r>
+        <w:rPr>
+          <w:rFonts w:ascii="Courier New" w:hAnsi="Courier New" w:cs="Courier New"/>
+          <w:sz w:val="20"/>
+          <w:szCs w:val="20"/>
+        </w:rPr>
+        <w:t>IRF</w:t>
+      </w:r>
+    </w:p>
+    <w:p>
+      <w:pPr>
+        <w:adjustRightInd w:val="0"/>
+        <w:spacing w:after="0" w:line="240" w:lineRule="auto"/>
+        <w:ind w:firstLine="0"/>
+        <w:contextualSpacing/>
+        <w:rPr>
+          <w:rFonts w:ascii="Courier New" w:hAnsi="Courier New" w:cs="Courier New"/>
+          <w:sz w:val="20"/>
+          <w:szCs w:val="20"/>
+        </w:rPr>
+      </w:pPr>
+      <w:proofErr w:type="spellStart"/>
+      <w:r>
+        <w:rPr>
+          <w:rFonts w:ascii="Courier New" w:hAnsi="Courier New" w:cs="Courier New"/>
+          <w:sz w:val="20"/>
+          <w:szCs w:val="20"/>
+        </w:rPr>
+        <w:t>Programme</w:t>
+      </w:r>
+      <w:proofErr w:type="spellEnd"/>
+      <w:r>
+        <w:rPr>
+          <w:rFonts w:ascii="Courier New" w:hAnsi="Courier New" w:cs="Courier New"/>
+          <w:sz w:val="20"/>
+          <w:szCs w:val="20"/>
+        </w:rPr>
+        <w:t xml:space="preserve"> Committee</w:t>
+      </w:r>
+    </w:p>
+    <w:p>
+      <w:pPr>
+        <w:adjustRightInd w:val="0"/>
+        <w:spacing w:after="0" w:line="240" w:lineRule="auto"/>
+        <w:ind w:firstLine="0"/>
+        <w:contextualSpacing/>
+        <w:rPr>
+          <w:rFonts w:ascii="Courier New" w:hAnsi="Courier New" w:cs="Courier New"/>
+          <w:sz w:val="20"/>
+          <w:szCs w:val="20"/>
+        </w:rPr>
+      </w:pPr>
+      <w:r>
+        <w:rPr>
+          <w:rFonts w:ascii="Courier New" w:hAnsi="Courier New" w:cs="Courier New"/>
+          <w:sz w:val="20"/>
+          <w:szCs w:val="20"/>
+        </w:rPr>
+        <w:t>Student Session</w:t>
+      </w:r>
+    </w:p>
+    <w:p>
+      <w:pPr>
+        <w:adjustRightInd w:val="0"/>
+        <w:spacing w:after="0" w:line="240" w:lineRule="auto"/>
+        <w:ind w:firstLine="0"/>
+        <w:contextualSpacing/>
+        <w:rPr>
+          <w:rFonts w:ascii="Courier New" w:hAnsi="Courier New" w:cs="Courier New"/>
+          <w:sz w:val="20"/>
+          <w:szCs w:val="20"/>
+        </w:rPr>
+      </w:pPr>
+      <w:proofErr w:type="spellStart"/>
+      <w:r>
+        <w:rPr>
+          <w:rFonts w:ascii="Courier New" w:hAnsi="Courier New" w:cs="Courier New"/>
+          <w:sz w:val="20"/>
+          <w:szCs w:val="20"/>
+        </w:rPr>
+        <w:t>Programme</w:t>
+      </w:r>
+      <w:proofErr w:type="spellEnd"/>
+      <w:r>
+        <w:rPr>
+          <w:rFonts w:ascii="Courier New" w:hAnsi="Courier New" w:cs="Courier New"/>
+          <w:sz w:val="20"/>
+          <w:szCs w:val="20"/>
+        </w:rPr>
+        <w:t xml:space="preserve"> Committee</w:t>
+      </w:r>
+    </w:p>
+    <w:p>
+      <w:pPr>
+        <w:adjustRightInd w:val="0"/>
+        <w:spacing w:after="0" w:line="240" w:lineRule="auto"/>
+        <w:ind w:firstLine="0"/>
+        <w:contextualSpacing/>
+        <w:rPr>
+          <w:rFonts w:ascii="Courier New" w:hAnsi="Courier New" w:cs="Courier New"/>
+          <w:sz w:val="20"/>
+          <w:szCs w:val="20"/>
+        </w:rPr>
+      </w:pPr>
+      <w:r>
+        <w:rPr>
+          <w:rFonts w:ascii="Courier New" w:hAnsi="Courier New" w:cs="Courier New"/>
+          <w:sz w:val="20"/>
+          <w:szCs w:val="20"/>
+        </w:rPr>
+        <w:t>ACM Hypertext Workshop</w:t>
+      </w:r>
+    </w:p>
+    <w:p>
+      <w:pPr>
+        <w:adjustRightInd w:val="0"/>
+        <w:spacing w:after="0" w:line="240" w:lineRule="auto"/>
+        <w:ind w:firstLine="0"/>
+        <w:contextualSpacing/>
+        <w:rPr>
+          <w:rFonts w:ascii="Courier New" w:hAnsi="Courier New" w:cs="Courier New"/>
+          <w:sz w:val="20"/>
+          <w:szCs w:val="20"/>
+        </w:rPr>
+      </w:pPr>
+      <w:proofErr w:type="spellStart"/>
+      <w:r>
+        <w:rPr>
+          <w:rFonts w:ascii="Courier New" w:hAnsi="Courier New" w:cs="Courier New"/>
+          <w:sz w:val="20"/>
+          <w:szCs w:val="20"/>
+        </w:rPr>
+        <w:t>Programme</w:t>
+      </w:r>
+      <w:proofErr w:type="spellEnd"/>
+      <w:r>
+        <w:rPr>
+          <w:rFonts w:ascii="Courier New" w:hAnsi="Courier New" w:cs="Courier New"/>
+          <w:sz w:val="20"/>
+          <w:szCs w:val="20"/>
+        </w:rPr>
+        <w:t xml:space="preserve"> Committee</w:t>
+      </w:r>
+    </w:p>
+    <w:p>
+      <w:pPr>
+        <w:adjustRightInd w:val="0"/>
+        <w:spacing w:after="0" w:line="240" w:lineRule="auto"/>
+        <w:ind w:firstLine="0"/>
+        <w:contextualSpacing/>
+        <w:rPr>
+          <w:rFonts w:ascii="Courier New" w:hAnsi="Courier New" w:cs="Courier New"/>
+          <w:sz w:val="20"/>
+          <w:szCs w:val="20"/>
+        </w:rPr>
+      </w:pPr>
+      <w:proofErr w:type="spellStart"/>
+      <w:r>
+        <w:rPr>
+          <w:rFonts w:ascii="Courier New" w:hAnsi="Courier New" w:cs="Courier New"/>
+          <w:sz w:val="20"/>
+          <w:szCs w:val="20"/>
+        </w:rPr>
+        <w:t>Programme</w:t>
+      </w:r>
+      <w:proofErr w:type="spellEnd"/>
+      <w:r>
+        <w:rPr>
+          <w:rFonts w:ascii="Courier New" w:hAnsi="Courier New" w:cs="Courier New"/>
+          <w:sz w:val="20"/>
+          <w:szCs w:val="20"/>
+        </w:rPr>
+        <w:t xml:space="preserve"> Committee</w:t>
+      </w:r>
+    </w:p>
+    <w:p>
+      <w:pPr>
+        <w:adjustRightInd w:val="0"/>
+        <w:spacing w:after="0" w:line="240" w:lineRule="auto"/>
+        <w:ind w:firstLine="0"/>
+        <w:contextualSpacing/>
+        <w:rPr>
+          <w:rFonts w:ascii="Courier New" w:hAnsi="Courier New" w:cs="Courier New"/>
+          <w:sz w:val="20"/>
+          <w:szCs w:val="20"/>
+        </w:rPr>
+      </w:pPr>
+      <w:r>
+        <w:rPr>
+          <w:rFonts w:ascii="Courier New" w:hAnsi="Courier New" w:cs="Courier New"/>
+          <w:sz w:val="20"/>
+          <w:szCs w:val="20"/>
+        </w:rPr>
+        <w:t>Search Solutions</w:t>
+      </w:r>
+    </w:p>
+    <w:p>
+      <w:pPr>
+        <w:adjustRightInd w:val="0"/>
+        <w:spacing w:after="0" w:line="240" w:lineRule="auto"/>
+        <w:ind w:firstLine="0"/>
+        <w:contextualSpacing/>
+        <w:rPr>
+          <w:rFonts w:ascii="Courier New" w:hAnsi="Courier New" w:cs="Courier New"/>
+          <w:sz w:val="20"/>
+          <w:szCs w:val="20"/>
+        </w:rPr>
+      </w:pPr>
+      <w:r>
+        <w:rPr>
+          <w:rFonts w:ascii="Courier New" w:hAnsi="Courier New" w:cs="Courier New"/>
+          <w:sz w:val="20"/>
+          <w:szCs w:val="20"/>
+        </w:rPr>
+        <w:t>SIGIR Forum ECIR</w:t>
+      </w:r>
+    </w:p>
+    <w:p>
+      <w:pPr>
+        <w:adjustRightInd w:val="0"/>
+        <w:spacing w:after="0" w:line="240" w:lineRule="auto"/>
+        <w:ind w:firstLine="0"/>
+        <w:contextualSpacing/>
+        <w:rPr>
+          <w:rFonts w:ascii="Courier New" w:hAnsi="Courier New" w:cs="Courier New"/>
+          <w:sz w:val="20"/>
+          <w:szCs w:val="20"/>
+        </w:rPr>
+      </w:pPr>
+      <w:proofErr w:type="spellStart"/>
+      <w:r>
+        <w:rPr>
+          <w:rFonts w:ascii="Courier New" w:hAnsi="Courier New" w:cs="Courier New"/>
+          <w:sz w:val="20"/>
+          <w:szCs w:val="20"/>
+        </w:rPr>
+        <w:t>Programme</w:t>
+      </w:r>
+      <w:proofErr w:type="spellEnd"/>
+      <w:r>
+        <w:rPr>
+          <w:rFonts w:ascii="Courier New" w:hAnsi="Courier New" w:cs="Courier New"/>
+          <w:sz w:val="20"/>
+          <w:szCs w:val="20"/>
+        </w:rPr>
+        <w:t xml:space="preserve"> Committee</w:t>
+      </w:r>
+    </w:p>
+    <w:p>
+      <w:pPr>
+        <w:adjustRightInd w:val="0"/>
+        <w:spacing w:after="0" w:line="240" w:lineRule="auto"/>
+        <w:ind w:firstLine="0"/>
+        <w:contextualSpacing/>
+        <w:rPr>
+          <w:rFonts w:ascii="Courier New" w:hAnsi="Courier New" w:cs="Courier New"/>
+          <w:sz w:val="20"/>
+          <w:szCs w:val="20"/>
+        </w:rPr>
+      </w:pPr>
+      <w:proofErr w:type="spellStart"/>
+      <w:r>
+        <w:rPr>
+          <w:rFonts w:ascii="Courier New" w:hAnsi="Courier New" w:cs="Courier New"/>
+          <w:sz w:val="20"/>
+          <w:szCs w:val="20"/>
+        </w:rPr>
+        <w:t>Programme</w:t>
+      </w:r>
+      <w:proofErr w:type="spellEnd"/>
+      <w:r>
+        <w:rPr>
+          <w:rFonts w:ascii="Courier New" w:hAnsi="Courier New" w:cs="Courier New"/>
+          <w:sz w:val="20"/>
+          <w:szCs w:val="20"/>
+        </w:rPr>
+        <w:t xml:space="preserve"> Committee</w:t>
+      </w:r>
+    </w:p>
+    <w:p>
+      <w:pPr>
+        <w:adjustRightInd w:val="0"/>
+        <w:spacing w:after="0" w:line="240" w:lineRule="auto"/>
+        <w:ind w:firstLine="0"/>
+        <w:contextualSpacing/>
+        <w:rPr>
+          <w:rFonts w:ascii="Courier New" w:hAnsi="Courier New" w:cs="Courier New"/>
+          <w:sz w:val="20"/>
+          <w:szCs w:val="20"/>
+        </w:rPr>
+      </w:pPr>
+      <w:proofErr w:type="spellStart"/>
+      <w:r>
+        <w:rPr>
+          <w:rFonts w:ascii="Courier New" w:hAnsi="Courier New" w:cs="Courier New"/>
+          <w:sz w:val="20"/>
+          <w:szCs w:val="20"/>
+        </w:rPr>
+        <w:t>Programme</w:t>
+      </w:r>
+      <w:proofErr w:type="spellEnd"/>
+      <w:r>
+        <w:rPr>
+          <w:rFonts w:ascii="Courier New" w:hAnsi="Courier New" w:cs="Courier New"/>
+          <w:sz w:val="20"/>
+          <w:szCs w:val="20"/>
+        </w:rPr>
+        <w:t xml:space="preserve"> Committee</w:t>
+      </w:r>
+    </w:p>
+    <w:p>
+      <w:pPr>
+        <w:adjustRightInd w:val="0"/>
+        <w:spacing w:after="0" w:line="240" w:lineRule="auto"/>
+        <w:ind w:firstLine="0"/>
+        <w:contextualSpacing/>
+        <w:rPr>
+          <w:rFonts w:ascii="Courier New" w:hAnsi="Courier New" w:cs="Courier New"/>
+          <w:sz w:val="20"/>
+          <w:szCs w:val="20"/>
+        </w:rPr>
+      </w:pPr>
+      <w:r>
+        <w:rPr>
+          <w:rFonts w:ascii="Courier New" w:hAnsi="Courier New" w:cs="Courier New"/>
+          <w:sz w:val="20"/>
+          <w:szCs w:val="20"/>
+        </w:rPr>
+        <w:t>IRF</w:t>
+      </w:r>
+    </w:p>
+    <w:p>
+      <w:pPr>
+        <w:adjustRightInd w:val="0"/>
+        <w:spacing w:after="0" w:line="240" w:lineRule="auto"/>
+        <w:ind w:firstLine="0"/>
+        <w:contextualSpacing/>
+        <w:rPr>
+          <w:rFonts w:ascii="Courier New" w:hAnsi="Courier New" w:cs="Courier New"/>
+          <w:sz w:val="20"/>
+          <w:szCs w:val="20"/>
+        </w:rPr>
+      </w:pPr>
+      <w:proofErr w:type="spellStart"/>
+      <w:r>
+        <w:rPr>
+          <w:rFonts w:ascii="Courier New" w:hAnsi="Courier New" w:cs="Courier New"/>
+          <w:sz w:val="20"/>
+          <w:szCs w:val="20"/>
+        </w:rPr>
+        <w:t>Programme</w:t>
+      </w:r>
+      <w:proofErr w:type="spellEnd"/>
+      <w:r>
+        <w:rPr>
+          <w:rFonts w:ascii="Courier New" w:hAnsi="Courier New" w:cs="Courier New"/>
+          <w:sz w:val="20"/>
+          <w:szCs w:val="20"/>
+        </w:rPr>
+        <w:t xml:space="preserve"> Committee</w:t>
+      </w:r>
+    </w:p>
+    <w:p>
+      <w:pPr>
+        <w:adjustRightInd w:val="0"/>
+        <w:spacing w:after="0" w:line="240" w:lineRule="auto"/>
+        <w:ind w:firstLine="0"/>
+        <w:contextualSpacing/>
+        <w:rPr>
+          <w:rFonts w:ascii="Courier New" w:hAnsi="Courier New" w:cs="Courier New"/>
+          <w:sz w:val="20"/>
+          <w:szCs w:val="20"/>
+        </w:rPr>
+      </w:pPr>
+      <w:proofErr w:type="spellStart"/>
+      <w:r>
+        <w:rPr>
+          <w:rFonts w:ascii="Courier New" w:hAnsi="Courier New" w:cs="Courier New"/>
+          <w:sz w:val="20"/>
+          <w:szCs w:val="20"/>
+        </w:rPr>
+        <w:t>Programme</w:t>
+      </w:r>
+      <w:proofErr w:type="spellEnd"/>
+      <w:r>
+        <w:rPr>
+          <w:rFonts w:ascii="Courier New" w:hAnsi="Courier New" w:cs="Courier New"/>
+          <w:sz w:val="20"/>
+          <w:szCs w:val="20"/>
+        </w:rPr>
+        <w:t xml:space="preserve"> Committee</w:t>
+      </w:r>
+    </w:p>
+    <w:p>
+      <w:pPr>
+        <w:adjustRightInd w:val="0"/>
+        <w:spacing w:after="0" w:line="240" w:lineRule="auto"/>
+        <w:ind w:firstLine="0"/>
+        <w:contextualSpacing/>
+        <w:rPr>
+          <w:rFonts w:ascii="Courier New" w:hAnsi="Courier New" w:cs="Courier New"/>
+          <w:sz w:val="20"/>
+          <w:szCs w:val="20"/>
+        </w:rPr>
+      </w:pPr>
+      <w:r>
+        <w:rPr>
+          <w:rFonts w:ascii="Courier New" w:hAnsi="Courier New" w:cs="Courier New"/>
+          <w:sz w:val="20"/>
+          <w:szCs w:val="20"/>
+        </w:rPr>
+        <w:t>ACL</w:t>
+      </w:r>
+    </w:p>
+    <w:p>
+      <w:pPr>
+        <w:adjustRightInd w:val="0"/>
+        <w:spacing w:after="0" w:line="240" w:lineRule="auto"/>
+        <w:ind w:firstLine="0"/>
+        <w:contextualSpacing/>
+        <w:rPr>
+          <w:rFonts w:ascii="Courier New" w:hAnsi="Courier New" w:cs="Courier New"/>
+          <w:sz w:val="20"/>
+          <w:szCs w:val="20"/>
+        </w:rPr>
+      </w:pPr>
+      <w:r>
+        <w:rPr>
+          <w:rFonts w:ascii="Courier New" w:hAnsi="Courier New" w:cs="Courier New"/>
+          <w:sz w:val="20"/>
+          <w:szCs w:val="20"/>
+        </w:rPr>
+        <w:t>Student Research Workshop</w:t>
+      </w:r>
+    </w:p>
+    <w:p>
+      <w:pPr>
+        <w:adjustRightInd w:val="0"/>
+        <w:spacing w:after="0" w:line="240" w:lineRule="auto"/>
+        <w:ind w:firstLine="0"/>
+        <w:contextualSpacing/>
+        <w:rPr>
+          <w:rFonts w:ascii="Courier New" w:hAnsi="Courier New" w:cs="Courier New"/>
+          <w:sz w:val="20"/>
+          <w:szCs w:val="20"/>
+        </w:rPr>
+      </w:pPr>
+      <w:proofErr w:type="spellStart"/>
+      <w:r>
+        <w:rPr>
+          <w:rFonts w:ascii="Courier New" w:hAnsi="Courier New" w:cs="Courier New"/>
+          <w:sz w:val="20"/>
+          <w:szCs w:val="20"/>
+        </w:rPr>
+        <w:t>Programme</w:t>
+      </w:r>
+      <w:proofErr w:type="spellEnd"/>
+      <w:r>
+        <w:rPr>
+          <w:rFonts w:ascii="Courier New" w:hAnsi="Courier New" w:cs="Courier New"/>
+          <w:sz w:val="20"/>
+          <w:szCs w:val="20"/>
+        </w:rPr>
+        <w:t xml:space="preserve"> Committee</w:t>
+      </w:r>
+    </w:p>
+    <w:p>
+      <w:pPr>
+        <w:adjustRightInd w:val="0"/>
+        <w:spacing w:after="0" w:line="240" w:lineRule="auto"/>
+        <w:ind w:firstLine="0"/>
+        <w:contextualSpacing/>
+        <w:rPr>
+          <w:rFonts w:ascii="Courier New" w:hAnsi="Courier New" w:cs="Courier New"/>
+          <w:sz w:val="20"/>
+          <w:szCs w:val="20"/>
+        </w:rPr>
+      </w:pPr>
+      <w:proofErr w:type="spellStart"/>
+      <w:r>
+        <w:rPr>
+          <w:rFonts w:ascii="Courier New" w:hAnsi="Courier New" w:cs="Courier New"/>
+          <w:sz w:val="20"/>
+          <w:szCs w:val="20"/>
+        </w:rPr>
+        <w:t>Programme</w:t>
+      </w:r>
+      <w:proofErr w:type="spellEnd"/>
+      <w:r>
+        <w:rPr>
+          <w:rFonts w:ascii="Courier New" w:hAnsi="Courier New" w:cs="Courier New"/>
+          <w:sz w:val="20"/>
+          <w:szCs w:val="20"/>
+        </w:rPr>
+        <w:t xml:space="preserve"> Committee</w:t>
+      </w:r>
+    </w:p>
+    <w:p>
+      <w:pPr>
+        <w:adjustRightInd w:val="0"/>
+        <w:spacing w:after="0" w:line="240" w:lineRule="auto"/>
+        <w:ind w:firstLine="0"/>
+        <w:contextualSpacing/>
+        <w:rPr>
+          <w:rFonts w:ascii="Courier New" w:hAnsi="Courier New" w:cs="Courier New"/>
+          <w:sz w:val="20"/>
+          <w:szCs w:val="20"/>
+        </w:rPr>
+      </w:pPr>
+      <w:proofErr w:type="spellStart"/>
+      <w:r>
+        <w:rPr>
+          <w:rFonts w:ascii="Courier New" w:hAnsi="Courier New" w:cs="Courier New"/>
+          <w:sz w:val="20"/>
+          <w:szCs w:val="20"/>
+        </w:rPr>
+        <w:t>Programme</w:t>
+      </w:r>
+      <w:proofErr w:type="spellEnd"/>
+      <w:r>
+        <w:rPr>
+          <w:rFonts w:ascii="Courier New" w:hAnsi="Courier New" w:cs="Courier New"/>
+          <w:sz w:val="20"/>
+          <w:szCs w:val="20"/>
+        </w:rPr>
+        <w:t xml:space="preserve"> Committee</w:t>
+      </w:r>
+    </w:p>
+    <w:p>
+      <w:pPr>
+        <w:adjustRightInd w:val="0"/>
+        <w:spacing w:after="0" w:line="240" w:lineRule="auto"/>
+        <w:ind w:firstLine="0"/>
+        <w:contextualSpacing/>
+        <w:rPr>
+          <w:rFonts w:ascii="Courier New" w:hAnsi="Courier New" w:cs="Courier New"/>
+          <w:sz w:val="20"/>
+          <w:szCs w:val="20"/>
+        </w:rPr>
+      </w:pPr>
+      <w:proofErr w:type="spellStart"/>
+      <w:r>
+        <w:rPr>
+          <w:rFonts w:ascii="Courier New" w:hAnsi="Courier New" w:cs="Courier New"/>
+          <w:sz w:val="20"/>
+          <w:szCs w:val="20"/>
+        </w:rPr>
+        <w:t>Programme</w:t>
+      </w:r>
+      <w:proofErr w:type="spellEnd"/>
+      <w:r>
+        <w:rPr>
+          <w:rFonts w:ascii="Courier New" w:hAnsi="Courier New" w:cs="Courier New"/>
+          <w:sz w:val="20"/>
+          <w:szCs w:val="20"/>
+        </w:rPr>
+        <w:t xml:space="preserve"> Committee</w:t>
+      </w:r>
+    </w:p>
+    <w:p>
+      <w:pPr>
+        <w:adjustRightInd w:val="0"/>
+        <w:spacing w:after="0" w:line="240" w:lineRule="auto"/>
+        <w:ind w:firstLine="0"/>
+        <w:contextualSpacing/>
+        <w:rPr>
+          <w:rFonts w:ascii="Courier New" w:hAnsi="Courier New" w:cs="Courier New"/>
+          <w:sz w:val="20"/>
+          <w:szCs w:val="20"/>
+        </w:rPr>
+      </w:pPr>
+      <w:r>
+        <w:rPr>
+          <w:rFonts w:ascii="Courier New" w:hAnsi="Courier New" w:cs="Courier New"/>
+          <w:sz w:val="20"/>
+          <w:szCs w:val="20"/>
+        </w:rPr>
+        <w:t>Directions</w:t>
+      </w:r>
+    </w:p>
+    <w:p>
+      <w:pPr>
+        <w:adjustRightInd w:val="0"/>
+        <w:spacing w:after="0" w:line="240" w:lineRule="auto"/>
+        <w:ind w:firstLine="0"/>
+        <w:contextualSpacing/>
+        <w:rPr>
+          <w:rFonts w:ascii="Courier New" w:hAnsi="Courier New" w:cs="Courier New"/>
+          <w:sz w:val="20"/>
+          <w:szCs w:val="20"/>
+        </w:rPr>
+      </w:pPr>
+      <w:proofErr w:type="spellStart"/>
+      <w:r>
+        <w:rPr>
+          <w:rFonts w:ascii="Courier New" w:hAnsi="Courier New" w:cs="Courier New"/>
+          <w:sz w:val="20"/>
+          <w:szCs w:val="20"/>
+        </w:rPr>
+        <w:t>Programme</w:t>
+      </w:r>
+      <w:proofErr w:type="spellEnd"/>
+      <w:r>
+        <w:rPr>
+          <w:rFonts w:ascii="Courier New" w:hAnsi="Courier New" w:cs="Courier New"/>
+          <w:sz w:val="20"/>
+          <w:szCs w:val="20"/>
+        </w:rPr>
+        <w:t xml:space="preserve"> Committee</w:t>
+      </w:r>
+    </w:p>
+    <w:p>
+      <w:pPr>
+        <w:adjustRightInd w:val="0"/>
+        <w:spacing w:after="0" w:line="240" w:lineRule="auto"/>
+        <w:ind w:firstLine="0"/>
+        <w:contextualSpacing/>
+        <w:rPr>
+          <w:rFonts w:ascii="Courier New" w:hAnsi="Courier New" w:cs="Courier New"/>
+          <w:sz w:val="20"/>
+          <w:szCs w:val="20"/>
+        </w:rPr>
+      </w:pPr>
+      <w:proofErr w:type="spellStart"/>
+      <w:r>
+        <w:rPr>
+          <w:rFonts w:ascii="Courier New" w:hAnsi="Courier New" w:cs="Courier New"/>
+          <w:sz w:val="20"/>
+          <w:szCs w:val="20"/>
+        </w:rPr>
+        <w:t>Programme</w:t>
+      </w:r>
+      <w:proofErr w:type="spellEnd"/>
+      <w:r>
+        <w:rPr>
+          <w:rFonts w:ascii="Courier New" w:hAnsi="Courier New" w:cs="Courier New"/>
+          <w:sz w:val="20"/>
+          <w:szCs w:val="20"/>
+        </w:rPr>
+        <w:t xml:space="preserve"> Committee</w:t>
+      </w:r>
+    </w:p>
+    <w:p>
+      <w:pPr>
+        <w:adjustRightInd w:val="0"/>
+        <w:spacing w:after="0" w:line="240" w:lineRule="auto"/>
+        <w:ind w:firstLine="0"/>
+        <w:contextualSpacing/>
+        <w:rPr>
+          <w:rFonts w:ascii="Courier New" w:hAnsi="Courier New" w:cs="Courier New"/>
+          <w:sz w:val="20"/>
+          <w:szCs w:val="20"/>
+        </w:rPr>
+      </w:pPr>
+      <w:r>
+        <w:rPr>
+          <w:rFonts w:ascii="Courier New" w:hAnsi="Courier New" w:cs="Courier New"/>
+          <w:sz w:val="20"/>
+          <w:szCs w:val="20"/>
+        </w:rPr>
+        <w:t>Language Engineering</w:t>
+      </w:r>
+    </w:p>
+    <w:p>
+      <w:pPr>
+        <w:adjustRightInd w:val="0"/>
+        <w:spacing w:after="0" w:line="240" w:lineRule="auto"/>
+        <w:ind w:firstLine="0"/>
+        <w:contextualSpacing/>
+        <w:rPr>
+          <w:rFonts w:ascii="Courier New" w:hAnsi="Courier New" w:cs="Courier New"/>
+          <w:sz w:val="20"/>
+          <w:szCs w:val="20"/>
+        </w:rPr>
+      </w:pPr>
+      <w:r>
+        <w:rPr>
+          <w:rFonts w:ascii="Courier New" w:hAnsi="Courier New" w:cs="Courier New"/>
+          <w:sz w:val="20"/>
+          <w:szCs w:val="20"/>
+        </w:rPr>
+        <w:t>Guest Editorial Board</w:t>
+      </w:r>
+    </w:p>
+    <w:p>
+      <w:pPr>
+        <w:adjustRightInd w:val="0"/>
+        <w:spacing w:after="0" w:line="240" w:lineRule="auto"/>
+        <w:ind w:firstLine="0"/>
+        <w:contextualSpacing/>
+        <w:rPr>
+          <w:rFonts w:ascii="Courier New" w:hAnsi="Courier New" w:cs="Courier New"/>
+          <w:sz w:val="20"/>
+          <w:szCs w:val="20"/>
+        </w:rPr>
+      </w:pPr>
+      <w:r>
+        <w:rPr>
+          <w:rFonts w:ascii="Courier New" w:hAnsi="Courier New" w:cs="Courier New"/>
+          <w:sz w:val="20"/>
+          <w:szCs w:val="20"/>
+        </w:rPr>
+        <w:t>Corpus Profiling Workshop</w:t>
+      </w:r>
+    </w:p>
+    <w:p>
+      <w:pPr>
+        <w:adjustRightInd w:val="0"/>
+        <w:spacing w:after="0" w:line="240" w:lineRule="auto"/>
+        <w:ind w:firstLine="0"/>
+        <w:contextualSpacing/>
+        <w:rPr>
+          <w:rFonts w:ascii="Courier New" w:hAnsi="Courier New" w:cs="Courier New"/>
+          <w:sz w:val="20"/>
+          <w:szCs w:val="20"/>
+        </w:rPr>
+      </w:pPr>
+      <w:proofErr w:type="spellStart"/>
+      <w:r>
+        <w:rPr>
+          <w:rFonts w:ascii="Courier New" w:hAnsi="Courier New" w:cs="Courier New"/>
+          <w:sz w:val="20"/>
+          <w:szCs w:val="20"/>
+        </w:rPr>
+        <w:t>Organising</w:t>
+      </w:r>
+      <w:proofErr w:type="spellEnd"/>
+      <w:r>
+        <w:rPr>
+          <w:rFonts w:ascii="Courier New" w:hAnsi="Courier New" w:cs="Courier New"/>
+          <w:sz w:val="20"/>
+          <w:szCs w:val="20"/>
+        </w:rPr>
+        <w:t xml:space="preserve"> Committee</w:t>
+      </w:r>
+    </w:p>
+    <w:p>
+      <w:pPr>
+        <w:adjustRightInd w:val="0"/>
+        <w:spacing w:after="0" w:line="240" w:lineRule="auto"/>
+        <w:ind w:firstLine="0"/>
+        <w:contextualSpacing/>
+        <w:rPr>
+          <w:rFonts w:ascii="Courier New" w:hAnsi="Courier New" w:cs="Courier New"/>
+          <w:sz w:val="20"/>
+          <w:szCs w:val="20"/>
+        </w:rPr>
+      </w:pPr>
+      <w:proofErr w:type="spellStart"/>
+      <w:r>
+        <w:rPr>
+          <w:rFonts w:ascii="Courier New" w:hAnsi="Courier New" w:cs="Courier New"/>
+          <w:sz w:val="20"/>
+          <w:szCs w:val="20"/>
+        </w:rPr>
+        <w:t>Programme</w:t>
+      </w:r>
+      <w:proofErr w:type="spellEnd"/>
+      <w:r>
+        <w:rPr>
+          <w:rFonts w:ascii="Courier New" w:hAnsi="Courier New" w:cs="Courier New"/>
+          <w:sz w:val="20"/>
+          <w:szCs w:val="20"/>
+        </w:rPr>
+        <w:t xml:space="preserve"> Committee</w:t>
+      </w:r>
+    </w:p>
+    <w:p>
+      <w:pPr>
+        <w:adjustRightInd w:val="0"/>
+        <w:spacing w:after="0" w:line="240" w:lineRule="auto"/>
+        <w:ind w:firstLine="0"/>
+        <w:contextualSpacing/>
+        <w:rPr>
+          <w:rFonts w:ascii="Courier New" w:hAnsi="Courier New" w:cs="Courier New"/>
+          <w:sz w:val="20"/>
+          <w:szCs w:val="20"/>
+        </w:rPr>
+      </w:pPr>
+      <w:r>
+        <w:rPr>
+          <w:rFonts w:ascii="Courier New" w:hAnsi="Courier New" w:cs="Courier New"/>
+          <w:sz w:val="20"/>
+          <w:szCs w:val="20"/>
+        </w:rPr>
+        <w:t>Directions</w:t>
+      </w:r>
+    </w:p>
+    <w:p>
+      <w:pPr>
+        <w:adjustRightInd w:val="0"/>
+        <w:spacing w:after="0" w:line="240" w:lineRule="auto"/>
+        <w:ind w:firstLine="0"/>
+        <w:contextualSpacing/>
+        <w:rPr>
+          <w:rFonts w:ascii="Courier New" w:hAnsi="Courier New" w:cs="Courier New"/>
+          <w:sz w:val="20"/>
+          <w:szCs w:val="20"/>
+        </w:rPr>
+      </w:pPr>
+      <w:proofErr w:type="spellStart"/>
+      <w:r>
+        <w:rPr>
+          <w:rFonts w:ascii="Courier New" w:hAnsi="Courier New" w:cs="Courier New"/>
+          <w:sz w:val="20"/>
+          <w:szCs w:val="20"/>
+        </w:rPr>
+        <w:t>Programme</w:t>
+      </w:r>
+      <w:proofErr w:type="spellEnd"/>
+      <w:r>
+        <w:rPr>
+          <w:rFonts w:ascii="Courier New" w:hAnsi="Courier New" w:cs="Courier New"/>
+          <w:sz w:val="20"/>
+          <w:szCs w:val="20"/>
+        </w:rPr>
+        <w:t xml:space="preserve"> Committee</w:t>
+      </w:r>
+    </w:p>
+    <w:p>
+      <w:pPr>
+        <w:adjustRightInd w:val="0"/>
+        <w:spacing w:after="0" w:line="240" w:lineRule="auto"/>
+        <w:ind w:firstLine="0"/>
+        <w:contextualSpacing/>
+        <w:rPr>
+          <w:rFonts w:ascii="Courier New" w:hAnsi="Courier New" w:cs="Courier New"/>
+          <w:sz w:val="20"/>
+          <w:szCs w:val="20"/>
+        </w:rPr>
+      </w:pPr>
+      <w:proofErr w:type="spellStart"/>
+      <w:r>
+        <w:rPr>
+          <w:rFonts w:ascii="Courier New" w:hAnsi="Courier New" w:cs="Courier New"/>
+          <w:sz w:val="20"/>
+          <w:szCs w:val="20"/>
+        </w:rPr>
+        <w:t>Organising</w:t>
+      </w:r>
+      <w:proofErr w:type="spellEnd"/>
+      <w:r>
+        <w:rPr>
+          <w:rFonts w:ascii="Courier New" w:hAnsi="Courier New" w:cs="Courier New"/>
+          <w:sz w:val="20"/>
+          <w:szCs w:val="20"/>
+        </w:rPr>
+        <w:t xml:space="preserve"> Committee</w:t>
+      </w:r>
+    </w:p>
+    <w:p>
+      <w:pPr>
+        <w:adjustRightInd w:val="0"/>
+        <w:spacing w:after="0" w:line="240" w:lineRule="auto"/>
+        <w:ind w:firstLine="0"/>
+        <w:contextualSpacing/>
+        <w:rPr>
+          <w:rFonts w:ascii="Courier New" w:hAnsi="Courier New" w:cs="Courier New"/>
+          <w:sz w:val="20"/>
+          <w:szCs w:val="20"/>
+        </w:rPr>
+      </w:pPr>
+      <w:r>
+        <w:rPr>
+          <w:rFonts w:ascii="Courier New" w:hAnsi="Courier New" w:cs="Courier New"/>
+          <w:sz w:val="20"/>
+          <w:szCs w:val="20"/>
+        </w:rPr>
+        <w:t>Computation Group ECIR</w:t>
+      </w:r>
+    </w:p>
+    <w:p>
+      <w:pPr>
+        <w:adjustRightInd w:val="0"/>
+        <w:spacing w:after="0" w:line="240" w:lineRule="auto"/>
+        <w:ind w:firstLine="0"/>
+        <w:contextualSpacing/>
+        <w:rPr>
+          <w:rFonts w:ascii="Courier New" w:hAnsi="Courier New" w:cs="Courier New"/>
+          <w:sz w:val="20"/>
+          <w:szCs w:val="20"/>
+        </w:rPr>
+      </w:pPr>
+      <w:proofErr w:type="spellStart"/>
+      <w:r>
+        <w:rPr>
+          <w:rFonts w:ascii="Courier New" w:hAnsi="Courier New" w:cs="Courier New"/>
+          <w:sz w:val="20"/>
+          <w:szCs w:val="20"/>
+        </w:rPr>
+        <w:t>Programme</w:t>
+      </w:r>
+      <w:proofErr w:type="spellEnd"/>
+      <w:r>
+        <w:rPr>
+          <w:rFonts w:ascii="Courier New" w:hAnsi="Courier New" w:cs="Courier New"/>
+          <w:sz w:val="20"/>
+          <w:szCs w:val="20"/>
+        </w:rPr>
+        <w:t xml:space="preserve"> Committee</w:t>
+      </w:r>
+    </w:p>
+    <w:p>
+      <w:pPr>
+        <w:adjustRightInd w:val="0"/>
+        <w:spacing w:after="0" w:line="240" w:lineRule="auto"/>
+        <w:ind w:firstLine="0"/>
+        <w:contextualSpacing/>
+        <w:rPr>
+          <w:rFonts w:ascii="Courier New" w:hAnsi="Courier New" w:cs="Courier New"/>
+          <w:sz w:val="20"/>
+          <w:szCs w:val="20"/>
+        </w:rPr>
+      </w:pPr>
+      <w:r>
+        <w:rPr>
+          <w:rFonts w:ascii="Courier New" w:hAnsi="Courier New" w:cs="Courier New"/>
+          <w:sz w:val="20"/>
+          <w:szCs w:val="20"/>
+        </w:rPr>
+        <w:t>Demonstration Committee</w:t>
+      </w:r>
+    </w:p>
+    <w:p>
+      <w:pPr>
+        <w:adjustRightInd w:val="0"/>
+        <w:spacing w:after="0" w:line="240" w:lineRule="auto"/>
+        <w:ind w:firstLine="0"/>
+        <w:contextualSpacing/>
+        <w:rPr>
+          <w:rFonts w:ascii="Courier New" w:hAnsi="Courier New" w:cs="Courier New"/>
+          <w:sz w:val="20"/>
+          <w:szCs w:val="20"/>
+        </w:rPr>
+      </w:pPr>
+      <w:proofErr w:type="spellStart"/>
+      <w:r>
+        <w:rPr>
+          <w:rFonts w:ascii="Courier New" w:hAnsi="Courier New" w:cs="Courier New"/>
+          <w:sz w:val="20"/>
+          <w:szCs w:val="20"/>
+        </w:rPr>
+        <w:t>Programme</w:t>
+      </w:r>
+      <w:proofErr w:type="spellEnd"/>
+      <w:r>
+        <w:rPr>
+          <w:rFonts w:ascii="Courier New" w:hAnsi="Courier New" w:cs="Courier New"/>
+          <w:sz w:val="20"/>
+          <w:szCs w:val="20"/>
+        </w:rPr>
+        <w:t xml:space="preserve"> Committee</w:t>
+      </w:r>
+    </w:p>
+    <w:p>
+      <w:pPr>
+        <w:adjustRightInd w:val="0"/>
+        <w:spacing w:after="0" w:line="240" w:lineRule="auto"/>
+        <w:ind w:firstLine="0"/>
+        <w:contextualSpacing/>
+        <w:rPr>
+          <w:rFonts w:ascii="Courier New" w:hAnsi="Courier New" w:cs="Courier New"/>
+          <w:sz w:val="20"/>
+          <w:szCs w:val="20"/>
+        </w:rPr>
+      </w:pPr>
+      <w:r>
+        <w:rPr>
+          <w:rFonts w:ascii="Courier New" w:hAnsi="Courier New" w:cs="Courier New"/>
+          <w:sz w:val="20"/>
+          <w:szCs w:val="20"/>
+        </w:rPr>
+        <w:t>Natural</w:t>
+      </w:r>
+    </w:p>
+    <w:p>
+      <w:pPr>
+        <w:adjustRightInd w:val="0"/>
+        <w:spacing w:after="0" w:line="240" w:lineRule="auto"/>
+        <w:ind w:firstLine="0"/>
+        <w:contextualSpacing/>
+        <w:rPr>
+          <w:rFonts w:ascii="Courier New" w:hAnsi="Courier New" w:cs="Courier New"/>
+          <w:sz w:val="20"/>
+          <w:szCs w:val="20"/>
+        </w:rPr>
+      </w:pPr>
+      <w:r>
+        <w:rPr>
+          <w:rFonts w:ascii="Courier New" w:hAnsi="Courier New" w:cs="Courier New"/>
+          <w:sz w:val="20"/>
+          <w:szCs w:val="20"/>
+        </w:rPr>
+        <w:t>Language Engineering</w:t>
+      </w:r>
+    </w:p>
+    <w:p>
+      <w:pPr>
+        <w:adjustRightInd w:val="0"/>
+        <w:spacing w:after="0" w:line="240" w:lineRule="auto"/>
+        <w:ind w:firstLine="0"/>
+        <w:contextualSpacing/>
+        <w:rPr>
+          <w:rFonts w:ascii="Courier New" w:hAnsi="Courier New" w:cs="Courier New"/>
+          <w:sz w:val="20"/>
+          <w:szCs w:val="20"/>
+        </w:rPr>
+      </w:pPr>
+      <w:r>
+        <w:rPr>
+          <w:rFonts w:ascii="Courier New" w:hAnsi="Courier New" w:cs="Courier New"/>
+          <w:sz w:val="20"/>
+          <w:szCs w:val="20"/>
+        </w:rPr>
+        <w:t>BCS Information Retrieval Specialist Group IRS G) Review</w:t>
+      </w:r>
+    </w:p>
+    <w:p>
+      <w:pPr>
+        <w:adjustRightInd w:val="0"/>
+        <w:spacing w:after="0" w:line="240" w:lineRule="auto"/>
+        <w:ind w:firstLine="0"/>
+        <w:contextualSpacing/>
+        <w:rPr>
+          <w:rFonts w:ascii="Courier New" w:hAnsi="Courier New" w:cs="Courier New"/>
+          <w:sz w:val="20"/>
+          <w:szCs w:val="20"/>
+        </w:rPr>
+      </w:pPr>
+      <w:r>
+        <w:rPr>
+          <w:rFonts w:ascii="Courier New" w:hAnsi="Courier New" w:cs="Courier New"/>
+          <w:sz w:val="20"/>
+          <w:szCs w:val="20"/>
+        </w:rPr>
+        <w:t xml:space="preserve">ACM Computing Reviews </w:t>
+      </w:r>
+      <w:proofErr w:type="spellStart"/>
+      <w:r>
+        <w:rPr>
+          <w:rFonts w:ascii="Courier New" w:hAnsi="Courier New" w:cs="Courier New"/>
+          <w:sz w:val="20"/>
+          <w:szCs w:val="20"/>
+        </w:rPr>
+        <w:t>Udo</w:t>
+      </w:r>
+      <w:proofErr w:type="spellEnd"/>
+      <w:r>
+        <w:rPr>
+          <w:rFonts w:ascii="Courier New" w:hAnsi="Courier New" w:cs="Courier New"/>
+          <w:sz w:val="20"/>
+          <w:szCs w:val="20"/>
+        </w:rPr>
+        <w:t xml:space="preserve"> </w:t>
+      </w:r>
+      <w:proofErr w:type="spellStart"/>
+      <w:r>
+        <w:rPr>
+          <w:rFonts w:ascii="Courier New" w:hAnsi="Courier New" w:cs="Courier New"/>
+          <w:sz w:val="20"/>
+          <w:szCs w:val="20"/>
+        </w:rPr>
+        <w:t>Kruschwitz</w:t>
+      </w:r>
+      <w:proofErr w:type="spellEnd"/>
+      <w:r>
+        <w:rPr>
+          <w:rFonts w:ascii="Courier New" w:hAnsi="Courier New" w:cs="Courier New"/>
+          <w:sz w:val="20"/>
+          <w:szCs w:val="20"/>
+        </w:rPr>
+        <w:t xml:space="preserve"> University of Essex School of Computer Science</w:t>
+      </w:r>
+    </w:p>
+    <w:p>
+      <w:pPr>
+        <w:adjustRightInd w:val="0"/>
+        <w:spacing w:after="0" w:line="240" w:lineRule="auto"/>
+        <w:ind w:firstLine="0"/>
+        <w:contextualSpacing/>
+        <w:rPr>
+          <w:rFonts w:ascii="Courier New" w:hAnsi="Courier New" w:cs="Courier New"/>
+          <w:sz w:val="20"/>
+          <w:szCs w:val="20"/>
+        </w:rPr>
+      </w:pPr>
+      <w:r>
+        <w:rPr>
+          <w:rFonts w:ascii="Courier New" w:hAnsi="Courier New" w:cs="Courier New"/>
+          <w:sz w:val="20"/>
+          <w:szCs w:val="20"/>
+        </w:rPr>
+        <w:t>Electronic Engin</w:t>
+      </w:r>
+      <w:r>
+        <w:rPr>
+          <w:rFonts w:ascii="Courier New" w:hAnsi="Courier New" w:cs="Courier New"/>
+          <w:sz w:val="20"/>
+          <w:szCs w:val="20"/>
+        </w:rPr>
+        <w:t xml:space="preserve">eering </w:t>
+      </w:r>
+      <w:proofErr w:type="spellStart"/>
+      <w:r>
+        <w:rPr>
+          <w:rFonts w:ascii="Courier New" w:hAnsi="Courier New" w:cs="Courier New"/>
+          <w:sz w:val="20"/>
+          <w:szCs w:val="20"/>
+        </w:rPr>
+        <w:t>Wivenhoe</w:t>
+      </w:r>
+      <w:proofErr w:type="spellEnd"/>
+      <w:r>
+        <w:rPr>
+          <w:rFonts w:ascii="Courier New" w:hAnsi="Courier New" w:cs="Courier New"/>
+          <w:sz w:val="20"/>
+          <w:szCs w:val="20"/>
+        </w:rPr>
+        <w:t xml:space="preserve"> Park Colchester</w:t>
       </w:r>
       <w:bookmarkStart w:id="0" w:name="_GoBack"/>
       <w:bookmarkEnd w:id="0"/>
     </w:p>
-    <w:p>
-      <w:pPr>
-        <w:pStyle w:val="Heading2"/>
-      </w:pPr>
-      <w:r>
-        <w:t>Part-of-Speech Tagger</w:t>
-      </w:r>
-    </w:p>
-    <w:p>
-      <w:pPr>
-        <w:pStyle w:val="Heading2"/>
-      </w:pPr>
-      <w:r>
-        <w:t>Phrase Detector</w:t>
-      </w:r>
-    </w:p>
-    <w:p>
-      <w:pPr>
-        <w:pStyle w:val="Heading2"/>
-      </w:pPr>
-      <w:r>
-        <w:t>Ranker</w:t>
-      </w:r>
-    </w:p>
-    <w:p>
-      <w:pPr>
-        <w:pStyle w:val="Heading2"/>
-      </w:pPr>
-      <w:r>
-        <w:t xml:space="preserve">Entity </w:t>
-      </w:r>
-      <w:proofErr w:type="spellStart"/>
-      <w:r>
-        <w:t>Extracter</w:t>
-      </w:r>
-      <w:proofErr w:type="spellEnd"/>
-    </w:p>
-    <w:p/>
     <w:sdt>
       <w:sdtPr>
+        <w:rPr>
+          <w:rFonts w:eastAsiaTheme="minorEastAsia" w:cstheme="minorBidi"/>
+          <w:b w:val="0"/>
+          <w:bCs w:val="0"/>
+          <w:iCs w:val="0"/>
+          <w:sz w:val="24"/>
+          <w:szCs w:val="22"/>
+        </w:rPr>
         <w:id w:val="913982615"/>
         <w:docPartObj>
           <w:docPartGallery w:val="Bibliographies"/>
           <w:docPartUnique/>
         </w:docPartObj>
       </w:sdtPr>
-      <w:sdtEndPr>
-        <w:rPr>
-          <w:rFonts w:eastAsiaTheme="minorEastAsia" w:cstheme="minorBidi"/>
-          <w:iCs w:val="0"/>
-          <w:sz w:val="24"/>
-          <w:szCs w:val="22"/>
-        </w:rPr>
-      </w:sdtEndPr>
+      <w:sdtEndPr/>
       <w:sdtContent>
         <w:p>
           <w:pPr>
@@ -251,7 +4411,6 @@
                     <w:rFonts w:cs="Times New Roman"/>
                     <w:noProof/>
                   </w:rPr>
-                  <w:lastRenderedPageBreak/>
                   <w:t xml:space="preserve">[1] </w:t>
                 </w:r>
               </w:p>
@@ -959,7 +5118,6 @@
     <w:next w:val="Normal"/>
     <w:link w:val="Heading3Char"/>
     <w:uiPriority w:val="9"/>
-    <w:semiHidden/>
     <w:unhideWhenUsed/>
     <w:qFormat/>
     <w:rsid w:val="00B77DDF"/>
@@ -1204,7 +5362,6 @@
     <w:basedOn w:val="DefaultParagraphFont"/>
     <w:link w:val="Heading3"/>
     <w:uiPriority w:val="9"/>
-    <w:semiHidden/>
     <w:rsid w:val="00B77DDF"/>
     <w:rPr>
       <w:rFonts w:asciiTheme="majorHAnsi" w:eastAsiaTheme="majorEastAsia" w:hAnsiTheme="majorHAnsi" w:cstheme="majorBidi"/>
@@ -1876,7 +6033,7 @@
 </file>
 
 <file path=customXml/itemProps1.xml><?xml version="1.0" encoding="utf-8"?>
-<ds:datastoreItem xmlns:ds="http://schemas.openxmlformats.org/officeDocument/2006/customXml" ds:itemID="{592BAD33-88B5-904E-971A-10E771FF2449}">
+<ds:datastoreItem xmlns:ds="http://schemas.openxmlformats.org/officeDocument/2006/customXml" ds:itemID="{96FC3595-6178-D14B-AF45-EC925697B16B}">
   <ds:schemaRefs>
     <ds:schemaRef ds:uri="http://schemas.openxmlformats.org/officeDocument/2006/bibliography"/>
   </ds:schemaRefs>

</xml_diff>

<commit_message>
Documented Classes and updated report.
</commit_message>
<xml_diff>
--- a/Report.docx
+++ b/Report.docx
@@ -1,6 +1,6 @@
 
 <file path=word/document.xml><?xml version="1.0" encoding="utf-8"?>
-<w:document xmlns:wpc="http://schemas.microsoft.com/office/word/2010/wordprocessingCanvas" xmlns:mo="http://schemas.microsoft.com/office/mac/office/2008/main" xmlns:mc="http://schemas.openxmlformats.org/markup-compatibility/2006" xmlns:mv="urn:schemas-microsoft-com:mac:vml" xmlns:o="urn:schemas-microsoft-com:office:office" xmlns:r="http://schemas.openxmlformats.org/officeDocument/2006/relationships" xmlns:m="http://schemas.openxmlformats.org/officeDocument/2006/math" xmlns:v="urn:schemas-microsoft-com:vml" xmlns:wp14="http://schemas.microsoft.com/office/word/2010/wordprocessingDrawing" xmlns:wp="http://schemas.openxmlformats.org/drawingml/2006/wordprocessingDrawing" xmlns:w10="urn:schemas-microsoft-com:office:word" xmlns:w="http://schemas.openxmlformats.org/wordprocessingml/2006/main" xmlns:w14="http://schemas.microsoft.com/office/word/2010/wordml" xmlns:w15="http://schemas.microsoft.com/office/word/2012/wordml" xmlns:wpg="http://schemas.microsoft.com/office/word/2010/wordprocessingGroup" xmlns:wpi="http://schemas.microsoft.com/office/word/2010/wordprocessingInk" xmlns:wne="http://schemas.microsoft.com/office/word/2006/wordml" xmlns:wps="http://schemas.microsoft.com/office/word/2010/wordprocessingShape" mc:Ignorable="w14 w15 wp14">
+<w:document xmlns:wpc="http://schemas.microsoft.com/office/word/2010/wordprocessingCanvas" xmlns:cx="http://schemas.microsoft.com/office/drawing/2014/chartex" xmlns:cx1="http://schemas.microsoft.com/office/drawing/2015/9/8/chartex" xmlns:mc="http://schemas.openxmlformats.org/markup-compatibility/2006" xmlns:o="urn:schemas-microsoft-com:office:office" xmlns:r="http://schemas.openxmlformats.org/officeDocument/2006/relationships" xmlns:m="http://schemas.openxmlformats.org/officeDocument/2006/math" xmlns:v="urn:schemas-microsoft-com:vml" xmlns:wp14="http://schemas.microsoft.com/office/word/2010/wordprocessingDrawing" xmlns:wp="http://schemas.openxmlformats.org/drawingml/2006/wordprocessingDrawing" xmlns:w10="urn:schemas-microsoft-com:office:word" xmlns:w="http://schemas.openxmlformats.org/wordprocessingml/2006/main" xmlns:w14="http://schemas.microsoft.com/office/word/2010/wordml" xmlns:w15="http://schemas.microsoft.com/office/word/2012/wordml" xmlns:w16se="http://schemas.microsoft.com/office/word/2015/wordml/symex" xmlns:wpg="http://schemas.microsoft.com/office/word/2010/wordprocessingGroup" xmlns:wpi="http://schemas.microsoft.com/office/word/2010/wordprocessingInk" xmlns:wne="http://schemas.microsoft.com/office/word/2006/wordml" xmlns:wps="http://schemas.microsoft.com/office/word/2010/wordprocessingShape" mc:Ignorable="w14 w15 w16se wp14">
   <w:body>
     <w:p>
       <w:pPr>
@@ -15,8 +15,6 @@
         </w:rPr>
         <w:t>Module Discussion</w:t>
       </w:r>
-      <w:bookmarkStart w:id="0" w:name="_GoBack"/>
-      <w:bookmarkEnd w:id="0"/>
     </w:p>
     <w:p>
       <w:pPr>
@@ -34,6 +32,85 @@
     </w:p>
     <w:p>
       <w:pPr>
+        <w:rPr>
+          <w:lang w:val="en-GB"/>
+        </w:rPr>
+      </w:pPr>
+      <w:r>
+        <w:rPr>
+          <w:lang w:val="en-GB"/>
+        </w:rPr>
+        <w:t xml:space="preserve">This module takes the name of a HTML file in order to take any important information from it using the library of </w:t>
+      </w:r>
+      <w:proofErr w:type="spellStart"/>
+      <w:r>
+        <w:rPr>
+          <w:lang w:val="en-GB"/>
+        </w:rPr>
+        <w:t>JSoup</w:t>
+      </w:r>
+      <w:proofErr w:type="spellEnd"/>
+      <w:r>
+        <w:rPr>
+          <w:lang w:val="en-GB"/>
+        </w:rPr>
+        <w:t xml:space="preserve">. </w:t>
+      </w:r>
+      <w:proofErr w:type="spellStart"/>
+      <w:r>
+        <w:rPr>
+          <w:lang w:val="en-GB"/>
+        </w:rPr>
+        <w:t>JSoup</w:t>
+      </w:r>
+      <w:proofErr w:type="spellEnd"/>
+      <w:r>
+        <w:rPr>
+          <w:lang w:val="en-GB"/>
+        </w:rPr>
+        <w:t xml:space="preserve"> is an API that helps with the extraction and manipulation of data from an HTML file [2]. The </w:t>
+      </w:r>
+      <w:proofErr w:type="spellStart"/>
+      <w:r>
+        <w:rPr>
+          <w:lang w:val="en-GB"/>
+        </w:rPr>
+        <w:t>HTMLParser</w:t>
+      </w:r>
+      <w:proofErr w:type="spellEnd"/>
+      <w:r>
+        <w:rPr>
+          <w:lang w:val="en-GB"/>
+        </w:rPr>
+        <w:t xml:space="preserve"> gets the text from the HTML file ignoring the </w:t>
+      </w:r>
+      <w:r>
+        <w:rPr>
+          <w:lang w:val="en-GB"/>
+        </w:rPr>
+        <w:t xml:space="preserve">HTML </w:t>
+      </w:r>
+      <w:r>
+        <w:rPr>
+          <w:lang w:val="en-GB"/>
+        </w:rPr>
+        <w:t>tags and gets the information from the content of the “meta” tag</w:t>
+      </w:r>
+      <w:r>
+        <w:rPr>
+          <w:lang w:val="en-GB"/>
+        </w:rPr>
+        <w:t>s</w:t>
+      </w:r>
+      <w:r>
+        <w:rPr>
+          <w:lang w:val="en-GB"/>
+        </w:rPr>
+        <w:t>.</w:t>
+      </w:r>
+    </w:p>
+    <w:p>
+      <w:pPr>
         <w:pStyle w:val="Heading2"/>
       </w:pPr>
       <w:r>
@@ -80,34 +157,16 @@
           <w:lang w:val="en-GB"/>
         </w:rPr>
       </w:pPr>
-      <w:proofErr w:type="spellStart"/>
       <w:r>
         <w:rPr>
           <w:lang w:val="en-GB"/>
         </w:rPr>
         <w:t>Tokenizer</w:t>
       </w:r>
-      <w:proofErr w:type="spellEnd"/>
-    </w:p>
-    <w:p>
-      <w:r>
-        <w:t xml:space="preserve">The </w:t>
-      </w:r>
-      <w:proofErr w:type="spellStart"/>
-      <w:r>
-        <w:t>tokenizer</w:t>
-      </w:r>
-      <w:proofErr w:type="spellEnd"/>
-      <w:r>
-        <w:t xml:space="preserve"> utilizes the </w:t>
-      </w:r>
-      <w:proofErr w:type="spellStart"/>
-      <w:r>
-        <w:t>Tokenizer</w:t>
-      </w:r>
-      <w:proofErr w:type="spellEnd"/>
-      <w:r>
-        <w:t xml:space="preserve"> module from </w:t>
+    </w:p>
+    <w:p>
+      <w:r>
+        <w:t xml:space="preserve">The tokenizer utilizes the Tokenizer module from </w:t>
       </w:r>
       <w:proofErr w:type="spellStart"/>
       <w:r>
@@ -128,9 +187,6 @@
             <w:fldChar w:fldCharType="begin"/>
           </w:r>
           <w:r>
-            <w:rPr>
-              <w:lang w:val="es-ES"/>
-            </w:rPr>
             <w:instrText xml:space="preserve"> CITATION The15 \l 3082 </w:instrText>
           </w:r>
           <w:r>
@@ -139,7 +195,6 @@
           <w:r>
             <w:rPr>
               <w:noProof/>
-              <w:lang w:val="es-ES"/>
             </w:rPr>
             <w:t>[1]</w:t>
           </w:r>
@@ -174,7 +229,11 @@
       </w:r>
       <w:proofErr w:type="spellEnd"/>
       <w:r>
-        <w:t>” into three tokens, since it doesn’t seem to recognize the forward slash as a stop character. However, it still proves fairly useful at distinguishing periods which should belong within a token (e.g. “1.8 m” or “Y.M.C.A.”)</w:t>
+        <w:t xml:space="preserve">” into three tokens, since it doesn’t seem to recognize </w:t>
+      </w:r>
+      <w:r>
+        <w:lastRenderedPageBreak/>
+        <w:t>the forward slash as a stop character. However, it still proves fairly useful at distinguishing periods which should belong within a token (e.g. “1.8 m” or “Y.M.C.A.”)</w:t>
       </w:r>
       <w:r>
         <w:t>, and at recognizing things like phone numbers as one single token</w:t>
@@ -192,6 +251,43 @@
       </w:r>
     </w:p>
     <w:p>
+      <w:r>
+        <w:t xml:space="preserve">The Part-of-Speech Tagger takes uses the </w:t>
+      </w:r>
+      <w:proofErr w:type="spellStart"/>
+      <w:r>
+        <w:t>POSTagger</w:t>
+      </w:r>
+      <w:proofErr w:type="spellEnd"/>
+      <w:r>
+        <w:t xml:space="preserve"> module from </w:t>
+      </w:r>
+      <w:proofErr w:type="spellStart"/>
+      <w:r>
+        <w:t>OpenNLP</w:t>
+      </w:r>
+      <w:proofErr w:type="spellEnd"/>
+      <w:r>
+        <w:t xml:space="preserve">. It uses a pre-trained model that can be freely downloaded from their website [1]. This module takes the tokenized text extracted from the HTML file and applies the </w:t>
+      </w:r>
+      <w:proofErr w:type="spellStart"/>
+      <w:r>
+        <w:t>POSTagger</w:t>
+      </w:r>
+      <w:proofErr w:type="spellEnd"/>
+      <w:r>
+        <w:t xml:space="preserve">. The module has methods to get the tagged version of the text either in an array of tokens or as a String. </w:t>
+      </w:r>
+      <w:r>
+        <w:t>It tags the tokens according to the context of it, but it sometimes fails to properly doing it depending on the punctuation marks as well as recognizing some punctuation marks such as semicolons (;) tagg</w:t>
+      </w:r>
+      <w:bookmarkStart w:id="0" w:name="_GoBack"/>
+      <w:bookmarkEnd w:id="0"/>
+      <w:r>
+        <w:t>ing it as a colon (:).</w:t>
+      </w:r>
+    </w:p>
+    <w:p>
       <w:pPr>
         <w:pStyle w:val="Heading2"/>
       </w:pPr>
@@ -204,47 +300,50 @@
         <w:pStyle w:val="Heading2"/>
       </w:pPr>
       <w:r>
+        <w:t>Ranker</w:t>
+      </w:r>
+    </w:p>
+    <w:p>
+      <w:pPr>
+        <w:pStyle w:val="Heading2"/>
+      </w:pPr>
+      <w:r>
+        <w:t xml:space="preserve">Entity </w:t>
+      </w:r>
+      <w:proofErr w:type="spellStart"/>
+      <w:r>
+        <w:t>Extracter</w:t>
+      </w:r>
+      <w:proofErr w:type="spellEnd"/>
+    </w:p>
+    <w:p>
+      <w:proofErr w:type="spellStart"/>
+      <w:r>
+        <w:t>OpenNLP</w:t>
+      </w:r>
+      <w:proofErr w:type="spellEnd"/>
+      <w:r>
+        <w:t xml:space="preserve"> provides a suite of NER models for extracting several kinds of entities such as people, dates, money, etc. [1] We used several of these models along with the </w:t>
+      </w:r>
+      <w:proofErr w:type="spellStart"/>
+      <w:r>
+        <w:t>NameFinderME</w:t>
+      </w:r>
+      <w:proofErr w:type="spellEnd"/>
+      <w:r>
+        <w:t xml:space="preserve"> class of </w:t>
+      </w:r>
+      <w:proofErr w:type="spellStart"/>
+      <w:r>
+        <w:t>OpenNLP</w:t>
+      </w:r>
+      <w:proofErr w:type="spellEnd"/>
+      <w:r>
+        <w:t xml:space="preserve">, which provides an API for using these models in order to extract entities from an array of tokens. The results had varying degrees of success, depending on the model. For instance, the date entity model proved to be not very useful, since it returned many instances of “noise”, in the form of capitalized words which the model recognized as dates for some inexplicable reason. It also failed to parse the days of simple date formats such as “29th September 2015”, instead returning just the month and year. Overall, the best results seem to </w:t>
+      </w:r>
+      <w:r>
         <w:lastRenderedPageBreak/>
-        <w:t>Ranker</w:t>
-      </w:r>
-    </w:p>
-    <w:p>
-      <w:pPr>
-        <w:pStyle w:val="Heading2"/>
-      </w:pPr>
-      <w:r>
-        <w:t xml:space="preserve">Entity </w:t>
-      </w:r>
-      <w:proofErr w:type="spellStart"/>
-      <w:r>
-        <w:t>Extracter</w:t>
-      </w:r>
-      <w:proofErr w:type="spellEnd"/>
-    </w:p>
-    <w:p>
-      <w:proofErr w:type="spellStart"/>
-      <w:r>
-        <w:t>OpenNLP</w:t>
-      </w:r>
-      <w:proofErr w:type="spellEnd"/>
-      <w:r>
-        <w:t xml:space="preserve"> provides a suite of NER models for extracting several kinds of entities such as people, dates, money, etc. [1] We used several of these models along with the </w:t>
-      </w:r>
-      <w:proofErr w:type="spellStart"/>
-      <w:r>
-        <w:t>NameFinderME</w:t>
-      </w:r>
-      <w:proofErr w:type="spellEnd"/>
-      <w:r>
-        <w:t xml:space="preserve"> class of </w:t>
-      </w:r>
-      <w:proofErr w:type="spellStart"/>
-      <w:r>
-        <w:t>OpenNLP</w:t>
-      </w:r>
-      <w:proofErr w:type="spellEnd"/>
-      <w:r>
-        <w:t>, which provides an API for using these models in order to extract entities from an array of tokens. The results had varying degrees of success, depending on the model. For instance, the date entity model proved to be not very useful, since it returned many instances of “noise”, in the form of capitalized words which the model recognized as dates for some inexplicable reason. It also failed to parse the days of simple date formats such as “29th September 2015”, instead returning just the month and year. Overall, the best results seem to have been obtained by</w:t>
+        <w:t>have been obtained by</w:t>
       </w:r>
       <w:r>
         <w:t xml:space="preserve"> the organization entity model</w:t>
@@ -311,8 +410,8 @@
             <w:tblLook w:val="04A0" w:firstRow="1" w:lastRow="0" w:firstColumn="1" w:lastColumn="0" w:noHBand="0" w:noVBand="1"/>
           </w:tblPr>
           <w:tblGrid>
-            <w:gridCol w:w="702"/>
-            <w:gridCol w:w="8658"/>
+            <w:gridCol w:w="715"/>
+            <w:gridCol w:w="8645"/>
           </w:tblGrid>
           <w:tr>
             <w:trPr>
@@ -796,6 +895,7 @@
           <w:sz w:val="20"/>
           <w:szCs w:val="20"/>
         </w:rPr>
+        <w:lastRenderedPageBreak/>
         <w:t>Human Rights</w:t>
       </w:r>
     </w:p>
@@ -2224,6 +2324,7 @@
           <w:sz w:val="20"/>
           <w:szCs w:val="20"/>
         </w:rPr>
+        <w:lastRenderedPageBreak/>
         <w:t>Programme</w:t>
       </w:r>
       <w:proofErr w:type="spellEnd"/>
@@ -3800,6 +3901,7 @@
           <w:sz w:val="20"/>
           <w:szCs w:val="20"/>
         </w:rPr>
+        <w:lastRenderedPageBreak/>
         <w:t>ACL</w:t>
       </w:r>
     </w:p>
@@ -4424,25 +4526,7 @@
           <w:sz w:val="20"/>
           <w:szCs w:val="20"/>
         </w:rPr>
-        <w:t xml:space="preserve">ACM Computing Reviews </w:t>
-      </w:r>
-      <w:proofErr w:type="spellStart"/>
-      <w:r>
-        <w:rPr>
-          <w:rFonts w:ascii="Courier New" w:hAnsi="Courier New" w:cs="Courier New"/>
-          <w:sz w:val="20"/>
-          <w:szCs w:val="20"/>
-        </w:rPr>
-        <w:t>Udo</w:t>
-      </w:r>
-      <w:proofErr w:type="spellEnd"/>
-      <w:r>
-        <w:rPr>
-          <w:rFonts w:ascii="Courier New" w:hAnsi="Courier New" w:cs="Courier New"/>
-          <w:sz w:val="20"/>
-          <w:szCs w:val="20"/>
-        </w:rPr>
-        <w:t xml:space="preserve"> </w:t>
+        <w:t xml:space="preserve">ACM Computing Reviews Udo </w:t>
       </w:r>
       <w:proofErr w:type="spellStart"/>
       <w:r>
@@ -4514,8 +4598,8 @@
 </file>
 
 <file path=word/numbering.xml><?xml version="1.0" encoding="utf-8"?>
-<w:numbering xmlns:wpc="http://schemas.microsoft.com/office/word/2010/wordprocessingCanvas" xmlns:mo="http://schemas.microsoft.com/office/mac/office/2008/main" xmlns:mc="http://schemas.openxmlformats.org/markup-compatibility/2006" xmlns:mv="urn:schemas-microsoft-com:mac:vml" xmlns:o="urn:schemas-microsoft-com:office:office" xmlns:r="http://schemas.openxmlformats.org/officeDocument/2006/relationships" xmlns:m="http://schemas.openxmlformats.org/officeDocument/2006/math" xmlns:v="urn:schemas-microsoft-com:vml" xmlns:wp14="http://schemas.microsoft.com/office/word/2010/wordprocessingDrawing" xmlns:wp="http://schemas.openxmlformats.org/drawingml/2006/wordprocessingDrawing" xmlns:w10="urn:schemas-microsoft-com:office:word" xmlns:w="http://schemas.openxmlformats.org/wordprocessingml/2006/main" xmlns:w14="http://schemas.microsoft.com/office/word/2010/wordml" xmlns:w15="http://schemas.microsoft.com/office/word/2012/wordml" xmlns:wpg="http://schemas.microsoft.com/office/word/2010/wordprocessingGroup" xmlns:wpi="http://schemas.microsoft.com/office/word/2010/wordprocessingInk" xmlns:wne="http://schemas.microsoft.com/office/word/2006/wordml" xmlns:wps="http://schemas.microsoft.com/office/word/2010/wordprocessingShape" mc:Ignorable="w14 w15 wp14">
-  <w:abstractNum w:abstractNumId="0">
+<w:numbering xmlns:wpc="http://schemas.microsoft.com/office/word/2010/wordprocessingCanvas" xmlns:cx="http://schemas.microsoft.com/office/drawing/2014/chartex" xmlns:cx1="http://schemas.microsoft.com/office/drawing/2015/9/8/chartex" xmlns:mc="http://schemas.openxmlformats.org/markup-compatibility/2006" xmlns:o="urn:schemas-microsoft-com:office:office" xmlns:r="http://schemas.openxmlformats.org/officeDocument/2006/relationships" xmlns:m="http://schemas.openxmlformats.org/officeDocument/2006/math" xmlns:v="urn:schemas-microsoft-com:vml" xmlns:wp14="http://schemas.microsoft.com/office/word/2010/wordprocessingDrawing" xmlns:wp="http://schemas.openxmlformats.org/drawingml/2006/wordprocessingDrawing" xmlns:w10="urn:schemas-microsoft-com:office:word" xmlns:w="http://schemas.openxmlformats.org/wordprocessingml/2006/main" xmlns:w14="http://schemas.microsoft.com/office/word/2010/wordml" xmlns:w15="http://schemas.microsoft.com/office/word/2012/wordml" xmlns:w16se="http://schemas.microsoft.com/office/word/2015/wordml/symex" xmlns:wpg="http://schemas.microsoft.com/office/word/2010/wordprocessingGroup" xmlns:wpi="http://schemas.microsoft.com/office/word/2010/wordprocessingInk" xmlns:wne="http://schemas.microsoft.com/office/word/2006/wordml" xmlns:wps="http://schemas.microsoft.com/office/word/2010/wordprocessingShape" mc:Ignorable="w14 w15 w16se wp14">
+  <w:abstractNum w:abstractNumId="0" w15:restartNumberingAfterBreak="0">
     <w:nsid w:val="07242E16"/>
     <w:multiLevelType w:val="multilevel"/>
     <w:tmpl w:val="39642F36"/>
@@ -4610,7 +4694,7 @@
       </w:pPr>
     </w:lvl>
   </w:abstractNum>
-  <w:abstractNum w:abstractNumId="1">
+  <w:abstractNum w:abstractNumId="1" w15:restartNumberingAfterBreak="0">
     <w:nsid w:val="37DE0547"/>
     <w:multiLevelType w:val="multilevel"/>
     <w:tmpl w:val="0409001D"/>
@@ -4706,7 +4790,7 @@
 </file>
 
 <file path=word/styles.xml><?xml version="1.0" encoding="utf-8"?>
-<w:styles xmlns:mc="http://schemas.openxmlformats.org/markup-compatibility/2006" xmlns:r="http://schemas.openxmlformats.org/officeDocument/2006/relationships" xmlns:w="http://schemas.openxmlformats.org/wordprocessingml/2006/main" xmlns:w14="http://schemas.microsoft.com/office/word/2010/wordml" xmlns:w15="http://schemas.microsoft.com/office/word/2012/wordml" mc:Ignorable="w14 w15">
+<w:styles xmlns:mc="http://schemas.openxmlformats.org/markup-compatibility/2006" xmlns:r="http://schemas.openxmlformats.org/officeDocument/2006/relationships" xmlns:w="http://schemas.openxmlformats.org/wordprocessingml/2006/main" xmlns:w14="http://schemas.microsoft.com/office/word/2010/wordml" xmlns:w15="http://schemas.microsoft.com/office/word/2012/wordml" xmlns:w16se="http://schemas.microsoft.com/office/word/2015/wordml/symex" mc:Ignorable="w14 w15 w16se">
   <w:docDefaults>
     <w:rPrDefault>
       <w:rPr>
@@ -4723,7 +4807,7 @@
       </w:pPr>
     </w:pPrDefault>
   </w:docDefaults>
-  <w:latentStyles w:defLockedState="0" w:defUIPriority="99" w:defSemiHidden="0" w:defUnhideWhenUsed="0" w:defQFormat="0" w:count="380">
+  <w:latentStyles w:defLockedState="0" w:defUIPriority="99" w:defSemiHidden="0" w:defUnhideWhenUsed="0" w:defQFormat="0" w:count="371">
     <w:lsdException w:name="Normal" w:uiPriority="0" w:qFormat="1"/>
     <w:lsdException w:name="heading 1" w:uiPriority="9" w:qFormat="1"/>
     <w:lsdException w:name="heading 2" w:semiHidden="1" w:uiPriority="9" w:unhideWhenUsed="1" w:qFormat="1"/>
@@ -4880,15 +4964,6 @@
     <w:lsdException w:name="Balloon Text" w:semiHidden="1" w:unhideWhenUsed="1"/>
     <w:lsdException w:name="Table Grid" w:uiPriority="39"/>
     <w:lsdException w:name="Table Theme" w:semiHidden="1" w:unhideWhenUsed="1"/>
-    <w:lsdException w:name="Note Level 1" w:semiHidden="1" w:unhideWhenUsed="1"/>
-    <w:lsdException w:name="Note Level 2" w:semiHidden="1" w:unhideWhenUsed="1"/>
-    <w:lsdException w:name="Note Level 3" w:semiHidden="1" w:unhideWhenUsed="1"/>
-    <w:lsdException w:name="Note Level 4" w:semiHidden="1" w:unhideWhenUsed="1"/>
-    <w:lsdException w:name="Note Level 5" w:semiHidden="1" w:unhideWhenUsed="1"/>
-    <w:lsdException w:name="Note Level 6" w:semiHidden="1" w:unhideWhenUsed="1"/>
-    <w:lsdException w:name="Note Level 7" w:semiHidden="1" w:unhideWhenUsed="1"/>
-    <w:lsdException w:name="Note Level 8" w:semiHidden="1" w:unhideWhenUsed="1"/>
-    <w:lsdException w:name="Note Level 9" w:semiHidden="1" w:unhideWhenUsed="1"/>
     <w:lsdException w:name="Placeholder Text" w:semiHidden="1"/>
     <w:lsdException w:name="No Spacing" w:uiPriority="1" w:qFormat="1"/>
     <w:lsdException w:name="Light Shading" w:uiPriority="60"/>
@@ -6085,7 +6160,7 @@
 </file>
 
 <file path=customXml/itemProps1.xml><?xml version="1.0" encoding="utf-8"?>
-<ds:datastoreItem xmlns:ds="http://schemas.openxmlformats.org/officeDocument/2006/customXml" ds:itemID="{72B923BC-A05D-A548-8E5C-7B4C5E5CE967}">
+<ds:datastoreItem xmlns:ds="http://schemas.openxmlformats.org/officeDocument/2006/customXml" ds:itemID="{434A46E1-22AE-45BA-9BE5-A3CACF9B1C88}">
   <ds:schemaRefs>
     <ds:schemaRef ds:uri="http://schemas.openxmlformats.org/officeDocument/2006/bibliography"/>
   </ds:schemaRefs>

</xml_diff>

<commit_message>
Finished report minus ovi's PRID
</commit_message>
<xml_diff>
--- a/Report.docx
+++ b/Report.docx
@@ -4,7 +4,319 @@
   <w:body>
     <w:p>
       <w:pPr>
+        <w:pStyle w:val="Title"/>
+        <w:jc w:val="center"/>
+        <w:rPr>
+          <w:lang w:val="en-GB"/>
+        </w:rPr>
+      </w:pPr>
+      <w:bookmarkStart w:id="0" w:name="_GoBack"/>
+      <w:bookmarkEnd w:id="0"/>
+    </w:p>
+    <w:p/>
+    <w:p/>
+    <w:p>
+      <w:pPr>
+        <w:pStyle w:val="Title"/>
+        <w:jc w:val="center"/>
+        <w:rPr>
+          <w:lang w:val="en-GB"/>
+        </w:rPr>
+      </w:pPr>
+      <w:r>
+        <w:rPr>
+          <w:lang w:val="en-GB"/>
+        </w:rPr>
+        <w:t>Web Document Processing</w:t>
+      </w:r>
+    </w:p>
+    <w:p>
+      <w:pPr>
+        <w:pStyle w:val="Subtitle"/>
+        <w:jc w:val="center"/>
+        <w:rPr>
+          <w:lang w:val="en-GB"/>
+        </w:rPr>
+      </w:pPr>
+      <w:r>
+        <w:rPr>
+          <w:lang w:val="en-GB"/>
+        </w:rPr>
+        <w:t>Second Practical Assignment</w:t>
+      </w:r>
+      <w:r>
+        <w:rPr>
+          <w:lang w:val="en-GB"/>
+        </w:rPr>
+        <w:t xml:space="preserve"> Report</w:t>
+      </w:r>
+    </w:p>
+    <w:p/>
+    <w:p>
+      <w:pPr>
+        <w:jc w:val="center"/>
+        <w:rPr>
+          <w:lang w:val="en-GB"/>
+        </w:rPr>
+      </w:pPr>
+      <w:r>
+        <w:rPr>
+          <w:lang w:val="en-GB"/>
+        </w:rPr>
+        <w:t>Submitted as part of the requirements for</w:t>
+      </w:r>
+    </w:p>
+    <w:p>
+      <w:pPr>
+        <w:jc w:val="center"/>
+        <w:rPr>
+          <w:lang w:val="en-GB"/>
+        </w:rPr>
+      </w:pPr>
+      <w:r>
+        <w:rPr>
+          <w:lang w:val="en-GB"/>
+        </w:rPr>
+        <w:t>Natural Language Engineering</w:t>
+      </w:r>
+      <w:r>
+        <w:rPr>
+          <w:lang w:val="en-GB"/>
+        </w:rPr>
+        <w:t xml:space="preserve"> </w:t>
+      </w:r>
+      <w:r>
+        <w:rPr>
+          <w:lang w:val="en-GB"/>
+        </w:rPr>
+        <w:t>CE887</w:t>
+      </w:r>
+    </w:p>
+    <w:p>
+      <w:pPr>
+        <w:jc w:val="center"/>
+        <w:rPr>
+          <w:lang w:val="en-GB"/>
+        </w:rPr>
+      </w:pPr>
+    </w:p>
+    <w:p>
+      <w:pPr>
+        <w:jc w:val="center"/>
+        <w:rPr>
+          <w:lang w:val="en-GB"/>
+        </w:rPr>
+      </w:pPr>
+      <w:r>
+        <w:rPr>
+          <w:b/>
+          <w:lang w:val="en-GB"/>
+        </w:rPr>
+        <w:t>Name</w:t>
+      </w:r>
+      <w:r>
+        <w:rPr>
+          <w:b/>
+          <w:lang w:val="en-GB"/>
+        </w:rPr>
+        <w:t>s</w:t>
+      </w:r>
+      <w:r>
+        <w:rPr>
+          <w:b/>
+          <w:lang w:val="en-GB"/>
+        </w:rPr>
+        <w:t>:</w:t>
+      </w:r>
+      <w:r>
+        <w:rPr>
+          <w:lang w:val="en-GB"/>
+        </w:rPr>
+        <w:t xml:space="preserve"> Eduardo Alberto Sánchez Alvarado</w:t>
+      </w:r>
+    </w:p>
+    <w:p>
+      <w:pPr>
+        <w:jc w:val="center"/>
+        <w:rPr>
+          <w:lang w:val="en-GB"/>
+        </w:rPr>
+      </w:pPr>
+      <w:r>
+        <w:rPr>
+          <w:lang w:val="en-GB"/>
+        </w:rPr>
+        <w:t xml:space="preserve">&amp; </w:t>
+      </w:r>
+      <w:proofErr w:type="spellStart"/>
+      <w:r>
+        <w:rPr>
+          <w:lang w:val="en-GB"/>
+        </w:rPr>
+        <w:t>Édgar</w:t>
+      </w:r>
+      <w:proofErr w:type="spellEnd"/>
+      <w:r>
+        <w:rPr>
+          <w:lang w:val="en-GB"/>
+        </w:rPr>
+        <w:t xml:space="preserve"> </w:t>
+      </w:r>
+      <w:proofErr w:type="spellStart"/>
+      <w:r>
+        <w:rPr>
+          <w:lang w:val="en-GB"/>
+        </w:rPr>
+        <w:t>Ovidio</w:t>
+      </w:r>
+      <w:proofErr w:type="spellEnd"/>
+      <w:r>
+        <w:rPr>
+          <w:lang w:val="en-GB"/>
+        </w:rPr>
+        <w:t xml:space="preserve"> Villarreal </w:t>
+      </w:r>
+      <w:proofErr w:type="spellStart"/>
+      <w:r>
+        <w:rPr>
+          <w:lang w:val="en-GB"/>
+        </w:rPr>
+        <w:t>Treviño</w:t>
+      </w:r>
+      <w:proofErr w:type="spellEnd"/>
+    </w:p>
+    <w:p>
+      <w:pPr>
+        <w:jc w:val="center"/>
+        <w:rPr>
+          <w:lang w:val="en-GB"/>
+        </w:rPr>
+      </w:pPr>
+      <w:r>
+        <w:rPr>
+          <w:b/>
+          <w:lang w:val="en-GB"/>
+        </w:rPr>
+        <w:t xml:space="preserve">PRIDS: </w:t>
+      </w:r>
+      <w:r>
+        <w:rPr>
+          <w:lang w:val="en-GB"/>
+        </w:rPr>
+        <w:t>SANCH26401</w:t>
+      </w:r>
+    </w:p>
+    <w:p>
+      <w:pPr>
+        <w:jc w:val="center"/>
+        <w:rPr>
+          <w:b/>
+          <w:lang w:val="en-GB"/>
+        </w:rPr>
+      </w:pPr>
+      <w:r>
+        <w:rPr>
+          <w:lang w:val="en-GB"/>
+        </w:rPr>
+        <w:t xml:space="preserve">&amp; </w:t>
+      </w:r>
+      <w:r>
+        <w:rPr>
+          <w:highlight w:val="yellow"/>
+          <w:lang w:val="en-GB"/>
+        </w:rPr>
+        <w:t>FALTA EL PRID DE OVI AQUI</w:t>
+      </w:r>
+    </w:p>
+    <w:p>
+      <w:pPr>
+        <w:jc w:val="center"/>
+        <w:rPr>
+          <w:lang w:val="en-GB"/>
+        </w:rPr>
+      </w:pPr>
+      <w:r>
+        <w:rPr>
+          <w:b/>
+          <w:lang w:val="en-GB"/>
+        </w:rPr>
+        <w:t>Lecturer:</w:t>
+      </w:r>
+      <w:r>
+        <w:rPr>
+          <w:lang w:val="en-GB"/>
+        </w:rPr>
+        <w:t xml:space="preserve"> </w:t>
+      </w:r>
+      <w:proofErr w:type="spellStart"/>
+      <w:r>
+        <w:rPr>
+          <w:lang w:val="en-GB"/>
+        </w:rPr>
+        <w:t>Udo</w:t>
+      </w:r>
+      <w:proofErr w:type="spellEnd"/>
+      <w:r>
+        <w:rPr>
+          <w:lang w:val="en-GB"/>
+        </w:rPr>
+        <w:t xml:space="preserve"> </w:t>
+      </w:r>
+      <w:proofErr w:type="spellStart"/>
+      <w:r>
+        <w:rPr>
+          <w:lang w:val="en-GB"/>
+        </w:rPr>
+        <w:t>Kruschwitz</w:t>
+      </w:r>
+      <w:proofErr w:type="spellEnd"/>
+    </w:p>
+    <w:p>
+      <w:pPr>
+        <w:jc w:val="center"/>
+        <w:rPr>
+          <w:rFonts w:eastAsiaTheme="majorEastAsia" w:cstheme="majorBidi"/>
+          <w:b/>
+          <w:bCs/>
+          <w:iCs/>
+          <w:sz w:val="32"/>
+          <w:szCs w:val="32"/>
+          <w:lang w:val="en-GB"/>
+        </w:rPr>
+      </w:pPr>
+      <w:r>
+        <w:rPr>
+          <w:b/>
+          <w:lang w:val="en-GB"/>
+        </w:rPr>
+        <w:t>Date:</w:t>
+      </w:r>
+      <w:r>
+        <w:rPr>
+          <w:lang w:val="en-GB"/>
+        </w:rPr>
+        <w:t xml:space="preserve"> 10</w:t>
+      </w:r>
+      <w:r>
+        <w:rPr>
+          <w:lang w:val="en-GB"/>
+        </w:rPr>
+        <w:t xml:space="preserve"> December 2015</w:t>
+      </w:r>
+      <w:r>
+        <w:rPr>
+          <w:lang w:val="en-GB"/>
+        </w:rPr>
+        <w:br w:type="page"/>
+      </w:r>
+    </w:p>
+    <w:p>
+      <w:pPr>
         <w:pStyle w:val="Heading1"/>
+        <w:numPr>
+          <w:ilvl w:val="0"/>
+          <w:numId w:val="0"/>
+        </w:numPr>
         <w:rPr>
           <w:lang w:val="en-GB"/>
         </w:rPr>
@@ -13,22 +325,1157 @@
         <w:rPr>
           <w:lang w:val="en-GB"/>
         </w:rPr>
+        <w:lastRenderedPageBreak/>
+        <w:t>Table of Contents</w:t>
+      </w:r>
+    </w:p>
+    <w:p>
+      <w:pPr>
+        <w:pStyle w:val="TOC1"/>
+        <w:tabs>
+          <w:tab w:val="left" w:pos="720"/>
+          <w:tab w:val="right" w:leader="dot" w:pos="9350"/>
+        </w:tabs>
+        <w:rPr>
+          <w:b w:val="0"/>
+          <w:caps w:val="0"/>
+          <w:noProof/>
+          <w:sz w:val="24"/>
+          <w:szCs w:val="24"/>
+        </w:rPr>
+      </w:pPr>
+      <w:r>
+        <w:rPr>
+          <w:lang w:val="en-GB"/>
+        </w:rPr>
+        <w:fldChar w:fldCharType="begin"/>
+      </w:r>
+      <w:r>
+        <w:rPr>
+          <w:lang w:val="en-GB"/>
+        </w:rPr>
+        <w:instrText xml:space="preserve"> TOC \o "1-3" </w:instrText>
+      </w:r>
+      <w:r>
+        <w:rPr>
+          <w:lang w:val="en-GB"/>
+        </w:rPr>
+        <w:fldChar w:fldCharType="separate"/>
+      </w:r>
+      <w:r>
+        <w:rPr>
+          <w:noProof/>
+          <w:lang w:val="en-GB"/>
+        </w:rPr>
+        <w:t>1</w:t>
+      </w:r>
+      <w:r>
+        <w:rPr>
+          <w:b w:val="0"/>
+          <w:caps w:val="0"/>
+          <w:noProof/>
+          <w:sz w:val="24"/>
+          <w:szCs w:val="24"/>
+        </w:rPr>
+        <w:tab/>
+      </w:r>
+      <w:r>
+        <w:rPr>
+          <w:noProof/>
+          <w:lang w:val="en-GB"/>
+        </w:rPr>
+        <w:t>Installation</w:t>
+      </w:r>
+      <w:r>
+        <w:rPr>
+          <w:noProof/>
+        </w:rPr>
+        <w:tab/>
+      </w:r>
+      <w:r>
+        <w:rPr>
+          <w:noProof/>
+        </w:rPr>
+        <w:fldChar w:fldCharType="begin"/>
+      </w:r>
+      <w:r>
+        <w:rPr>
+          <w:noProof/>
+        </w:rPr>
+        <w:instrText xml:space="preserve"> PAGEREF _Toc437546171 \h </w:instrText>
+      </w:r>
+      <w:r>
+        <w:rPr>
+          <w:noProof/>
+        </w:rPr>
+      </w:r>
+      <w:r>
+        <w:rPr>
+          <w:noProof/>
+        </w:rPr>
+        <w:fldChar w:fldCharType="separate"/>
+      </w:r>
+      <w:r>
+        <w:rPr>
+          <w:noProof/>
+        </w:rPr>
+        <w:t>2</w:t>
+      </w:r>
+      <w:r>
+        <w:rPr>
+          <w:noProof/>
+        </w:rPr>
+        <w:fldChar w:fldCharType="end"/>
+      </w:r>
+    </w:p>
+    <w:p>
+      <w:pPr>
+        <w:pStyle w:val="TOC2"/>
+        <w:tabs>
+          <w:tab w:val="left" w:pos="1200"/>
+          <w:tab w:val="right" w:leader="dot" w:pos="9350"/>
+        </w:tabs>
+        <w:rPr>
+          <w:smallCaps w:val="0"/>
+          <w:noProof/>
+          <w:sz w:val="24"/>
+          <w:szCs w:val="24"/>
+        </w:rPr>
+      </w:pPr>
+      <w:r>
+        <w:rPr>
+          <w:noProof/>
+        </w:rPr>
+        <w:t>1.1</w:t>
+      </w:r>
+      <w:r>
+        <w:rPr>
+          <w:smallCaps w:val="0"/>
+          <w:noProof/>
+          <w:sz w:val="24"/>
+          <w:szCs w:val="24"/>
+        </w:rPr>
+        <w:tab/>
+      </w:r>
+      <w:r>
+        <w:rPr>
+          <w:noProof/>
+        </w:rPr>
+        <w:t>Input files</w:t>
+      </w:r>
+      <w:r>
+        <w:rPr>
+          <w:noProof/>
+        </w:rPr>
+        <w:tab/>
+      </w:r>
+      <w:r>
+        <w:rPr>
+          <w:noProof/>
+        </w:rPr>
+        <w:fldChar w:fldCharType="begin"/>
+      </w:r>
+      <w:r>
+        <w:rPr>
+          <w:noProof/>
+        </w:rPr>
+        <w:instrText xml:space="preserve"> PAGEREF _Toc437546172 \h </w:instrText>
+      </w:r>
+      <w:r>
+        <w:rPr>
+          <w:noProof/>
+        </w:rPr>
+      </w:r>
+      <w:r>
+        <w:rPr>
+          <w:noProof/>
+        </w:rPr>
+        <w:fldChar w:fldCharType="separate"/>
+      </w:r>
+      <w:r>
+        <w:rPr>
+          <w:noProof/>
+        </w:rPr>
+        <w:t>2</w:t>
+      </w:r>
+      <w:r>
+        <w:rPr>
+          <w:noProof/>
+        </w:rPr>
+        <w:fldChar w:fldCharType="end"/>
+      </w:r>
+    </w:p>
+    <w:p>
+      <w:pPr>
+        <w:pStyle w:val="TOC2"/>
+        <w:tabs>
+          <w:tab w:val="left" w:pos="1200"/>
+          <w:tab w:val="right" w:leader="dot" w:pos="9350"/>
+        </w:tabs>
+        <w:rPr>
+          <w:smallCaps w:val="0"/>
+          <w:noProof/>
+          <w:sz w:val="24"/>
+          <w:szCs w:val="24"/>
+        </w:rPr>
+      </w:pPr>
+      <w:r>
+        <w:rPr>
+          <w:noProof/>
+        </w:rPr>
+        <w:t>1.2</w:t>
+      </w:r>
+      <w:r>
+        <w:rPr>
+          <w:smallCaps w:val="0"/>
+          <w:noProof/>
+          <w:sz w:val="24"/>
+          <w:szCs w:val="24"/>
+        </w:rPr>
+        <w:tab/>
+      </w:r>
+      <w:r>
+        <w:rPr>
+          <w:noProof/>
+        </w:rPr>
+        <w:t>Output files</w:t>
+      </w:r>
+      <w:r>
+        <w:rPr>
+          <w:noProof/>
+        </w:rPr>
+        <w:tab/>
+      </w:r>
+      <w:r>
+        <w:rPr>
+          <w:noProof/>
+        </w:rPr>
+        <w:fldChar w:fldCharType="begin"/>
+      </w:r>
+      <w:r>
+        <w:rPr>
+          <w:noProof/>
+        </w:rPr>
+        <w:instrText xml:space="preserve"> PAGEREF _Toc437546173 \h </w:instrText>
+      </w:r>
+      <w:r>
+        <w:rPr>
+          <w:noProof/>
+        </w:rPr>
+      </w:r>
+      <w:r>
+        <w:rPr>
+          <w:noProof/>
+        </w:rPr>
+        <w:fldChar w:fldCharType="separate"/>
+      </w:r>
+      <w:r>
+        <w:rPr>
+          <w:noProof/>
+        </w:rPr>
+        <w:t>2</w:t>
+      </w:r>
+      <w:r>
+        <w:rPr>
+          <w:noProof/>
+        </w:rPr>
+        <w:fldChar w:fldCharType="end"/>
+      </w:r>
+    </w:p>
+    <w:p>
+      <w:pPr>
+        <w:pStyle w:val="TOC1"/>
+        <w:tabs>
+          <w:tab w:val="left" w:pos="720"/>
+          <w:tab w:val="right" w:leader="dot" w:pos="9350"/>
+        </w:tabs>
+        <w:rPr>
+          <w:b w:val="0"/>
+          <w:caps w:val="0"/>
+          <w:noProof/>
+          <w:sz w:val="24"/>
+          <w:szCs w:val="24"/>
+        </w:rPr>
+      </w:pPr>
+      <w:r>
+        <w:rPr>
+          <w:noProof/>
+          <w:lang w:val="en-GB"/>
+        </w:rPr>
+        <w:t>2</w:t>
+      </w:r>
+      <w:r>
+        <w:rPr>
+          <w:b w:val="0"/>
+          <w:caps w:val="0"/>
+          <w:noProof/>
+          <w:sz w:val="24"/>
+          <w:szCs w:val="24"/>
+        </w:rPr>
+        <w:tab/>
+      </w:r>
+      <w:r>
+        <w:rPr>
+          <w:noProof/>
+          <w:lang w:val="en-GB"/>
+        </w:rPr>
         <w:t>Module Discussion</w:t>
       </w:r>
+      <w:r>
+        <w:rPr>
+          <w:noProof/>
+        </w:rPr>
+        <w:tab/>
+      </w:r>
+      <w:r>
+        <w:rPr>
+          <w:noProof/>
+        </w:rPr>
+        <w:fldChar w:fldCharType="begin"/>
+      </w:r>
+      <w:r>
+        <w:rPr>
+          <w:noProof/>
+        </w:rPr>
+        <w:instrText xml:space="preserve"> PAGEREF _Toc437546174 \h </w:instrText>
+      </w:r>
+      <w:r>
+        <w:rPr>
+          <w:noProof/>
+        </w:rPr>
+      </w:r>
+      <w:r>
+        <w:rPr>
+          <w:noProof/>
+        </w:rPr>
+        <w:fldChar w:fldCharType="separate"/>
+      </w:r>
+      <w:r>
+        <w:rPr>
+          <w:noProof/>
+        </w:rPr>
+        <w:t>2</w:t>
+      </w:r>
+      <w:r>
+        <w:rPr>
+          <w:noProof/>
+        </w:rPr>
+        <w:fldChar w:fldCharType="end"/>
+      </w:r>
+    </w:p>
+    <w:p>
+      <w:pPr>
+        <w:pStyle w:val="TOC2"/>
+        <w:tabs>
+          <w:tab w:val="left" w:pos="1200"/>
+          <w:tab w:val="right" w:leader="dot" w:pos="9350"/>
+        </w:tabs>
+        <w:rPr>
+          <w:smallCaps w:val="0"/>
+          <w:noProof/>
+          <w:sz w:val="24"/>
+          <w:szCs w:val="24"/>
+        </w:rPr>
+      </w:pPr>
+      <w:r>
+        <w:rPr>
+          <w:noProof/>
+          <w:lang w:val="en-GB"/>
+        </w:rPr>
+        <w:t>2.1</w:t>
+      </w:r>
+      <w:r>
+        <w:rPr>
+          <w:smallCaps w:val="0"/>
+          <w:noProof/>
+          <w:sz w:val="24"/>
+          <w:szCs w:val="24"/>
+        </w:rPr>
+        <w:tab/>
+      </w:r>
+      <w:r>
+        <w:rPr>
+          <w:noProof/>
+          <w:lang w:val="en-GB"/>
+        </w:rPr>
+        <w:t>HTML Parser</w:t>
+      </w:r>
+      <w:r>
+        <w:rPr>
+          <w:noProof/>
+        </w:rPr>
+        <w:tab/>
+      </w:r>
+      <w:r>
+        <w:rPr>
+          <w:noProof/>
+        </w:rPr>
+        <w:fldChar w:fldCharType="begin"/>
+      </w:r>
+      <w:r>
+        <w:rPr>
+          <w:noProof/>
+        </w:rPr>
+        <w:instrText xml:space="preserve"> PAGEREF _Toc437546175 \h </w:instrText>
+      </w:r>
+      <w:r>
+        <w:rPr>
+          <w:noProof/>
+        </w:rPr>
+      </w:r>
+      <w:r>
+        <w:rPr>
+          <w:noProof/>
+        </w:rPr>
+        <w:fldChar w:fldCharType="separate"/>
+      </w:r>
+      <w:r>
+        <w:rPr>
+          <w:noProof/>
+        </w:rPr>
+        <w:t>2</w:t>
+      </w:r>
+      <w:r>
+        <w:rPr>
+          <w:noProof/>
+        </w:rPr>
+        <w:fldChar w:fldCharType="end"/>
+      </w:r>
+    </w:p>
+    <w:p>
+      <w:pPr>
+        <w:pStyle w:val="TOC2"/>
+        <w:tabs>
+          <w:tab w:val="left" w:pos="1200"/>
+          <w:tab w:val="right" w:leader="dot" w:pos="9350"/>
+        </w:tabs>
+        <w:rPr>
+          <w:smallCaps w:val="0"/>
+          <w:noProof/>
+          <w:sz w:val="24"/>
+          <w:szCs w:val="24"/>
+        </w:rPr>
+      </w:pPr>
+      <w:r>
+        <w:rPr>
+          <w:noProof/>
+        </w:rPr>
+        <w:t>2.2</w:t>
+      </w:r>
+      <w:r>
+        <w:rPr>
+          <w:smallCaps w:val="0"/>
+          <w:noProof/>
+          <w:sz w:val="24"/>
+          <w:szCs w:val="24"/>
+        </w:rPr>
+        <w:tab/>
+      </w:r>
+      <w:r>
+        <w:rPr>
+          <w:noProof/>
+        </w:rPr>
+        <w:t>Sentence Detector</w:t>
+      </w:r>
+      <w:r>
+        <w:rPr>
+          <w:noProof/>
+        </w:rPr>
+        <w:tab/>
+      </w:r>
+      <w:r>
+        <w:rPr>
+          <w:noProof/>
+        </w:rPr>
+        <w:fldChar w:fldCharType="begin"/>
+      </w:r>
+      <w:r>
+        <w:rPr>
+          <w:noProof/>
+        </w:rPr>
+        <w:instrText xml:space="preserve"> PAGEREF _Toc437546176 \h </w:instrText>
+      </w:r>
+      <w:r>
+        <w:rPr>
+          <w:noProof/>
+        </w:rPr>
+      </w:r>
+      <w:r>
+        <w:rPr>
+          <w:noProof/>
+        </w:rPr>
+        <w:fldChar w:fldCharType="separate"/>
+      </w:r>
+      <w:r>
+        <w:rPr>
+          <w:noProof/>
+        </w:rPr>
+        <w:t>3</w:t>
+      </w:r>
+      <w:r>
+        <w:rPr>
+          <w:noProof/>
+        </w:rPr>
+        <w:fldChar w:fldCharType="end"/>
+      </w:r>
+    </w:p>
+    <w:p>
+      <w:pPr>
+        <w:pStyle w:val="TOC2"/>
+        <w:tabs>
+          <w:tab w:val="left" w:pos="1200"/>
+          <w:tab w:val="right" w:leader="dot" w:pos="9350"/>
+        </w:tabs>
+        <w:rPr>
+          <w:smallCaps w:val="0"/>
+          <w:noProof/>
+          <w:sz w:val="24"/>
+          <w:szCs w:val="24"/>
+        </w:rPr>
+      </w:pPr>
+      <w:r>
+        <w:rPr>
+          <w:noProof/>
+          <w:lang w:val="en-GB"/>
+        </w:rPr>
+        <w:t>2.3</w:t>
+      </w:r>
+      <w:r>
+        <w:rPr>
+          <w:smallCaps w:val="0"/>
+          <w:noProof/>
+          <w:sz w:val="24"/>
+          <w:szCs w:val="24"/>
+        </w:rPr>
+        <w:tab/>
+      </w:r>
+      <w:r>
+        <w:rPr>
+          <w:noProof/>
+          <w:lang w:val="en-GB"/>
+        </w:rPr>
+        <w:t>Tokenizer</w:t>
+      </w:r>
+      <w:r>
+        <w:rPr>
+          <w:noProof/>
+        </w:rPr>
+        <w:tab/>
+      </w:r>
+      <w:r>
+        <w:rPr>
+          <w:noProof/>
+        </w:rPr>
+        <w:fldChar w:fldCharType="begin"/>
+      </w:r>
+      <w:r>
+        <w:rPr>
+          <w:noProof/>
+        </w:rPr>
+        <w:instrText xml:space="preserve"> PAGEREF _Toc437546177 \h </w:instrText>
+      </w:r>
+      <w:r>
+        <w:rPr>
+          <w:noProof/>
+        </w:rPr>
+      </w:r>
+      <w:r>
+        <w:rPr>
+          <w:noProof/>
+        </w:rPr>
+        <w:fldChar w:fldCharType="separate"/>
+      </w:r>
+      <w:r>
+        <w:rPr>
+          <w:noProof/>
+        </w:rPr>
+        <w:t>3</w:t>
+      </w:r>
+      <w:r>
+        <w:rPr>
+          <w:noProof/>
+        </w:rPr>
+        <w:fldChar w:fldCharType="end"/>
+      </w:r>
+    </w:p>
+    <w:p>
+      <w:pPr>
+        <w:pStyle w:val="TOC2"/>
+        <w:tabs>
+          <w:tab w:val="left" w:pos="1200"/>
+          <w:tab w:val="right" w:leader="dot" w:pos="9350"/>
+        </w:tabs>
+        <w:rPr>
+          <w:smallCaps w:val="0"/>
+          <w:noProof/>
+          <w:sz w:val="24"/>
+          <w:szCs w:val="24"/>
+        </w:rPr>
+      </w:pPr>
+      <w:r>
+        <w:rPr>
+          <w:noProof/>
+        </w:rPr>
+        <w:t>2.4</w:t>
+      </w:r>
+      <w:r>
+        <w:rPr>
+          <w:smallCaps w:val="0"/>
+          <w:noProof/>
+          <w:sz w:val="24"/>
+          <w:szCs w:val="24"/>
+        </w:rPr>
+        <w:tab/>
+      </w:r>
+      <w:r>
+        <w:rPr>
+          <w:noProof/>
+        </w:rPr>
+        <w:t>Part-of-Speech Tagger</w:t>
+      </w:r>
+      <w:r>
+        <w:rPr>
+          <w:noProof/>
+        </w:rPr>
+        <w:tab/>
+      </w:r>
+      <w:r>
+        <w:rPr>
+          <w:noProof/>
+        </w:rPr>
+        <w:fldChar w:fldCharType="begin"/>
+      </w:r>
+      <w:r>
+        <w:rPr>
+          <w:noProof/>
+        </w:rPr>
+        <w:instrText xml:space="preserve"> PAGEREF _Toc437546178 \h </w:instrText>
+      </w:r>
+      <w:r>
+        <w:rPr>
+          <w:noProof/>
+        </w:rPr>
+      </w:r>
+      <w:r>
+        <w:rPr>
+          <w:noProof/>
+        </w:rPr>
+        <w:fldChar w:fldCharType="separate"/>
+      </w:r>
+      <w:r>
+        <w:rPr>
+          <w:noProof/>
+        </w:rPr>
+        <w:t>3</w:t>
+      </w:r>
+      <w:r>
+        <w:rPr>
+          <w:noProof/>
+        </w:rPr>
+        <w:fldChar w:fldCharType="end"/>
+      </w:r>
+    </w:p>
+    <w:p>
+      <w:pPr>
+        <w:pStyle w:val="TOC2"/>
+        <w:tabs>
+          <w:tab w:val="left" w:pos="1200"/>
+          <w:tab w:val="right" w:leader="dot" w:pos="9350"/>
+        </w:tabs>
+        <w:rPr>
+          <w:smallCaps w:val="0"/>
+          <w:noProof/>
+          <w:sz w:val="24"/>
+          <w:szCs w:val="24"/>
+        </w:rPr>
+      </w:pPr>
+      <w:r>
+        <w:rPr>
+          <w:noProof/>
+        </w:rPr>
+        <w:t>2.5</w:t>
+      </w:r>
+      <w:r>
+        <w:rPr>
+          <w:smallCaps w:val="0"/>
+          <w:noProof/>
+          <w:sz w:val="24"/>
+          <w:szCs w:val="24"/>
+        </w:rPr>
+        <w:tab/>
+      </w:r>
+      <w:r>
+        <w:rPr>
+          <w:noProof/>
+        </w:rPr>
+        <w:t>Phrase Detector</w:t>
+      </w:r>
+      <w:r>
+        <w:rPr>
+          <w:noProof/>
+        </w:rPr>
+        <w:tab/>
+      </w:r>
+      <w:r>
+        <w:rPr>
+          <w:noProof/>
+        </w:rPr>
+        <w:fldChar w:fldCharType="begin"/>
+      </w:r>
+      <w:r>
+        <w:rPr>
+          <w:noProof/>
+        </w:rPr>
+        <w:instrText xml:space="preserve"> PAGEREF _Toc437546179 \h </w:instrText>
+      </w:r>
+      <w:r>
+        <w:rPr>
+          <w:noProof/>
+        </w:rPr>
+      </w:r>
+      <w:r>
+        <w:rPr>
+          <w:noProof/>
+        </w:rPr>
+        <w:fldChar w:fldCharType="separate"/>
+      </w:r>
+      <w:r>
+        <w:rPr>
+          <w:noProof/>
+        </w:rPr>
+        <w:t>4</w:t>
+      </w:r>
+      <w:r>
+        <w:rPr>
+          <w:noProof/>
+        </w:rPr>
+        <w:fldChar w:fldCharType="end"/>
+      </w:r>
+    </w:p>
+    <w:p>
+      <w:pPr>
+        <w:pStyle w:val="TOC2"/>
+        <w:tabs>
+          <w:tab w:val="left" w:pos="1200"/>
+          <w:tab w:val="right" w:leader="dot" w:pos="9350"/>
+        </w:tabs>
+        <w:rPr>
+          <w:smallCaps w:val="0"/>
+          <w:noProof/>
+          <w:sz w:val="24"/>
+          <w:szCs w:val="24"/>
+        </w:rPr>
+      </w:pPr>
+      <w:r>
+        <w:rPr>
+          <w:noProof/>
+        </w:rPr>
+        <w:t>2.6</w:t>
+      </w:r>
+      <w:r>
+        <w:rPr>
+          <w:smallCaps w:val="0"/>
+          <w:noProof/>
+          <w:sz w:val="24"/>
+          <w:szCs w:val="24"/>
+        </w:rPr>
+        <w:tab/>
+      </w:r>
+      <w:r>
+        <w:rPr>
+          <w:noProof/>
+        </w:rPr>
+        <w:t>Ranker</w:t>
+      </w:r>
+      <w:r>
+        <w:rPr>
+          <w:noProof/>
+        </w:rPr>
+        <w:tab/>
+      </w:r>
+      <w:r>
+        <w:rPr>
+          <w:noProof/>
+        </w:rPr>
+        <w:fldChar w:fldCharType="begin"/>
+      </w:r>
+      <w:r>
+        <w:rPr>
+          <w:noProof/>
+        </w:rPr>
+        <w:instrText xml:space="preserve"> PAGEREF _Toc437546180 \h </w:instrText>
+      </w:r>
+      <w:r>
+        <w:rPr>
+          <w:noProof/>
+        </w:rPr>
+      </w:r>
+      <w:r>
+        <w:rPr>
+          <w:noProof/>
+        </w:rPr>
+        <w:fldChar w:fldCharType="separate"/>
+      </w:r>
+      <w:r>
+        <w:rPr>
+          <w:noProof/>
+        </w:rPr>
+        <w:t>4</w:t>
+      </w:r>
+      <w:r>
+        <w:rPr>
+          <w:noProof/>
+        </w:rPr>
+        <w:fldChar w:fldCharType="end"/>
+      </w:r>
+    </w:p>
+    <w:p>
+      <w:pPr>
+        <w:pStyle w:val="TOC2"/>
+        <w:tabs>
+          <w:tab w:val="left" w:pos="1200"/>
+          <w:tab w:val="right" w:leader="dot" w:pos="9350"/>
+        </w:tabs>
+        <w:rPr>
+          <w:smallCaps w:val="0"/>
+          <w:noProof/>
+          <w:sz w:val="24"/>
+          <w:szCs w:val="24"/>
+        </w:rPr>
+      </w:pPr>
+      <w:r>
+        <w:rPr>
+          <w:noProof/>
+        </w:rPr>
+        <w:t>2.7</w:t>
+      </w:r>
+      <w:r>
+        <w:rPr>
+          <w:smallCaps w:val="0"/>
+          <w:noProof/>
+          <w:sz w:val="24"/>
+          <w:szCs w:val="24"/>
+        </w:rPr>
+        <w:tab/>
+      </w:r>
+      <w:r>
+        <w:rPr>
+          <w:noProof/>
+        </w:rPr>
+        <w:t>Entity Extracter</w:t>
+      </w:r>
+      <w:r>
+        <w:rPr>
+          <w:noProof/>
+        </w:rPr>
+        <w:tab/>
+      </w:r>
+      <w:r>
+        <w:rPr>
+          <w:noProof/>
+        </w:rPr>
+        <w:fldChar w:fldCharType="begin"/>
+      </w:r>
+      <w:r>
+        <w:rPr>
+          <w:noProof/>
+        </w:rPr>
+        <w:instrText xml:space="preserve"> PAGEREF _Toc437546181 \h </w:instrText>
+      </w:r>
+      <w:r>
+        <w:rPr>
+          <w:noProof/>
+        </w:rPr>
+      </w:r>
+      <w:r>
+        <w:rPr>
+          <w:noProof/>
+        </w:rPr>
+        <w:fldChar w:fldCharType="separate"/>
+      </w:r>
+      <w:r>
+        <w:rPr>
+          <w:noProof/>
+        </w:rPr>
+        <w:t>4</w:t>
+      </w:r>
+      <w:r>
+        <w:rPr>
+          <w:noProof/>
+        </w:rPr>
+        <w:fldChar w:fldCharType="end"/>
+      </w:r>
+    </w:p>
+    <w:p>
+      <w:pPr>
+        <w:pStyle w:val="TOC1"/>
+        <w:tabs>
+          <w:tab w:val="right" w:leader="dot" w:pos="9350"/>
+        </w:tabs>
+        <w:rPr>
+          <w:b w:val="0"/>
+          <w:caps w:val="0"/>
+          <w:noProof/>
+          <w:sz w:val="24"/>
+          <w:szCs w:val="24"/>
+        </w:rPr>
+      </w:pPr>
+      <w:r>
+        <w:rPr>
+          <w:noProof/>
+        </w:rPr>
+        <w:t>Appendices</w:t>
+      </w:r>
+      <w:r>
+        <w:rPr>
+          <w:noProof/>
+        </w:rPr>
+        <w:tab/>
+      </w:r>
+      <w:r>
+        <w:rPr>
+          <w:noProof/>
+        </w:rPr>
+        <w:fldChar w:fldCharType="begin"/>
+      </w:r>
+      <w:r>
+        <w:rPr>
+          <w:noProof/>
+        </w:rPr>
+        <w:instrText xml:space="preserve"> PAGEREF _Toc437546182 \h </w:instrText>
+      </w:r>
+      <w:r>
+        <w:rPr>
+          <w:noProof/>
+        </w:rPr>
+      </w:r>
+      <w:r>
+        <w:rPr>
+          <w:noProof/>
+        </w:rPr>
+        <w:fldChar w:fldCharType="separate"/>
+      </w:r>
+      <w:r>
+        <w:rPr>
+          <w:noProof/>
+        </w:rPr>
+        <w:t>6</w:t>
+      </w:r>
+      <w:r>
+        <w:rPr>
+          <w:noProof/>
+        </w:rPr>
+        <w:fldChar w:fldCharType="end"/>
+      </w:r>
+    </w:p>
+    <w:p>
+      <w:pPr>
+        <w:pStyle w:val="TOC2"/>
+        <w:tabs>
+          <w:tab w:val="right" w:leader="dot" w:pos="9350"/>
+        </w:tabs>
+        <w:rPr>
+          <w:smallCaps w:val="0"/>
+          <w:noProof/>
+          <w:sz w:val="24"/>
+          <w:szCs w:val="24"/>
+        </w:rPr>
+      </w:pPr>
+      <w:r>
+        <w:rPr>
+          <w:noProof/>
+        </w:rPr>
+        <w:t>Appendix A – NER extraction of organizations</w:t>
+      </w:r>
+      <w:r>
+        <w:rPr>
+          <w:noProof/>
+        </w:rPr>
+        <w:tab/>
+      </w:r>
+      <w:r>
+        <w:rPr>
+          <w:noProof/>
+        </w:rPr>
+        <w:fldChar w:fldCharType="begin"/>
+      </w:r>
+      <w:r>
+        <w:rPr>
+          <w:noProof/>
+        </w:rPr>
+        <w:instrText xml:space="preserve"> PAGEREF _Toc437546183 \h </w:instrText>
+      </w:r>
+      <w:r>
+        <w:rPr>
+          <w:noProof/>
+        </w:rPr>
+      </w:r>
+      <w:r>
+        <w:rPr>
+          <w:noProof/>
+        </w:rPr>
+        <w:fldChar w:fldCharType="separate"/>
+      </w:r>
+      <w:r>
+        <w:rPr>
+          <w:noProof/>
+        </w:rPr>
+        <w:t>6</w:t>
+      </w:r>
+      <w:r>
+        <w:rPr>
+          <w:noProof/>
+        </w:rPr>
+        <w:fldChar w:fldCharType="end"/>
+      </w:r>
+    </w:p>
+    <w:p>
+      <w:pPr>
+        <w:rPr>
+          <w:lang w:val="en-GB"/>
+        </w:rPr>
+        <w:sectPr>
+          <w:footerReference w:type="even" r:id="rId8"/>
+          <w:footerReference w:type="default" r:id="rId9"/>
+          <w:pgSz w:w="12240" w:h="15840"/>
+          <w:pgMar w:top="1440" w:right="1440" w:bottom="1440" w:left="1440" w:header="708" w:footer="708" w:gutter="0"/>
+          <w:pgNumType w:fmt="lowerRoman"/>
+          <w:cols w:space="708"/>
+          <w:docGrid w:linePitch="360"/>
+        </w:sectPr>
+      </w:pPr>
+      <w:r>
+        <w:rPr>
+          <w:lang w:val="en-GB"/>
+        </w:rPr>
+        <w:fldChar w:fldCharType="end"/>
+      </w:r>
+    </w:p>
+    <w:p>
+      <w:pPr>
+        <w:pStyle w:val="Heading1"/>
+        <w:rPr>
+          <w:lang w:val="en-GB"/>
+        </w:rPr>
+      </w:pPr>
+      <w:bookmarkStart w:id="1" w:name="_Toc437546171"/>
+      <w:r>
+        <w:rPr>
+          <w:lang w:val="en-GB"/>
+        </w:rPr>
+        <w:lastRenderedPageBreak/>
+        <w:t>Installation</w:t>
+      </w:r>
+      <w:bookmarkEnd w:id="1"/>
+    </w:p>
+    <w:p>
+      <w:r>
+        <w:t xml:space="preserve">To run the project, we recommend using an IDE such as Eclipse or NetBeans and download it from the repository: </w:t>
+      </w:r>
+      <w:hyperlink r:id="rId10" w:history="1">
+        <w:r>
+          <w:rPr>
+            <w:rStyle w:val="Hyperlink"/>
+          </w:rPr>
+          <w:t>https://github.com/Protossoario/NLEassignment2.git</w:t>
+        </w:r>
+      </w:hyperlink>
+      <w:r>
+        <w:t>. As it is a Maven project, upon hitting Run the IDE should run the Maven build, which will in turn download all the dependencies for the project. Note that we had some issues with Eclipse when running our project on the lab computers; for some reason it was printing many characters as whitespace, which made us think that our program wasn’t working, when in reality it was just an issue of the Eclipse console.</w:t>
+      </w:r>
     </w:p>
     <w:p>
       <w:pPr>
         <w:pStyle w:val="Heading2"/>
+      </w:pPr>
+      <w:bookmarkStart w:id="2" w:name="_Toc437546172"/>
+      <w:r>
+        <w:t>Input files</w:t>
+      </w:r>
+      <w:bookmarkEnd w:id="2"/>
+    </w:p>
+    <w:p>
+      <w:r>
+        <w:t>The input files are specified in the main class, App.java, within the main method, as an array of Strings.</w:t>
+      </w:r>
+    </w:p>
+    <w:p>
+      <w:pPr>
+        <w:pStyle w:val="Heading2"/>
+      </w:pPr>
+      <w:bookmarkStart w:id="3" w:name="_Toc437546173"/>
+      <w:r>
+        <w:t>Output files</w:t>
+      </w:r>
+      <w:bookmarkEnd w:id="3"/>
+    </w:p>
+    <w:p>
+      <w:r>
+        <w:t xml:space="preserve">The program produces a set of output files for each input file processed, containing sample output from each of the main modules. Then, after it processes each file, it prints the </w:t>
+      </w:r>
+      <w:proofErr w:type="spellStart"/>
+      <w:r>
+        <w:t>tf.idf</w:t>
+      </w:r>
+      <w:proofErr w:type="spellEnd"/>
+      <w:r>
+        <w:t xml:space="preserve"> rankings into a file with name “tfidfText.txt”. The ranking shows all the noun-phrases found across all documents</w:t>
+      </w:r>
+      <w:r>
+        <w:t>,</w:t>
+      </w:r>
+      <w:r>
+        <w:t xml:space="preserve"> ordered by the sum of</w:t>
+      </w:r>
+      <w:r>
+        <w:t xml:space="preserve"> all</w:t>
+      </w:r>
+      <w:r>
+        <w:t xml:space="preserve"> </w:t>
+      </w:r>
+      <w:r>
+        <w:t xml:space="preserve">their </w:t>
+      </w:r>
+      <w:proofErr w:type="spellStart"/>
+      <w:r>
+        <w:t>tf.idf</w:t>
+      </w:r>
+      <w:proofErr w:type="spellEnd"/>
+      <w:r>
+        <w:t xml:space="preserve"> rankings, in ascending order (the bottom terms are the most frequent).</w:t>
+      </w:r>
+    </w:p>
+    <w:p>
+      <w:pPr>
+        <w:pStyle w:val="Heading1"/>
         <w:rPr>
           <w:lang w:val="en-GB"/>
         </w:rPr>
       </w:pPr>
+      <w:bookmarkStart w:id="4" w:name="_Toc437546174"/>
       <w:r>
         <w:rPr>
           <w:lang w:val="en-GB"/>
         </w:rPr>
+        <w:t>Module Discussion</w:t>
+      </w:r>
+      <w:bookmarkEnd w:id="4"/>
+    </w:p>
+    <w:p>
+      <w:pPr>
+        <w:pStyle w:val="Heading2"/>
+        <w:rPr>
+          <w:lang w:val="en-GB"/>
+        </w:rPr>
+      </w:pPr>
+      <w:bookmarkStart w:id="5" w:name="_Toc437546175"/>
+      <w:r>
+        <w:rPr>
+          <w:lang w:val="en-GB"/>
+        </w:rPr>
         <w:t>HTML Parser</w:t>
       </w:r>
+      <w:bookmarkEnd w:id="5"/>
     </w:p>
     <w:p>
       <w:pPr>
@@ -155,12 +1602,19 @@
         <w:rPr>
           <w:lang w:val="en-GB"/>
         </w:rPr>
-        <w:t xml:space="preserve"> gets the text from the HTML file ignoring the </w:t>
+        <w:t xml:space="preserve"> gets the </w:t>
       </w:r>
       <w:r>
         <w:rPr>
           <w:lang w:val="en-GB"/>
         </w:rPr>
+        <w:lastRenderedPageBreak/>
+        <w:t xml:space="preserve">text from the HTML file ignoring the </w:t>
+      </w:r>
+      <w:r>
+        <w:rPr>
+          <w:lang w:val="en-GB"/>
+        </w:rPr>
         <w:t xml:space="preserve">HTML </w:t>
       </w:r>
       <w:r>
@@ -186,9 +1640,11 @@
       <w:pPr>
         <w:pStyle w:val="Heading2"/>
       </w:pPr>
+      <w:bookmarkStart w:id="6" w:name="_Toc437546176"/>
       <w:r>
         <w:t>Sentence Detector</w:t>
       </w:r>
+      <w:bookmarkEnd w:id="6"/>
     </w:p>
     <w:p>
       <w:r>
@@ -259,8 +1715,6 @@
       <w:r>
         <w:t>.</w:t>
       </w:r>
-      <w:bookmarkStart w:id="0" w:name="_GoBack"/>
-      <w:bookmarkEnd w:id="0"/>
     </w:p>
     <w:p>
       <w:pPr>
@@ -269,12 +1723,14 @@
           <w:lang w:val="en-GB"/>
         </w:rPr>
       </w:pPr>
+      <w:bookmarkStart w:id="7" w:name="_Toc437546177"/>
       <w:r>
         <w:rPr>
           <w:lang w:val="en-GB"/>
         </w:rPr>
         <w:t>Tokenizer</w:t>
       </w:r>
+      <w:bookmarkEnd w:id="7"/>
     </w:p>
     <w:p>
       <w:r>
@@ -367,11 +1823,7 @@
       </w:r>
       <w:proofErr w:type="spellEnd"/>
       <w:r>
-        <w:t xml:space="preserve">” into three tokens, since it doesn’t seem to recognize the forward slash as a stop character. However, it still proves fairly useful at distinguishing </w:t>
-      </w:r>
-      <w:r>
-        <w:lastRenderedPageBreak/>
-        <w:t>periods which should belong within a token (e.g. “1.8 m” or “Y.M.C.A.”)</w:t>
+        <w:t>” into three tokens, since it doesn’t seem to recognize the forward slash as a stop character. However, it still proves fairly useful at distinguishing periods which should belong within a token (e.g. “1.8 m” or “Y.M.C.A.”)</w:t>
       </w:r>
       <w:r>
         <w:t>, and at recognizing things like phone numbers as one single token</w:t>
@@ -384,9 +1836,11 @@
       <w:pPr>
         <w:pStyle w:val="Heading2"/>
       </w:pPr>
+      <w:bookmarkStart w:id="8" w:name="_Toc437546178"/>
       <w:r>
         <w:t>Part-of-Speech Tagger</w:t>
       </w:r>
+      <w:bookmarkEnd w:id="8"/>
     </w:p>
     <w:p>
       <w:r>
@@ -472,7 +1926,11 @@
         </w:sdtContent>
       </w:sdt>
       <w:r>
-        <w:t xml:space="preserve">. This module takes the tokenized text extracted from the HTML file and applies the </w:t>
+        <w:t xml:space="preserve">. This module takes the tokenized text extracted from the </w:t>
+      </w:r>
+      <w:r>
+        <w:lastRenderedPageBreak/>
+        <w:t xml:space="preserve">HTML file and applies the </w:t>
       </w:r>
       <w:proofErr w:type="spellStart"/>
       <w:r>
@@ -496,9 +1954,11 @@
       <w:pPr>
         <w:pStyle w:val="Heading2"/>
       </w:pPr>
+      <w:bookmarkStart w:id="9" w:name="_Toc437546179"/>
       <w:r>
         <w:t>Phrase Detector</w:t>
       </w:r>
+      <w:bookmarkEnd w:id="9"/>
     </w:p>
     <w:p>
       <w:r>
@@ -579,14 +2039,33 @@
       <w:pPr>
         <w:pStyle w:val="Heading2"/>
       </w:pPr>
+      <w:bookmarkStart w:id="10" w:name="_Toc437546180"/>
       <w:r>
         <w:t>Ranker</w:t>
       </w:r>
+      <w:bookmarkEnd w:id="10"/>
+    </w:p>
+    <w:p>
+      <w:r>
+        <w:t xml:space="preserve">The ranker is based on a simple </w:t>
+      </w:r>
+      <w:proofErr w:type="spellStart"/>
+      <w:r>
+        <w:t>tf.idf</w:t>
+      </w:r>
+      <w:proofErr w:type="spellEnd"/>
+      <w:r>
+        <w:t xml:space="preserve"> implementation, </w:t>
+      </w:r>
+      <w:r>
+        <w:t xml:space="preserve">using the output of the phrase detector for the terms it processes. Each individual noun-phrase is treated as a term that can be indexed. For each document we count how many times a phrase appears, and then divide that count by the number of noun-phrase instances in the document. Then, after processing all documents </w:t>
+      </w:r>
     </w:p>
     <w:p>
       <w:pPr>
         <w:pStyle w:val="Heading2"/>
       </w:pPr>
+      <w:bookmarkStart w:id="11" w:name="_Toc437546181"/>
       <w:r>
         <w:t xml:space="preserve">Entity </w:t>
       </w:r>
@@ -594,6 +2073,7 @@
       <w:r>
         <w:t>Extracter</w:t>
       </w:r>
+      <w:bookmarkEnd w:id="11"/>
       <w:proofErr w:type="spellEnd"/>
     </w:p>
     <w:p>
@@ -705,11 +2185,11 @@
         </w:sdtContent>
       </w:sdt>
       <w:r>
-        <w:t xml:space="preserve">. The results had varying degrees of </w:t>
+        <w:t xml:space="preserve">. The results had varying degrees of success, depending on the model. For instance, the date entity model proved to be not </w:t>
       </w:r>
       <w:r>
         <w:lastRenderedPageBreak/>
-        <w:t>success, depending on the model. For instance, the date entity model proved to be not very useful, since it returned many instances of “noise”, in the form of capitalized words which the model recognized as dates for some inexplicable reason. It also failed to parse the days of simple date formats such as “29th September 2015”, instead returning just the month and year. Overall, the best results seem to have been obtained by</w:t>
+        <w:t>very useful, since it returned many instances of “noise”, in the form of capitalized words which the model recognized as dates for some inexplicable reason. It also failed to parse the days of simple date formats such as “29th September 2015”, instead returning just the month and year. Overall, the best results seem to have been obtained by</w:t>
       </w:r>
       <w:r>
         <w:t xml:space="preserve"> the organization entity model</w:t>
@@ -950,7 +2430,6 @@
               <w:b/>
               <w:bCs/>
             </w:rPr>
-            <w:lastRenderedPageBreak/>
             <w:fldChar w:fldCharType="end"/>
           </w:r>
         </w:p>
@@ -958,21 +2437,6 @@
     </w:sdt>
     <w:p>
       <w:pPr>
-        <w:rPr>
-          <w:rFonts w:eastAsiaTheme="majorEastAsia" w:cstheme="majorBidi"/>
-          <w:b/>
-          <w:bCs/>
-          <w:iCs/>
-          <w:sz w:val="32"/>
-          <w:szCs w:val="32"/>
-        </w:rPr>
-      </w:pPr>
-      <w:r>
-        <w:br w:type="page"/>
-      </w:r>
-    </w:p>
-    <w:p>
-      <w:pPr>
         <w:pStyle w:val="Heading1"/>
         <w:numPr>
           <w:ilvl w:val="0"/>
@@ -980,9 +2444,14 @@
         </w:numPr>
       </w:pPr>
       <w:r>
+        <w:br w:type="page"/>
+      </w:r>
+      <w:bookmarkStart w:id="12" w:name="_Toc437546182"/>
+      <w:r>
         <w:lastRenderedPageBreak/>
         <w:t>Appendices</w:t>
       </w:r>
+      <w:bookmarkEnd w:id="12"/>
     </w:p>
     <w:p>
       <w:pPr>
@@ -992,9 +2461,11 @@
           <w:numId w:val="0"/>
         </w:numPr>
       </w:pPr>
+      <w:bookmarkStart w:id="13" w:name="_Toc437546183"/>
       <w:r>
         <w:t>Appendix A – NER extraction of organizations</w:t>
       </w:r>
+      <w:bookmarkEnd w:id="13"/>
     </w:p>
     <w:p>
       <w:pPr>
@@ -5103,11 +6574,149 @@
     <w:sectPr>
       <w:pgSz w:w="12240" w:h="15840"/>
       <w:pgMar w:top="1440" w:right="1440" w:bottom="1440" w:left="1440" w:header="708" w:footer="708" w:gutter="0"/>
+      <w:pgNumType w:start="1"/>
       <w:cols w:space="708"/>
       <w:docGrid w:linePitch="360"/>
     </w:sectPr>
   </w:body>
 </w:document>
+</file>
+
+<file path=word/endnotes.xml><?xml version="1.0" encoding="utf-8"?>
+<w:endnotes xmlns:wpc="http://schemas.microsoft.com/office/word/2010/wordprocessingCanvas" xmlns:mo="http://schemas.microsoft.com/office/mac/office/2008/main" xmlns:mc="http://schemas.openxmlformats.org/markup-compatibility/2006" xmlns:mv="urn:schemas-microsoft-com:mac:vml" xmlns:o="urn:schemas-microsoft-com:office:office" xmlns:r="http://schemas.openxmlformats.org/officeDocument/2006/relationships" xmlns:m="http://schemas.openxmlformats.org/officeDocument/2006/math" xmlns:v="urn:schemas-microsoft-com:vml" xmlns:wp14="http://schemas.microsoft.com/office/word/2010/wordprocessingDrawing" xmlns:wp="http://schemas.openxmlformats.org/drawingml/2006/wordprocessingDrawing" xmlns:w10="urn:schemas-microsoft-com:office:word" xmlns:w="http://schemas.openxmlformats.org/wordprocessingml/2006/main" xmlns:w14="http://schemas.microsoft.com/office/word/2010/wordml" xmlns:w15="http://schemas.microsoft.com/office/word/2012/wordml" xmlns:wpg="http://schemas.microsoft.com/office/word/2010/wordprocessingGroup" xmlns:wpi="http://schemas.microsoft.com/office/word/2010/wordprocessingInk" xmlns:wne="http://schemas.microsoft.com/office/word/2006/wordml" xmlns:wps="http://schemas.microsoft.com/office/word/2010/wordprocessingShape" mc:Ignorable="w14 w15 wp14">
+  <w:endnote w:type="separator" w:id="-1">
+    <w:p>
+      <w:pPr>
+        <w:spacing w:after="0" w:line="240" w:lineRule="auto"/>
+      </w:pPr>
+      <w:r>
+        <w:separator/>
+      </w:r>
+    </w:p>
+  </w:endnote>
+  <w:endnote w:type="continuationSeparator" w:id="0">
+    <w:p>
+      <w:pPr>
+        <w:spacing w:after="0" w:line="240" w:lineRule="auto"/>
+      </w:pPr>
+      <w:r>
+        <w:continuationSeparator/>
+      </w:r>
+    </w:p>
+  </w:endnote>
+</w:endnotes>
+</file>
+
+<file path=word/footer1.xml><?xml version="1.0" encoding="utf-8"?>
+<w:ftr xmlns:wpc="http://schemas.microsoft.com/office/word/2010/wordprocessingCanvas" xmlns:mo="http://schemas.microsoft.com/office/mac/office/2008/main" xmlns:mc="http://schemas.openxmlformats.org/markup-compatibility/2006" xmlns:mv="urn:schemas-microsoft-com:mac:vml" xmlns:o="urn:schemas-microsoft-com:office:office" xmlns:r="http://schemas.openxmlformats.org/officeDocument/2006/relationships" xmlns:m="http://schemas.openxmlformats.org/officeDocument/2006/math" xmlns:v="urn:schemas-microsoft-com:vml" xmlns:wp14="http://schemas.microsoft.com/office/word/2010/wordprocessingDrawing" xmlns:wp="http://schemas.openxmlformats.org/drawingml/2006/wordprocessingDrawing" xmlns:w10="urn:schemas-microsoft-com:office:word" xmlns:w="http://schemas.openxmlformats.org/wordprocessingml/2006/main" xmlns:w14="http://schemas.microsoft.com/office/word/2010/wordml" xmlns:w15="http://schemas.microsoft.com/office/word/2012/wordml" xmlns:wpg="http://schemas.microsoft.com/office/word/2010/wordprocessingGroup" xmlns:wpi="http://schemas.microsoft.com/office/word/2010/wordprocessingInk" xmlns:wne="http://schemas.microsoft.com/office/word/2006/wordml" xmlns:wps="http://schemas.microsoft.com/office/word/2010/wordprocessingShape" mc:Ignorable="w14 w15 wp14">
+  <w:p>
+    <w:pPr>
+      <w:pStyle w:val="Footer"/>
+      <w:framePr w:wrap="none" w:vAnchor="text" w:hAnchor="margin" w:xAlign="center" w:y="1"/>
+      <w:rPr>
+        <w:rStyle w:val="PageNumber"/>
+      </w:rPr>
+    </w:pPr>
+    <w:r>
+      <w:rPr>
+        <w:rStyle w:val="PageNumber"/>
+      </w:rPr>
+      <w:fldChar w:fldCharType="begin"/>
+    </w:r>
+    <w:r>
+      <w:rPr>
+        <w:rStyle w:val="PageNumber"/>
+      </w:rPr>
+      <w:instrText xml:space="preserve">PAGE  </w:instrText>
+    </w:r>
+    <w:r>
+      <w:rPr>
+        <w:rStyle w:val="PageNumber"/>
+      </w:rPr>
+      <w:fldChar w:fldCharType="end"/>
+    </w:r>
+  </w:p>
+  <w:p>
+    <w:pPr>
+      <w:pStyle w:val="Footer"/>
+    </w:pPr>
+  </w:p>
+</w:ftr>
+</file>
+
+<file path=word/footer2.xml><?xml version="1.0" encoding="utf-8"?>
+<w:ftr xmlns:wpc="http://schemas.microsoft.com/office/word/2010/wordprocessingCanvas" xmlns:mo="http://schemas.microsoft.com/office/mac/office/2008/main" xmlns:mc="http://schemas.openxmlformats.org/markup-compatibility/2006" xmlns:mv="urn:schemas-microsoft-com:mac:vml" xmlns:o="urn:schemas-microsoft-com:office:office" xmlns:r="http://schemas.openxmlformats.org/officeDocument/2006/relationships" xmlns:m="http://schemas.openxmlformats.org/officeDocument/2006/math" xmlns:v="urn:schemas-microsoft-com:vml" xmlns:wp14="http://schemas.microsoft.com/office/word/2010/wordprocessingDrawing" xmlns:wp="http://schemas.openxmlformats.org/drawingml/2006/wordprocessingDrawing" xmlns:w10="urn:schemas-microsoft-com:office:word" xmlns:w="http://schemas.openxmlformats.org/wordprocessingml/2006/main" xmlns:w14="http://schemas.microsoft.com/office/word/2010/wordml" xmlns:w15="http://schemas.microsoft.com/office/word/2012/wordml" xmlns:wpg="http://schemas.microsoft.com/office/word/2010/wordprocessingGroup" xmlns:wpi="http://schemas.microsoft.com/office/word/2010/wordprocessingInk" xmlns:wne="http://schemas.microsoft.com/office/word/2006/wordml" xmlns:wps="http://schemas.microsoft.com/office/word/2010/wordprocessingShape" mc:Ignorable="w14 w15 wp14">
+  <w:p>
+    <w:pPr>
+      <w:pStyle w:val="Footer"/>
+      <w:framePr w:wrap="none" w:vAnchor="text" w:hAnchor="margin" w:xAlign="center" w:y="1"/>
+      <w:rPr>
+        <w:rStyle w:val="PageNumber"/>
+      </w:rPr>
+    </w:pPr>
+    <w:r>
+      <w:rPr>
+        <w:rStyle w:val="PageNumber"/>
+      </w:rPr>
+      <w:fldChar w:fldCharType="begin"/>
+    </w:r>
+    <w:r>
+      <w:rPr>
+        <w:rStyle w:val="PageNumber"/>
+      </w:rPr>
+      <w:instrText xml:space="preserve">PAGE  </w:instrText>
+    </w:r>
+    <w:r>
+      <w:rPr>
+        <w:rStyle w:val="PageNumber"/>
+      </w:rPr>
+      <w:fldChar w:fldCharType="separate"/>
+    </w:r>
+    <w:r>
+      <w:rPr>
+        <w:rStyle w:val="PageNumber"/>
+        <w:noProof/>
+      </w:rPr>
+      <w:t>ii</w:t>
+    </w:r>
+    <w:r>
+      <w:rPr>
+        <w:rStyle w:val="PageNumber"/>
+      </w:rPr>
+      <w:fldChar w:fldCharType="end"/>
+    </w:r>
+  </w:p>
+  <w:p>
+    <w:pPr>
+      <w:pStyle w:val="Footer"/>
+    </w:pPr>
+  </w:p>
+</w:ftr>
+</file>
+
+<file path=word/footnotes.xml><?xml version="1.0" encoding="utf-8"?>
+<w:footnotes xmlns:wpc="http://schemas.microsoft.com/office/word/2010/wordprocessingCanvas" xmlns:mo="http://schemas.microsoft.com/office/mac/office/2008/main" xmlns:mc="http://schemas.openxmlformats.org/markup-compatibility/2006" xmlns:mv="urn:schemas-microsoft-com:mac:vml" xmlns:o="urn:schemas-microsoft-com:office:office" xmlns:r="http://schemas.openxmlformats.org/officeDocument/2006/relationships" xmlns:m="http://schemas.openxmlformats.org/officeDocument/2006/math" xmlns:v="urn:schemas-microsoft-com:vml" xmlns:wp14="http://schemas.microsoft.com/office/word/2010/wordprocessingDrawing" xmlns:wp="http://schemas.openxmlformats.org/drawingml/2006/wordprocessingDrawing" xmlns:w10="urn:schemas-microsoft-com:office:word" xmlns:w="http://schemas.openxmlformats.org/wordprocessingml/2006/main" xmlns:w14="http://schemas.microsoft.com/office/word/2010/wordml" xmlns:w15="http://schemas.microsoft.com/office/word/2012/wordml" xmlns:wpg="http://schemas.microsoft.com/office/word/2010/wordprocessingGroup" xmlns:wpi="http://schemas.microsoft.com/office/word/2010/wordprocessingInk" xmlns:wne="http://schemas.microsoft.com/office/word/2006/wordml" xmlns:wps="http://schemas.microsoft.com/office/word/2010/wordprocessingShape" mc:Ignorable="w14 w15 wp14">
+  <w:footnote w:type="separator" w:id="-1">
+    <w:p>
+      <w:pPr>
+        <w:spacing w:after="0" w:line="240" w:lineRule="auto"/>
+      </w:pPr>
+      <w:r>
+        <w:separator/>
+      </w:r>
+    </w:p>
+  </w:footnote>
+  <w:footnote w:type="continuationSeparator" w:id="0">
+    <w:p>
+      <w:pPr>
+        <w:spacing w:after="0" w:line="240" w:lineRule="auto"/>
+      </w:pPr>
+      <w:r>
+        <w:continuationSeparator/>
+      </w:r>
+    </w:p>
+  </w:footnote>
+</w:footnotes>
 </file>
 
 <file path=word/numbering.xml><?xml version="1.0" encoding="utf-8"?>
@@ -6385,6 +7994,213 @@
     <w:unhideWhenUsed/>
     <w:rsid w:val="00B77DDF"/>
   </w:style>
+  <w:style w:type="character" w:styleId="Hyperlink">
+    <w:name w:val="Hyperlink"/>
+    <w:basedOn w:val="DefaultParagraphFont"/>
+    <w:uiPriority w:val="99"/>
+    <w:unhideWhenUsed/>
+    <w:rsid w:val="002E7A64"/>
+    <w:rPr>
+      <w:color w:val="0563C1" w:themeColor="hyperlink"/>
+      <w:u w:val="single"/>
+    </w:rPr>
+  </w:style>
+  <w:style w:type="paragraph" w:styleId="TOC1">
+    <w:name w:val="toc 1"/>
+    <w:basedOn w:val="Normal"/>
+    <w:next w:val="Normal"/>
+    <w:autoRedefine/>
+    <w:uiPriority w:val="39"/>
+    <w:unhideWhenUsed/>
+    <w:rsid w:val="003A59A6"/>
+    <w:pPr>
+      <w:spacing w:before="120" w:after="0"/>
+    </w:pPr>
+    <w:rPr>
+      <w:rFonts w:asciiTheme="minorHAnsi" w:hAnsiTheme="minorHAnsi"/>
+      <w:b/>
+      <w:caps/>
+      <w:sz w:val="22"/>
+    </w:rPr>
+  </w:style>
+  <w:style w:type="paragraph" w:styleId="TOC2">
+    <w:name w:val="toc 2"/>
+    <w:basedOn w:val="Normal"/>
+    <w:next w:val="Normal"/>
+    <w:autoRedefine/>
+    <w:uiPriority w:val="39"/>
+    <w:unhideWhenUsed/>
+    <w:rsid w:val="003A59A6"/>
+    <w:pPr>
+      <w:spacing w:after="0"/>
+      <w:ind w:left="240"/>
+    </w:pPr>
+    <w:rPr>
+      <w:rFonts w:asciiTheme="minorHAnsi" w:hAnsiTheme="minorHAnsi"/>
+      <w:smallCaps/>
+      <w:sz w:val="22"/>
+    </w:rPr>
+  </w:style>
+  <w:style w:type="paragraph" w:styleId="TOC3">
+    <w:name w:val="toc 3"/>
+    <w:basedOn w:val="Normal"/>
+    <w:next w:val="Normal"/>
+    <w:autoRedefine/>
+    <w:uiPriority w:val="39"/>
+    <w:unhideWhenUsed/>
+    <w:rsid w:val="003A59A6"/>
+    <w:pPr>
+      <w:spacing w:after="0"/>
+      <w:ind w:left="480"/>
+    </w:pPr>
+    <w:rPr>
+      <w:rFonts w:asciiTheme="minorHAnsi" w:hAnsiTheme="minorHAnsi"/>
+      <w:i/>
+      <w:sz w:val="22"/>
+    </w:rPr>
+  </w:style>
+  <w:style w:type="paragraph" w:styleId="TOC4">
+    <w:name w:val="toc 4"/>
+    <w:basedOn w:val="Normal"/>
+    <w:next w:val="Normal"/>
+    <w:autoRedefine/>
+    <w:uiPriority w:val="39"/>
+    <w:unhideWhenUsed/>
+    <w:rsid w:val="003A59A6"/>
+    <w:pPr>
+      <w:spacing w:after="0"/>
+      <w:ind w:left="720"/>
+    </w:pPr>
+    <w:rPr>
+      <w:rFonts w:asciiTheme="minorHAnsi" w:hAnsiTheme="minorHAnsi"/>
+      <w:sz w:val="18"/>
+      <w:szCs w:val="18"/>
+    </w:rPr>
+  </w:style>
+  <w:style w:type="paragraph" w:styleId="TOC5">
+    <w:name w:val="toc 5"/>
+    <w:basedOn w:val="Normal"/>
+    <w:next w:val="Normal"/>
+    <w:autoRedefine/>
+    <w:uiPriority w:val="39"/>
+    <w:unhideWhenUsed/>
+    <w:rsid w:val="003A59A6"/>
+    <w:pPr>
+      <w:spacing w:after="0"/>
+      <w:ind w:left="960"/>
+    </w:pPr>
+    <w:rPr>
+      <w:rFonts w:asciiTheme="minorHAnsi" w:hAnsiTheme="minorHAnsi"/>
+      <w:sz w:val="18"/>
+      <w:szCs w:val="18"/>
+    </w:rPr>
+  </w:style>
+  <w:style w:type="paragraph" w:styleId="TOC6">
+    <w:name w:val="toc 6"/>
+    <w:basedOn w:val="Normal"/>
+    <w:next w:val="Normal"/>
+    <w:autoRedefine/>
+    <w:uiPriority w:val="39"/>
+    <w:unhideWhenUsed/>
+    <w:rsid w:val="003A59A6"/>
+    <w:pPr>
+      <w:spacing w:after="0"/>
+      <w:ind w:left="1200"/>
+    </w:pPr>
+    <w:rPr>
+      <w:rFonts w:asciiTheme="minorHAnsi" w:hAnsiTheme="minorHAnsi"/>
+      <w:sz w:val="18"/>
+      <w:szCs w:val="18"/>
+    </w:rPr>
+  </w:style>
+  <w:style w:type="paragraph" w:styleId="TOC7">
+    <w:name w:val="toc 7"/>
+    <w:basedOn w:val="Normal"/>
+    <w:next w:val="Normal"/>
+    <w:autoRedefine/>
+    <w:uiPriority w:val="39"/>
+    <w:unhideWhenUsed/>
+    <w:rsid w:val="003A59A6"/>
+    <w:pPr>
+      <w:spacing w:after="0"/>
+      <w:ind w:left="1440"/>
+    </w:pPr>
+    <w:rPr>
+      <w:rFonts w:asciiTheme="minorHAnsi" w:hAnsiTheme="minorHAnsi"/>
+      <w:sz w:val="18"/>
+      <w:szCs w:val="18"/>
+    </w:rPr>
+  </w:style>
+  <w:style w:type="paragraph" w:styleId="TOC8">
+    <w:name w:val="toc 8"/>
+    <w:basedOn w:val="Normal"/>
+    <w:next w:val="Normal"/>
+    <w:autoRedefine/>
+    <w:uiPriority w:val="39"/>
+    <w:unhideWhenUsed/>
+    <w:rsid w:val="003A59A6"/>
+    <w:pPr>
+      <w:spacing w:after="0"/>
+      <w:ind w:left="1680"/>
+    </w:pPr>
+    <w:rPr>
+      <w:rFonts w:asciiTheme="minorHAnsi" w:hAnsiTheme="minorHAnsi"/>
+      <w:sz w:val="18"/>
+      <w:szCs w:val="18"/>
+    </w:rPr>
+  </w:style>
+  <w:style w:type="paragraph" w:styleId="TOC9">
+    <w:name w:val="toc 9"/>
+    <w:basedOn w:val="Normal"/>
+    <w:next w:val="Normal"/>
+    <w:autoRedefine/>
+    <w:uiPriority w:val="39"/>
+    <w:unhideWhenUsed/>
+    <w:rsid w:val="003A59A6"/>
+    <w:pPr>
+      <w:spacing w:after="0"/>
+      <w:ind w:left="1920"/>
+    </w:pPr>
+    <w:rPr>
+      <w:rFonts w:asciiTheme="minorHAnsi" w:hAnsiTheme="minorHAnsi"/>
+      <w:sz w:val="18"/>
+      <w:szCs w:val="18"/>
+    </w:rPr>
+  </w:style>
+  <w:style w:type="paragraph" w:styleId="Footer">
+    <w:name w:val="footer"/>
+    <w:basedOn w:val="Normal"/>
+    <w:link w:val="FooterChar"/>
+    <w:uiPriority w:val="99"/>
+    <w:unhideWhenUsed/>
+    <w:rsid w:val="00775816"/>
+    <w:pPr>
+      <w:tabs>
+        <w:tab w:val="center" w:pos="4680"/>
+        <w:tab w:val="right" w:pos="9360"/>
+      </w:tabs>
+      <w:spacing w:after="0" w:line="240" w:lineRule="auto"/>
+    </w:pPr>
+  </w:style>
+  <w:style w:type="character" w:customStyle="1" w:styleId="FooterChar">
+    <w:name w:val="Footer Char"/>
+    <w:basedOn w:val="DefaultParagraphFont"/>
+    <w:link w:val="Footer"/>
+    <w:uiPriority w:val="99"/>
+    <w:rsid w:val="00775816"/>
+    <w:rPr>
+      <w:rFonts w:ascii="Times New Roman" w:hAnsi="Times New Roman"/>
+      <w:sz w:val="24"/>
+    </w:rPr>
+  </w:style>
+  <w:style w:type="character" w:styleId="PageNumber">
+    <w:name w:val="page number"/>
+    <w:basedOn w:val="DefaultParagraphFont"/>
+    <w:uiPriority w:val="99"/>
+    <w:semiHidden/>
+    <w:unhideWhenUsed/>
+    <w:rsid w:val="00775816"/>
+  </w:style>
 </w:styles>
 </file>
 
@@ -6712,7 +8528,7 @@
 </file>
 
 <file path=customXml/itemProps1.xml><?xml version="1.0" encoding="utf-8"?>
-<ds:datastoreItem xmlns:ds="http://schemas.openxmlformats.org/officeDocument/2006/customXml" ds:itemID="{3B2AFDB8-0B6D-9D42-A4DF-8BDBC43EDC69}">
+<ds:datastoreItem xmlns:ds="http://schemas.openxmlformats.org/officeDocument/2006/customXml" ds:itemID="{DB9BDD18-F84C-6046-B427-015CAE980EAD}">
   <ds:schemaRefs>
     <ds:schemaRef ds:uri="http://schemas.openxmlformats.org/officeDocument/2006/bibliography"/>
   </ds:schemaRefs>

</xml_diff>